<commit_message>
Modifica della documentazione del db
</commit_message>
<xml_diff>
--- a/Documentazioni/Documentazione Database.docx
+++ b/Documentazioni/Documentazione Database.docx
@@ -10,7 +10,6 @@
           <w:docPartUnique/>
         </w:docPartObj>
       </w:sdtPr>
-      <w:sdtEndPr/>
       <w:sdtContent>
         <w:p>
           <w:r>
@@ -88,7 +87,6 @@
                                     <w:dataBinding w:prefixMappings="xmlns:ns0='http://schemas.microsoft.com/office/2006/coverPageProps'" w:xpath="/ns0:CoverPageProperties[1]/ns0:Abstract[1]" w:storeItemID="{55AF091B-3C7A-41E3-B477-F2FDAA23CFDA}"/>
                                     <w:text/>
                                   </w:sdtPr>
-                                  <w:sdtEndPr/>
                                   <w:sdtContent>
                                     <w:r>
                                       <w:rPr>
@@ -142,7 +140,6 @@
                               <w:dataBinding w:prefixMappings="xmlns:ns0='http://schemas.microsoft.com/office/2006/coverPageProps'" w:xpath="/ns0:CoverPageProperties[1]/ns0:Abstract[1]" w:storeItemID="{55AF091B-3C7A-41E3-B477-F2FDAA23CFDA}"/>
                               <w:text/>
                             </w:sdtPr>
-                            <w:sdtEndPr/>
                             <w:sdtContent>
                               <w:r>
                                 <w:rPr>
@@ -545,7 +542,6 @@
                                   <w:dataBinding w:prefixMappings="xmlns:ns0='http://schemas.openxmlformats.org/package/2006/metadata/core-properties' xmlns:ns1='http://purl.org/dc/elements/1.1/'" w:xpath="/ns0:coreProperties[1]/ns1:title[1]" w:storeItemID="{6C3C8BC8-F283-45AE-878A-BAB7291924A1}"/>
                                   <w:text/>
                                 </w:sdtPr>
-                                <w:sdtEndPr/>
                                 <w:sdtContent>
                                   <w:p>
                                     <w:pPr>
@@ -611,7 +607,6 @@
                             <w:dataBinding w:prefixMappings="xmlns:ns0='http://schemas.openxmlformats.org/package/2006/metadata/core-properties' xmlns:ns1='http://purl.org/dc/elements/1.1/'" w:xpath="/ns0:coreProperties[1]/ns1:title[1]" w:storeItemID="{6C3C8BC8-F283-45AE-878A-BAB7291924A1}"/>
                             <w:text/>
                           </w:sdtPr>
-                          <w:sdtEndPr/>
                           <w:sdtContent>
                             <w:p>
                               <w:pPr>
@@ -704,7 +699,6 @@
                                     <w:dataBinding w:prefixMappings="xmlns:ns0='http://schemas.openxmlformats.org/package/2006/metadata/core-properties' xmlns:ns1='http://purl.org/dc/elements/1.1/'" w:xpath="/ns0:coreProperties[1]/ns1:creator[1]" w:storeItemID="{6C3C8BC8-F283-45AE-878A-BAB7291924A1}"/>
                                     <w:text/>
                                   </w:sdtPr>
-                                  <w:sdtEndPr/>
                                   <w:sdtContent>
                                     <w:r>
                                       <w:rPr>
@@ -789,7 +783,6 @@
                               <w:dataBinding w:prefixMappings="xmlns:ns0='http://schemas.openxmlformats.org/package/2006/metadata/core-properties' xmlns:ns1='http://purl.org/dc/elements/1.1/'" w:xpath="/ns0:coreProperties[1]/ns1:creator[1]" w:storeItemID="{6C3C8BC8-F283-45AE-878A-BAB7291924A1}"/>
                               <w:text/>
                             </w:sdtPr>
-                            <w:sdtEndPr/>
                             <w:sdtContent>
                               <w:r>
                                 <w:rPr>
@@ -2189,16 +2182,8 @@
               <w:rPr>
                 <w:sz w:val="22"/>
               </w:rPr>
-              <w:t xml:space="preserve">Qualsiasi ASD che utilizza il </w:t>
-            </w:r>
-            <w:proofErr w:type="spellStart"/>
-            <w:r>
-              <w:rPr>
-                <w:sz w:val="22"/>
-              </w:rPr>
-              <w:t>gestionario</w:t>
-            </w:r>
-            <w:proofErr w:type="spellEnd"/>
+              <w:t>Qualsiasi ASD che utilizza il gestionario</w:t>
+            </w:r>
           </w:p>
           <w:p>
             <w:pPr>
@@ -2327,7 +2312,6 @@
                 <w:sz w:val="22"/>
               </w:rPr>
             </w:pPr>
-            <w:bookmarkStart w:id="2" w:name="_GoBack" w:colFirst="0" w:colLast="2"/>
             <w:r>
               <w:rPr>
                 <w:strike/>
@@ -2395,7 +2379,6 @@
           </w:p>
         </w:tc>
       </w:tr>
-      <w:bookmarkEnd w:id="2"/>
       <w:tr>
         <w:tc>
           <w:tcPr>
@@ -3261,11 +3244,11 @@
           <w:numId w:val="1"/>
         </w:numPr>
       </w:pPr>
-      <w:bookmarkStart w:id="3" w:name="_Ref518413345"/>
+      <w:bookmarkStart w:id="2" w:name="_Ref518413345"/>
       <w:r>
         <w:t>Progettazione concettuale</w:t>
       </w:r>
-      <w:bookmarkEnd w:id="3"/>
+      <w:bookmarkEnd w:id="2"/>
       <w:r>
         <w:fldChar w:fldCharType="begin"/>
       </w:r>
@@ -3329,7 +3312,7 @@
           <w:numId w:val="1"/>
         </w:numPr>
       </w:pPr>
-      <w:bookmarkStart w:id="4" w:name="_Ref518413354"/>
+      <w:bookmarkStart w:id="3" w:name="_Ref518413354"/>
       <w:r>
         <w:t xml:space="preserve">Schema scheletro </w:t>
       </w:r>
@@ -3342,7 +3325,7 @@
       <w:r>
         <w:t xml:space="preserve"> E-R</w:t>
       </w:r>
-      <w:bookmarkEnd w:id="4"/>
+      <w:bookmarkEnd w:id="3"/>
       <w:r>
         <w:fldChar w:fldCharType="begin"/>
       </w:r>
@@ -3374,7 +3357,7 @@
           <w:numId w:val="1"/>
         </w:numPr>
       </w:pPr>
-      <w:bookmarkStart w:id="5" w:name="_Ref518413362"/>
+      <w:bookmarkStart w:id="4" w:name="_Ref518413362"/>
       <w:r>
         <w:t>Raffinamento</w:t>
       </w:r>
@@ -3387,7 +3370,7 @@
       <w:r>
         <w:t xml:space="preserve"> dello schema scheletro</w:t>
       </w:r>
-      <w:bookmarkEnd w:id="5"/>
+      <w:bookmarkEnd w:id="4"/>
       <w:r>
         <w:fldChar w:fldCharType="begin"/>
       </w:r>
@@ -3415,11 +3398,11 @@
           <w:numId w:val="1"/>
         </w:numPr>
       </w:pPr>
-      <w:bookmarkStart w:id="6" w:name="_Ref518413370"/>
+      <w:bookmarkStart w:id="5" w:name="_Ref518413370"/>
       <w:r>
         <w:t>Business rules</w:t>
       </w:r>
-      <w:bookmarkEnd w:id="6"/>
+      <w:bookmarkEnd w:id="5"/>
       <w:r>
         <w:fldChar w:fldCharType="begin"/>
       </w:r>
@@ -3558,11 +3541,11 @@
           <w:numId w:val="1"/>
         </w:numPr>
       </w:pPr>
-      <w:bookmarkStart w:id="7" w:name="_Ref518413379"/>
+      <w:bookmarkStart w:id="6" w:name="_Ref518413379"/>
       <w:r>
         <w:t>Dizionario dei dati</w:t>
       </w:r>
-      <w:bookmarkEnd w:id="7"/>
+      <w:bookmarkEnd w:id="6"/>
       <w:r>
         <w:fldChar w:fldCharType="begin"/>
       </w:r>
@@ -3659,19 +3642,207 @@
           <w:tcPr>
             <w:tcW w:w="2694" w:type="dxa"/>
           </w:tcPr>
-          <w:p/>
+          <w:p>
+            <w:r>
+              <w:t>ASD</w:t>
+            </w:r>
+          </w:p>
         </w:tc>
         <w:tc>
           <w:tcPr>
             <w:tcW w:w="2268" w:type="dxa"/>
           </w:tcPr>
-          <w:p/>
+          <w:p>
+            <w:pPr>
+              <w:rPr>
+                <w:sz w:val="22"/>
+              </w:rPr>
+            </w:pPr>
+            <w:r>
+              <w:rPr>
+                <w:sz w:val="22"/>
+              </w:rPr>
+              <w:t>Qualsiasi ASD che utilizza il gestionario</w:t>
+            </w:r>
+          </w:p>
+          <w:p>
+            <w:pPr>
+              <w:rPr>
+                <w:sz w:val="22"/>
+              </w:rPr>
+            </w:pPr>
+          </w:p>
         </w:tc>
         <w:tc>
           <w:tcPr>
             <w:tcW w:w="3261" w:type="dxa"/>
           </w:tcPr>
-          <w:p/>
+          <w:p>
+            <w:pPr>
+              <w:rPr>
+                <w:sz w:val="22"/>
+              </w:rPr>
+            </w:pPr>
+            <w:r>
+              <w:rPr>
+                <w:sz w:val="22"/>
+              </w:rPr>
+              <w:t>nome,</w:t>
+            </w:r>
+          </w:p>
+          <w:p>
+            <w:pPr>
+              <w:rPr>
+                <w:sz w:val="22"/>
+              </w:rPr>
+            </w:pPr>
+            <w:r>
+              <w:rPr>
+                <w:sz w:val="22"/>
+              </w:rPr>
+              <w:t>logo,</w:t>
+            </w:r>
+          </w:p>
+          <w:p>
+            <w:pPr>
+              <w:rPr>
+                <w:sz w:val="22"/>
+              </w:rPr>
+            </w:pPr>
+            <w:proofErr w:type="spellStart"/>
+            <w:r>
+              <w:rPr>
+                <w:sz w:val="22"/>
+              </w:rPr>
+              <w:t>numero_tel</w:t>
+            </w:r>
+            <w:proofErr w:type="spellEnd"/>
+            <w:r>
+              <w:rPr>
+                <w:sz w:val="22"/>
+              </w:rPr>
+              <w:t>,</w:t>
+            </w:r>
+          </w:p>
+          <w:p>
+            <w:pPr>
+              <w:rPr>
+                <w:sz w:val="22"/>
+              </w:rPr>
+            </w:pPr>
+            <w:r>
+              <w:rPr>
+                <w:sz w:val="22"/>
+              </w:rPr>
+              <w:t>indirizzo,</w:t>
+            </w:r>
+          </w:p>
+          <w:p>
+            <w:pPr>
+              <w:rPr>
+                <w:sz w:val="22"/>
+              </w:rPr>
+            </w:pPr>
+            <w:r>
+              <w:rPr>
+                <w:sz w:val="22"/>
+              </w:rPr>
+              <w:t>citta,</w:t>
+            </w:r>
+          </w:p>
+          <w:p>
+            <w:pPr>
+              <w:rPr>
+                <w:sz w:val="22"/>
+              </w:rPr>
+            </w:pPr>
+            <w:r>
+              <w:rPr>
+                <w:sz w:val="22"/>
+              </w:rPr>
+              <w:t>fax,</w:t>
+            </w:r>
+          </w:p>
+          <w:p>
+            <w:pPr>
+              <w:rPr>
+                <w:sz w:val="22"/>
+              </w:rPr>
+            </w:pPr>
+            <w:r>
+              <w:rPr>
+                <w:sz w:val="22"/>
+              </w:rPr>
+              <w:t>e</w:t>
+            </w:r>
+            <w:r>
+              <w:rPr>
+                <w:sz w:val="22"/>
+              </w:rPr>
+              <w:t>-</w:t>
+            </w:r>
+            <w:r>
+              <w:rPr>
+                <w:sz w:val="22"/>
+              </w:rPr>
+              <w:t>mail,</w:t>
+            </w:r>
+          </w:p>
+          <w:p>
+            <w:pPr>
+              <w:rPr>
+                <w:sz w:val="22"/>
+              </w:rPr>
+            </w:pPr>
+            <w:proofErr w:type="spellStart"/>
+            <w:r>
+              <w:rPr>
+                <w:sz w:val="22"/>
+              </w:rPr>
+              <w:t>p_iva</w:t>
+            </w:r>
+            <w:proofErr w:type="spellEnd"/>
+            <w:r>
+              <w:rPr>
+                <w:sz w:val="22"/>
+              </w:rPr>
+              <w:t>,</w:t>
+            </w:r>
+          </w:p>
+          <w:p>
+            <w:pPr>
+              <w:rPr>
+                <w:sz w:val="22"/>
+              </w:rPr>
+            </w:pPr>
+            <w:proofErr w:type="spellStart"/>
+            <w:r>
+              <w:rPr>
+                <w:sz w:val="22"/>
+              </w:rPr>
+              <w:t>cap</w:t>
+            </w:r>
+            <w:proofErr w:type="spellEnd"/>
+            <w:r>
+              <w:rPr>
+                <w:sz w:val="22"/>
+              </w:rPr>
+              <w:t>,</w:t>
+            </w:r>
+          </w:p>
+          <w:p>
+            <w:pPr>
+              <w:rPr>
+                <w:sz w:val="22"/>
+              </w:rPr>
+            </w:pPr>
+            <w:r>
+              <w:rPr>
+                <w:sz w:val="22"/>
+              </w:rPr>
+              <w:t>provincia</w:t>
+            </w:r>
+          </w:p>
         </w:tc>
         <w:tc>
           <w:tcPr>
@@ -3680,7 +3851,18 @@
           <w:p>
             <w:pPr>
               <w:jc w:val="center"/>
-            </w:pPr>
+              <w:rPr>
+                <w:sz w:val="22"/>
+              </w:rPr>
+            </w:pPr>
+            <w:proofErr w:type="spellStart"/>
+            <w:r>
+              <w:rPr>
+                <w:sz w:val="22"/>
+              </w:rPr>
+              <w:t>id_asd</w:t>
+            </w:r>
+            <w:proofErr w:type="spellEnd"/>
           </w:p>
         </w:tc>
       </w:tr>
@@ -3689,19 +3871,277 @@
           <w:tcPr>
             <w:tcW w:w="2694" w:type="dxa"/>
           </w:tcPr>
-          <w:p/>
+          <w:p>
+            <w:r>
+              <w:t>ISCRITTO</w:t>
+            </w:r>
+          </w:p>
         </w:tc>
         <w:tc>
           <w:tcPr>
             <w:tcW w:w="2268" w:type="dxa"/>
           </w:tcPr>
-          <w:p/>
+          <w:p>
+            <w:pPr>
+              <w:rPr>
+                <w:sz w:val="22"/>
+              </w:rPr>
+            </w:pPr>
+            <w:r>
+              <w:rPr>
+                <w:sz w:val="22"/>
+              </w:rPr>
+              <w:t>Raccolta informazioni riguardanti la persona fisica e la stipula dell’iscrizione alla ASD</w:t>
+            </w:r>
+          </w:p>
+          <w:p>
+            <w:pPr>
+              <w:rPr>
+                <w:sz w:val="22"/>
+              </w:rPr>
+            </w:pPr>
+          </w:p>
         </w:tc>
         <w:tc>
           <w:tcPr>
             <w:tcW w:w="3261" w:type="dxa"/>
           </w:tcPr>
-          <w:p/>
+          <w:p>
+            <w:pPr>
+              <w:rPr>
+                <w:sz w:val="22"/>
+              </w:rPr>
+            </w:pPr>
+            <w:proofErr w:type="spellStart"/>
+            <w:r>
+              <w:rPr>
+                <w:sz w:val="22"/>
+              </w:rPr>
+              <w:t>cod_fiscale</w:t>
+            </w:r>
+            <w:proofErr w:type="spellEnd"/>
+            <w:r>
+              <w:rPr>
+                <w:sz w:val="22"/>
+              </w:rPr>
+              <w:t>,</w:t>
+            </w:r>
+          </w:p>
+          <w:p>
+            <w:pPr>
+              <w:rPr>
+                <w:sz w:val="22"/>
+              </w:rPr>
+            </w:pPr>
+            <w:proofErr w:type="spellStart"/>
+            <w:r>
+              <w:rPr>
+                <w:sz w:val="22"/>
+              </w:rPr>
+              <w:t>numero_cell</w:t>
+            </w:r>
+            <w:proofErr w:type="spellEnd"/>
+            <w:r>
+              <w:rPr>
+                <w:sz w:val="22"/>
+              </w:rPr>
+              <w:t>,</w:t>
+            </w:r>
+          </w:p>
+          <w:p>
+            <w:pPr>
+              <w:rPr>
+                <w:sz w:val="22"/>
+              </w:rPr>
+            </w:pPr>
+            <w:proofErr w:type="spellStart"/>
+            <w:r>
+              <w:rPr>
+                <w:sz w:val="22"/>
+              </w:rPr>
+              <w:t>numero_tel</w:t>
+            </w:r>
+            <w:proofErr w:type="spellEnd"/>
+            <w:r>
+              <w:rPr>
+                <w:sz w:val="22"/>
+              </w:rPr>
+              <w:t>,</w:t>
+            </w:r>
+          </w:p>
+          <w:p>
+            <w:pPr>
+              <w:rPr>
+                <w:sz w:val="22"/>
+              </w:rPr>
+            </w:pPr>
+            <w:r>
+              <w:rPr>
+                <w:sz w:val="22"/>
+              </w:rPr>
+              <w:t>e</w:t>
+            </w:r>
+            <w:r>
+              <w:rPr>
+                <w:sz w:val="22"/>
+              </w:rPr>
+              <w:t>-</w:t>
+            </w:r>
+            <w:bookmarkStart w:id="7" w:name="_GoBack"/>
+            <w:bookmarkEnd w:id="7"/>
+            <w:r>
+              <w:rPr>
+                <w:sz w:val="22"/>
+              </w:rPr>
+              <w:t>mail,</w:t>
+            </w:r>
+          </w:p>
+          <w:p>
+            <w:pPr>
+              <w:rPr>
+                <w:sz w:val="22"/>
+              </w:rPr>
+            </w:pPr>
+            <w:proofErr w:type="spellStart"/>
+            <w:r>
+              <w:rPr>
+                <w:sz w:val="22"/>
+              </w:rPr>
+              <w:t>data_stipula_ass</w:t>
+            </w:r>
+            <w:proofErr w:type="spellEnd"/>
+            <w:r>
+              <w:rPr>
+                <w:sz w:val="22"/>
+              </w:rPr>
+              <w:t>,</w:t>
+            </w:r>
+          </w:p>
+          <w:p>
+            <w:pPr>
+              <w:rPr>
+                <w:sz w:val="22"/>
+              </w:rPr>
+            </w:pPr>
+            <w:proofErr w:type="spellStart"/>
+            <w:r>
+              <w:rPr>
+                <w:sz w:val="22"/>
+              </w:rPr>
+              <w:t>scadenza_ass</w:t>
+            </w:r>
+            <w:proofErr w:type="spellEnd"/>
+            <w:r>
+              <w:rPr>
+                <w:sz w:val="22"/>
+              </w:rPr>
+              <w:t>,</w:t>
+            </w:r>
+          </w:p>
+          <w:p>
+            <w:pPr>
+              <w:rPr>
+                <w:sz w:val="22"/>
+              </w:rPr>
+            </w:pPr>
+            <w:proofErr w:type="spellStart"/>
+            <w:r>
+              <w:rPr>
+                <w:sz w:val="22"/>
+              </w:rPr>
+              <w:t>numero_ass</w:t>
+            </w:r>
+            <w:proofErr w:type="spellEnd"/>
+            <w:r>
+              <w:rPr>
+                <w:sz w:val="22"/>
+              </w:rPr>
+              <w:t>,</w:t>
+            </w:r>
+          </w:p>
+          <w:p>
+            <w:pPr>
+              <w:rPr>
+                <w:sz w:val="22"/>
+              </w:rPr>
+            </w:pPr>
+            <w:proofErr w:type="spellStart"/>
+            <w:r>
+              <w:rPr>
+                <w:sz w:val="22"/>
+              </w:rPr>
+              <w:t>data_cert_medico</w:t>
+            </w:r>
+            <w:proofErr w:type="spellEnd"/>
+            <w:r>
+              <w:rPr>
+                <w:sz w:val="22"/>
+              </w:rPr>
+              <w:t>,</w:t>
+            </w:r>
+          </w:p>
+          <w:p>
+            <w:pPr>
+              <w:rPr>
+                <w:sz w:val="22"/>
+              </w:rPr>
+            </w:pPr>
+            <w:proofErr w:type="spellStart"/>
+            <w:r>
+              <w:rPr>
+                <w:sz w:val="22"/>
+              </w:rPr>
+              <w:t>scadenza_cert_medico</w:t>
+            </w:r>
+            <w:proofErr w:type="spellEnd"/>
+            <w:r>
+              <w:rPr>
+                <w:sz w:val="22"/>
+              </w:rPr>
+              <w:t>,</w:t>
+            </w:r>
+          </w:p>
+          <w:p>
+            <w:pPr>
+              <w:rPr>
+                <w:sz w:val="22"/>
+              </w:rPr>
+            </w:pPr>
+            <w:r>
+              <w:rPr>
+                <w:sz w:val="22"/>
+              </w:rPr>
+              <w:t>ruolo,</w:t>
+            </w:r>
+          </w:p>
+          <w:p>
+            <w:pPr>
+              <w:rPr>
+                <w:sz w:val="22"/>
+              </w:rPr>
+            </w:pPr>
+            <w:r>
+              <w:rPr>
+                <w:sz w:val="22"/>
+              </w:rPr>
+              <w:t>note,</w:t>
+            </w:r>
+          </w:p>
+          <w:p>
+            <w:pPr>
+              <w:rPr>
+                <w:sz w:val="22"/>
+              </w:rPr>
+            </w:pPr>
+            <w:proofErr w:type="spellStart"/>
+            <w:r>
+              <w:rPr>
+                <w:sz w:val="22"/>
+              </w:rPr>
+              <w:t>p_iva</w:t>
+            </w:r>
+            <w:proofErr w:type="spellEnd"/>
+          </w:p>
         </w:tc>
         <w:tc>
           <w:tcPr>
@@ -3710,7 +4150,18 @@
           <w:p>
             <w:pPr>
               <w:jc w:val="center"/>
-            </w:pPr>
+              <w:rPr>
+                <w:sz w:val="22"/>
+              </w:rPr>
+            </w:pPr>
+            <w:proofErr w:type="spellStart"/>
+            <w:r>
+              <w:rPr>
+                <w:sz w:val="22"/>
+              </w:rPr>
+              <w:t>cod_fiscale</w:t>
+            </w:r>
+            <w:proofErr w:type="spellEnd"/>
           </w:p>
         </w:tc>
       </w:tr>
@@ -3719,19 +4170,130 @@
           <w:tcPr>
             <w:tcW w:w="2694" w:type="dxa"/>
           </w:tcPr>
-          <w:p/>
+          <w:p>
+            <w:r>
+              <w:t>TRANSAZIONE</w:t>
+            </w:r>
+          </w:p>
         </w:tc>
         <w:tc>
           <w:tcPr>
             <w:tcW w:w="2268" w:type="dxa"/>
           </w:tcPr>
-          <w:p/>
+          <w:p>
+            <w:pPr>
+              <w:rPr>
+                <w:sz w:val="22"/>
+              </w:rPr>
+            </w:pPr>
+            <w:r>
+              <w:rPr>
+                <w:sz w:val="22"/>
+              </w:rPr>
+              <w:t xml:space="preserve">Raccolta di informazioni inerenti </w:t>
+            </w:r>
+            <w:proofErr w:type="gramStart"/>
+            <w:r>
+              <w:rPr>
+                <w:sz w:val="22"/>
+              </w:rPr>
+              <w:t>gli</w:t>
+            </w:r>
+            <w:proofErr w:type="gramEnd"/>
+            <w:r>
+              <w:rPr>
+                <w:sz w:val="22"/>
+              </w:rPr>
+              <w:t xml:space="preserve"> importi </w:t>
+            </w:r>
+          </w:p>
+          <w:p>
+            <w:pPr>
+              <w:rPr>
+                <w:sz w:val="22"/>
+              </w:rPr>
+            </w:pPr>
+          </w:p>
         </w:tc>
         <w:tc>
           <w:tcPr>
             <w:tcW w:w="3261" w:type="dxa"/>
           </w:tcPr>
-          <w:p/>
+          <w:p>
+            <w:pPr>
+              <w:rPr>
+                <w:sz w:val="22"/>
+              </w:rPr>
+            </w:pPr>
+            <w:r>
+              <w:rPr>
+                <w:sz w:val="22"/>
+              </w:rPr>
+              <w:t>importo,</w:t>
+            </w:r>
+          </w:p>
+          <w:p>
+            <w:pPr>
+              <w:rPr>
+                <w:sz w:val="22"/>
+              </w:rPr>
+            </w:pPr>
+            <w:proofErr w:type="spellStart"/>
+            <w:r>
+              <w:rPr>
+                <w:sz w:val="22"/>
+              </w:rPr>
+              <w:t>file_fattura</w:t>
+            </w:r>
+            <w:proofErr w:type="spellEnd"/>
+            <w:r>
+              <w:rPr>
+                <w:sz w:val="22"/>
+              </w:rPr>
+              <w:t>,</w:t>
+            </w:r>
+          </w:p>
+          <w:p>
+            <w:pPr>
+              <w:rPr>
+                <w:sz w:val="22"/>
+              </w:rPr>
+            </w:pPr>
+            <w:r>
+              <w:rPr>
+                <w:sz w:val="22"/>
+              </w:rPr>
+              <w:t>descrizione,</w:t>
+            </w:r>
+          </w:p>
+          <w:p>
+            <w:pPr>
+              <w:rPr>
+                <w:sz w:val="22"/>
+              </w:rPr>
+            </w:pPr>
+            <w:r>
+              <w:rPr>
+                <w:sz w:val="22"/>
+              </w:rPr>
+              <w:t>data,</w:t>
+            </w:r>
+          </w:p>
+          <w:p>
+            <w:pPr>
+              <w:rPr>
+                <w:sz w:val="22"/>
+              </w:rPr>
+            </w:pPr>
+            <w:proofErr w:type="spellStart"/>
+            <w:r>
+              <w:rPr>
+                <w:sz w:val="22"/>
+              </w:rPr>
+              <w:t>tipo_fattura</w:t>
+            </w:r>
+            <w:proofErr w:type="spellEnd"/>
+          </w:p>
         </w:tc>
         <w:tc>
           <w:tcPr>
@@ -3740,7 +4302,18 @@
           <w:p>
             <w:pPr>
               <w:jc w:val="center"/>
-            </w:pPr>
+              <w:rPr>
+                <w:sz w:val="22"/>
+              </w:rPr>
+            </w:pPr>
+            <w:proofErr w:type="spellStart"/>
+            <w:r>
+              <w:rPr>
+                <w:sz w:val="22"/>
+              </w:rPr>
+              <w:t>id_transazione</w:t>
+            </w:r>
+            <w:proofErr w:type="spellEnd"/>
           </w:p>
         </w:tc>
       </w:tr>
@@ -3749,19 +4322,78 @@
           <w:tcPr>
             <w:tcW w:w="2694" w:type="dxa"/>
           </w:tcPr>
-          <w:p/>
+          <w:p>
+            <w:r>
+              <w:lastRenderedPageBreak/>
+              <w:t>ENTRATA</w:t>
+            </w:r>
+          </w:p>
         </w:tc>
         <w:tc>
           <w:tcPr>
             <w:tcW w:w="2268" w:type="dxa"/>
           </w:tcPr>
-          <w:p/>
+          <w:p>
+            <w:pPr>
+              <w:rPr>
+                <w:sz w:val="22"/>
+              </w:rPr>
+            </w:pPr>
+            <w:r>
+              <w:rPr>
+                <w:sz w:val="22"/>
+              </w:rPr>
+              <w:t>Importi in entrata</w:t>
+            </w:r>
+          </w:p>
         </w:tc>
         <w:tc>
           <w:tcPr>
             <w:tcW w:w="3261" w:type="dxa"/>
           </w:tcPr>
-          <w:p/>
+          <w:p>
+            <w:pPr>
+              <w:rPr>
+                <w:sz w:val="22"/>
+              </w:rPr>
+            </w:pPr>
+            <w:proofErr w:type="spellStart"/>
+            <w:r>
+              <w:rPr>
+                <w:sz w:val="22"/>
+              </w:rPr>
+              <w:t>modalita_pagamento</w:t>
+            </w:r>
+            <w:proofErr w:type="spellEnd"/>
+          </w:p>
+          <w:p>
+            <w:pPr>
+              <w:rPr>
+                <w:sz w:val="22"/>
+              </w:rPr>
+            </w:pPr>
+            <w:r>
+              <w:rPr>
+                <w:sz w:val="22"/>
+              </w:rPr>
+              <w:t>importo</w:t>
+            </w:r>
+          </w:p>
+          <w:p>
+            <w:pPr>
+              <w:rPr>
+                <w:sz w:val="22"/>
+              </w:rPr>
+            </w:pPr>
+            <w:proofErr w:type="spellStart"/>
+            <w:r>
+              <w:rPr>
+                <w:sz w:val="22"/>
+              </w:rPr>
+              <w:t>tipo_ricevuta</w:t>
+            </w:r>
+            <w:proofErr w:type="spellEnd"/>
+          </w:p>
         </w:tc>
         <w:tc>
           <w:tcPr>
@@ -3770,7 +4402,18 @@
           <w:p>
             <w:pPr>
               <w:jc w:val="center"/>
-            </w:pPr>
+              <w:rPr>
+                <w:sz w:val="22"/>
+              </w:rPr>
+            </w:pPr>
+            <w:proofErr w:type="spellStart"/>
+            <w:r>
+              <w:rPr>
+                <w:sz w:val="22"/>
+              </w:rPr>
+              <w:t>id_entrata</w:t>
+            </w:r>
+            <w:proofErr w:type="spellEnd"/>
           </w:p>
         </w:tc>
       </w:tr>
@@ -3779,19 +4422,77 @@
           <w:tcPr>
             <w:tcW w:w="2694" w:type="dxa"/>
           </w:tcPr>
-          <w:p/>
+          <w:p>
+            <w:r>
+              <w:t>USCITA</w:t>
+            </w:r>
+          </w:p>
         </w:tc>
         <w:tc>
           <w:tcPr>
             <w:tcW w:w="2268" w:type="dxa"/>
           </w:tcPr>
-          <w:p/>
+          <w:p>
+            <w:pPr>
+              <w:rPr>
+                <w:sz w:val="22"/>
+              </w:rPr>
+            </w:pPr>
+            <w:r>
+              <w:rPr>
+                <w:sz w:val="22"/>
+              </w:rPr>
+              <w:t>Importi in uscita</w:t>
+            </w:r>
+          </w:p>
         </w:tc>
         <w:tc>
           <w:tcPr>
             <w:tcW w:w="3261" w:type="dxa"/>
           </w:tcPr>
-          <w:p/>
+          <w:p>
+            <w:pPr>
+              <w:rPr>
+                <w:sz w:val="22"/>
+              </w:rPr>
+            </w:pPr>
+            <w:proofErr w:type="spellStart"/>
+            <w:r>
+              <w:rPr>
+                <w:sz w:val="22"/>
+              </w:rPr>
+              <w:t>modalita_pagamento</w:t>
+            </w:r>
+            <w:proofErr w:type="spellEnd"/>
+          </w:p>
+          <w:p>
+            <w:pPr>
+              <w:rPr>
+                <w:sz w:val="22"/>
+              </w:rPr>
+            </w:pPr>
+            <w:r>
+              <w:rPr>
+                <w:sz w:val="22"/>
+              </w:rPr>
+              <w:t>importo</w:t>
+            </w:r>
+          </w:p>
+          <w:p>
+            <w:pPr>
+              <w:rPr>
+                <w:sz w:val="22"/>
+              </w:rPr>
+            </w:pPr>
+            <w:proofErr w:type="spellStart"/>
+            <w:r>
+              <w:rPr>
+                <w:sz w:val="22"/>
+              </w:rPr>
+              <w:t>tipo_fattura</w:t>
+            </w:r>
+            <w:proofErr w:type="spellEnd"/>
+          </w:p>
         </w:tc>
         <w:tc>
           <w:tcPr>
@@ -3800,7 +4501,18 @@
           <w:p>
             <w:pPr>
               <w:jc w:val="center"/>
-            </w:pPr>
+              <w:rPr>
+                <w:sz w:val="22"/>
+              </w:rPr>
+            </w:pPr>
+            <w:proofErr w:type="spellStart"/>
+            <w:r>
+              <w:rPr>
+                <w:sz w:val="22"/>
+              </w:rPr>
+              <w:t>id_uscita</w:t>
+            </w:r>
+            <w:proofErr w:type="spellEnd"/>
           </w:p>
         </w:tc>
       </w:tr>
@@ -3809,19 +4521,72 @@
           <w:tcPr>
             <w:tcW w:w="2694" w:type="dxa"/>
           </w:tcPr>
-          <w:p/>
+          <w:p>
+            <w:r>
+              <w:t>UTENTE_SITO</w:t>
+            </w:r>
+          </w:p>
         </w:tc>
         <w:tc>
           <w:tcPr>
             <w:tcW w:w="2268" w:type="dxa"/>
           </w:tcPr>
-          <w:p/>
+          <w:p>
+            <w:pPr>
+              <w:rPr>
+                <w:sz w:val="22"/>
+              </w:rPr>
+            </w:pPr>
+            <w:r>
+              <w:rPr>
+                <w:sz w:val="22"/>
+              </w:rPr>
+              <w:t>Utente che ha effettuato la registrazione nel sito della ASD</w:t>
+            </w:r>
+          </w:p>
         </w:tc>
         <w:tc>
           <w:tcPr>
             <w:tcW w:w="3261" w:type="dxa"/>
           </w:tcPr>
-          <w:p/>
+          <w:p>
+            <w:pPr>
+              <w:rPr>
+                <w:sz w:val="22"/>
+              </w:rPr>
+            </w:pPr>
+            <w:r>
+              <w:rPr>
+                <w:sz w:val="22"/>
+              </w:rPr>
+              <w:t>e</w:t>
+            </w:r>
+            <w:r>
+              <w:rPr>
+                <w:sz w:val="22"/>
+              </w:rPr>
+              <w:t>-</w:t>
+            </w:r>
+            <w:r>
+              <w:rPr>
+                <w:sz w:val="22"/>
+              </w:rPr>
+              <w:t>mail,</w:t>
+            </w:r>
+          </w:p>
+          <w:p>
+            <w:pPr>
+              <w:rPr>
+                <w:sz w:val="22"/>
+              </w:rPr>
+            </w:pPr>
+            <w:r>
+              <w:rPr>
+                <w:sz w:val="22"/>
+              </w:rPr>
+              <w:t>pass</w:t>
+            </w:r>
+          </w:p>
         </w:tc>
         <w:tc>
           <w:tcPr>
@@ -3830,7 +4595,18 @@
           <w:p>
             <w:pPr>
               <w:jc w:val="center"/>
-            </w:pPr>
+              <w:rPr>
+                <w:sz w:val="22"/>
+              </w:rPr>
+            </w:pPr>
+            <w:proofErr w:type="spellStart"/>
+            <w:r>
+              <w:rPr>
+                <w:sz w:val="22"/>
+              </w:rPr>
+              <w:t>id_utente_sito</w:t>
+            </w:r>
+            <w:proofErr w:type="spellEnd"/>
           </w:p>
         </w:tc>
       </w:tr>
@@ -3840,9 +4616,9 @@
             <w:tcW w:w="2694" w:type="dxa"/>
           </w:tcPr>
           <w:p>
-            <w:pPr>
-              <w:jc w:val="center"/>
-            </w:pPr>
+            <w:r>
+              <w:t>FORNITORE</w:t>
+            </w:r>
           </w:p>
         </w:tc>
         <w:tc>
@@ -3851,7 +4627,23 @@
           </w:tcPr>
           <w:p>
             <w:pPr>
-              <w:jc w:val="center"/>
+              <w:rPr>
+                <w:sz w:val="22"/>
+              </w:rPr>
+            </w:pPr>
+            <w:r>
+              <w:rPr>
+                <w:sz w:val="22"/>
+              </w:rPr>
+              <w:t>Raccolta informazioni di carattere anagrafico specifico per eventuali fornitori</w:t>
+            </w:r>
+          </w:p>
+          <w:p>
+            <w:pPr>
+              <w:jc w:val="center"/>
+              <w:rPr>
+                <w:sz w:val="22"/>
+              </w:rPr>
             </w:pPr>
           </w:p>
         </w:tc>
@@ -3861,8 +4653,131 @@
           </w:tcPr>
           <w:p>
             <w:pPr>
-              <w:jc w:val="center"/>
-            </w:pPr>
+              <w:rPr>
+                <w:sz w:val="22"/>
+              </w:rPr>
+            </w:pPr>
+            <w:r>
+              <w:rPr>
+                <w:sz w:val="22"/>
+              </w:rPr>
+              <w:t>nome,</w:t>
+            </w:r>
+          </w:p>
+          <w:p>
+            <w:pPr>
+              <w:rPr>
+                <w:sz w:val="22"/>
+              </w:rPr>
+            </w:pPr>
+            <w:proofErr w:type="spellStart"/>
+            <w:r>
+              <w:rPr>
+                <w:sz w:val="22"/>
+              </w:rPr>
+              <w:t>ragione_sociale</w:t>
+            </w:r>
+            <w:proofErr w:type="spellEnd"/>
+            <w:r>
+              <w:rPr>
+                <w:sz w:val="22"/>
+              </w:rPr>
+              <w:t>,</w:t>
+            </w:r>
+          </w:p>
+          <w:p>
+            <w:pPr>
+              <w:rPr>
+                <w:sz w:val="22"/>
+              </w:rPr>
+            </w:pPr>
+            <w:r>
+              <w:rPr>
+                <w:sz w:val="22"/>
+              </w:rPr>
+              <w:t>indirizzo,</w:t>
+            </w:r>
+          </w:p>
+          <w:p>
+            <w:pPr>
+              <w:rPr>
+                <w:sz w:val="22"/>
+              </w:rPr>
+            </w:pPr>
+            <w:proofErr w:type="spellStart"/>
+            <w:r>
+              <w:rPr>
+                <w:sz w:val="22"/>
+              </w:rPr>
+              <w:t>cap</w:t>
+            </w:r>
+            <w:proofErr w:type="spellEnd"/>
+            <w:r>
+              <w:rPr>
+                <w:sz w:val="22"/>
+              </w:rPr>
+              <w:t>,</w:t>
+            </w:r>
+          </w:p>
+          <w:p>
+            <w:pPr>
+              <w:rPr>
+                <w:sz w:val="22"/>
+              </w:rPr>
+            </w:pPr>
+            <w:r>
+              <w:rPr>
+                <w:sz w:val="22"/>
+              </w:rPr>
+              <w:t>citta,</w:t>
+            </w:r>
+          </w:p>
+          <w:p>
+            <w:pPr>
+              <w:rPr>
+                <w:sz w:val="22"/>
+              </w:rPr>
+            </w:pPr>
+            <w:r>
+              <w:rPr>
+                <w:sz w:val="22"/>
+              </w:rPr>
+              <w:t>provincia,</w:t>
+            </w:r>
+          </w:p>
+          <w:p>
+            <w:pPr>
+              <w:rPr>
+                <w:sz w:val="22"/>
+              </w:rPr>
+            </w:pPr>
+            <w:proofErr w:type="spellStart"/>
+            <w:r>
+              <w:rPr>
+                <w:sz w:val="22"/>
+              </w:rPr>
+              <w:t>tipo_fornitura</w:t>
+            </w:r>
+            <w:proofErr w:type="spellEnd"/>
+            <w:r>
+              <w:rPr>
+                <w:sz w:val="22"/>
+              </w:rPr>
+              <w:t>,</w:t>
+            </w:r>
+          </w:p>
+          <w:p>
+            <w:pPr>
+              <w:rPr>
+                <w:sz w:val="22"/>
+              </w:rPr>
+            </w:pPr>
+            <w:r>
+              <w:rPr>
+                <w:sz w:val="22"/>
+              </w:rPr>
+              <w:t>note</w:t>
+            </w:r>
           </w:p>
         </w:tc>
         <w:tc>
@@ -3872,7 +4787,18 @@
           <w:p>
             <w:pPr>
               <w:jc w:val="center"/>
-            </w:pPr>
+              <w:rPr>
+                <w:sz w:val="22"/>
+              </w:rPr>
+            </w:pPr>
+            <w:proofErr w:type="spellStart"/>
+            <w:r>
+              <w:rPr>
+                <w:sz w:val="22"/>
+              </w:rPr>
+              <w:t>id_fornitore</w:t>
+            </w:r>
+            <w:proofErr w:type="spellEnd"/>
           </w:p>
         </w:tc>
       </w:tr>
@@ -3881,13 +4807,29 @@
           <w:tcPr>
             <w:tcW w:w="2694" w:type="dxa"/>
           </w:tcPr>
-          <w:p/>
+          <w:p>
+            <w:r>
+              <w:t>UTENTE</w:t>
+            </w:r>
+          </w:p>
         </w:tc>
         <w:tc>
           <w:tcPr>
             <w:tcW w:w="2268" w:type="dxa"/>
           </w:tcPr>
-          <w:p/>
+          <w:p>
+            <w:pPr>
+              <w:rPr>
+                <w:sz w:val="22"/>
+              </w:rPr>
+            </w:pPr>
+            <w:r>
+              <w:rPr>
+                <w:sz w:val="22"/>
+              </w:rPr>
+              <w:t>Raccolta informazioni di carattere anagrafico</w:t>
+            </w:r>
+          </w:p>
         </w:tc>
         <w:tc>
           <w:tcPr>
@@ -3895,8 +4837,144 @@
           </w:tcPr>
           <w:p>
             <w:pPr>
-              <w:jc w:val="center"/>
-            </w:pPr>
+              <w:rPr>
+                <w:sz w:val="22"/>
+              </w:rPr>
+            </w:pPr>
+            <w:r>
+              <w:rPr>
+                <w:sz w:val="22"/>
+              </w:rPr>
+              <w:t>nome,</w:t>
+            </w:r>
+          </w:p>
+          <w:p>
+            <w:pPr>
+              <w:rPr>
+                <w:sz w:val="22"/>
+              </w:rPr>
+            </w:pPr>
+            <w:r>
+              <w:rPr>
+                <w:sz w:val="22"/>
+              </w:rPr>
+              <w:t>cognome,</w:t>
+            </w:r>
+          </w:p>
+          <w:p>
+            <w:pPr>
+              <w:rPr>
+                <w:sz w:val="22"/>
+              </w:rPr>
+            </w:pPr>
+            <w:proofErr w:type="spellStart"/>
+            <w:r>
+              <w:rPr>
+                <w:sz w:val="22"/>
+              </w:rPr>
+              <w:t>luogo_nascita</w:t>
+            </w:r>
+            <w:proofErr w:type="spellEnd"/>
+            <w:r>
+              <w:rPr>
+                <w:sz w:val="22"/>
+              </w:rPr>
+              <w:t>,</w:t>
+            </w:r>
+          </w:p>
+          <w:p>
+            <w:pPr>
+              <w:rPr>
+                <w:sz w:val="22"/>
+              </w:rPr>
+            </w:pPr>
+            <w:proofErr w:type="spellStart"/>
+            <w:r>
+              <w:rPr>
+                <w:sz w:val="22"/>
+              </w:rPr>
+              <w:t>cap</w:t>
+            </w:r>
+            <w:proofErr w:type="spellEnd"/>
+            <w:r>
+              <w:rPr>
+                <w:sz w:val="22"/>
+              </w:rPr>
+              <w:t>,</w:t>
+            </w:r>
+          </w:p>
+          <w:p>
+            <w:pPr>
+              <w:rPr>
+                <w:sz w:val="22"/>
+              </w:rPr>
+            </w:pPr>
+            <w:r>
+              <w:rPr>
+                <w:sz w:val="22"/>
+              </w:rPr>
+              <w:t>indirizzo,</w:t>
+            </w:r>
+          </w:p>
+          <w:p>
+            <w:pPr>
+              <w:rPr>
+                <w:sz w:val="22"/>
+              </w:rPr>
+            </w:pPr>
+            <w:r>
+              <w:rPr>
+                <w:sz w:val="22"/>
+              </w:rPr>
+              <w:t>citta,</w:t>
+            </w:r>
+          </w:p>
+          <w:p>
+            <w:pPr>
+              <w:rPr>
+                <w:sz w:val="22"/>
+              </w:rPr>
+            </w:pPr>
+            <w:r>
+              <w:rPr>
+                <w:sz w:val="22"/>
+              </w:rPr>
+              <w:t>provincia,</w:t>
+            </w:r>
+          </w:p>
+          <w:p>
+            <w:pPr>
+              <w:rPr>
+                <w:sz w:val="22"/>
+              </w:rPr>
+            </w:pPr>
+            <w:proofErr w:type="spellStart"/>
+            <w:r>
+              <w:rPr>
+                <w:sz w:val="22"/>
+              </w:rPr>
+              <w:t>data_nascita</w:t>
+            </w:r>
+            <w:proofErr w:type="spellEnd"/>
+            <w:r>
+              <w:rPr>
+                <w:sz w:val="22"/>
+              </w:rPr>
+              <w:t>,</w:t>
+            </w:r>
+          </w:p>
+          <w:p>
+            <w:pPr>
+              <w:rPr>
+                <w:sz w:val="22"/>
+              </w:rPr>
+            </w:pPr>
+            <w:r>
+              <w:rPr>
+                <w:sz w:val="22"/>
+              </w:rPr>
+              <w:t>genere</w:t>
+            </w:r>
           </w:p>
         </w:tc>
         <w:tc>
@@ -3906,7 +4984,18 @@
           <w:p>
             <w:pPr>
               <w:jc w:val="center"/>
-            </w:pPr>
+              <w:rPr>
+                <w:sz w:val="22"/>
+              </w:rPr>
+            </w:pPr>
+            <w:proofErr w:type="spellStart"/>
+            <w:r>
+              <w:rPr>
+                <w:sz w:val="22"/>
+              </w:rPr>
+              <w:t>id_utente</w:t>
+            </w:r>
+            <w:proofErr w:type="spellEnd"/>
           </w:p>
         </w:tc>
       </w:tr>
@@ -3915,13 +5004,49 @@
           <w:tcPr>
             <w:tcW w:w="2694" w:type="dxa"/>
           </w:tcPr>
-          <w:p/>
+          <w:p>
+            <w:r>
+              <w:t>DATI_FISCALI</w:t>
+            </w:r>
+          </w:p>
         </w:tc>
         <w:tc>
           <w:tcPr>
             <w:tcW w:w="2268" w:type="dxa"/>
           </w:tcPr>
-          <w:p/>
+          <w:p>
+            <w:pPr>
+              <w:rPr>
+                <w:sz w:val="22"/>
+              </w:rPr>
+            </w:pPr>
+            <w:r>
+              <w:rPr>
+                <w:sz w:val="22"/>
+              </w:rPr>
+              <w:t xml:space="preserve">Informazioni inerenti </w:t>
+            </w:r>
+            <w:proofErr w:type="gramStart"/>
+            <w:r>
+              <w:rPr>
+                <w:sz w:val="22"/>
+              </w:rPr>
+              <w:t>il</w:t>
+            </w:r>
+            <w:proofErr w:type="gramEnd"/>
+            <w:r>
+              <w:rPr>
+                <w:sz w:val="22"/>
+              </w:rPr>
+              <w:t xml:space="preserve"> documento fiscale</w:t>
+            </w:r>
+            <w:r>
+              <w:rPr>
+                <w:sz w:val="22"/>
+              </w:rPr>
+              <w:t xml:space="preserve"> e l’abbonamento alla ASD</w:t>
+            </w:r>
+          </w:p>
         </w:tc>
         <w:tc>
           <w:tcPr>
@@ -3929,8 +5054,39 @@
           </w:tcPr>
           <w:p>
             <w:pPr>
-              <w:jc w:val="center"/>
-            </w:pPr>
+              <w:rPr>
+                <w:sz w:val="22"/>
+              </w:rPr>
+            </w:pPr>
+            <w:proofErr w:type="spellStart"/>
+            <w:r>
+              <w:rPr>
+                <w:sz w:val="22"/>
+              </w:rPr>
+              <w:t>numero_documento</w:t>
+            </w:r>
+            <w:proofErr w:type="spellEnd"/>
+            <w:r>
+              <w:rPr>
+                <w:sz w:val="22"/>
+              </w:rPr>
+              <w:t>,</w:t>
+            </w:r>
+          </w:p>
+          <w:p>
+            <w:pPr>
+              <w:rPr>
+                <w:sz w:val="22"/>
+              </w:rPr>
+            </w:pPr>
+            <w:proofErr w:type="spellStart"/>
+            <w:r>
+              <w:rPr>
+                <w:sz w:val="22"/>
+              </w:rPr>
+              <w:t>tipo_abbonamento</w:t>
+            </w:r>
+            <w:proofErr w:type="spellEnd"/>
           </w:p>
         </w:tc>
         <w:tc>
@@ -3940,7 +5096,18 @@
           <w:p>
             <w:pPr>
               <w:jc w:val="center"/>
-            </w:pPr>
+              <w:rPr>
+                <w:sz w:val="22"/>
+              </w:rPr>
+            </w:pPr>
+            <w:proofErr w:type="spellStart"/>
+            <w:r>
+              <w:rPr>
+                <w:sz w:val="22"/>
+              </w:rPr>
+              <w:t>id_dati</w:t>
+            </w:r>
+            <w:proofErr w:type="spellEnd"/>
           </w:p>
         </w:tc>
       </w:tr>
@@ -3949,13 +5116,56 @@
           <w:tcPr>
             <w:tcW w:w="2694" w:type="dxa"/>
           </w:tcPr>
-          <w:p/>
+          <w:p>
+            <w:r>
+              <w:t>TESSERA</w:t>
+            </w:r>
+          </w:p>
         </w:tc>
         <w:tc>
           <w:tcPr>
             <w:tcW w:w="2268" w:type="dxa"/>
           </w:tcPr>
-          <w:p/>
+          <w:p>
+            <w:pPr>
+              <w:rPr>
+                <w:sz w:val="22"/>
+              </w:rPr>
+            </w:pPr>
+            <w:r>
+              <w:rPr>
+                <w:sz w:val="22"/>
+              </w:rPr>
+              <w:t>Informazioni inerenti</w:t>
+            </w:r>
+            <w:r>
+              <w:rPr>
+                <w:sz w:val="22"/>
+              </w:rPr>
+              <w:t xml:space="preserve"> </w:t>
+            </w:r>
+            <w:proofErr w:type="gramStart"/>
+            <w:r>
+              <w:rPr>
+                <w:sz w:val="22"/>
+              </w:rPr>
+              <w:t>le</w:t>
+            </w:r>
+            <w:proofErr w:type="gramEnd"/>
+            <w:r>
+              <w:rPr>
+                <w:sz w:val="22"/>
+              </w:rPr>
+              <w:t xml:space="preserve"> tessere a carattere sportivo dell’utente</w:t>
+            </w:r>
+          </w:p>
+          <w:p>
+            <w:pPr>
+              <w:rPr>
+                <w:sz w:val="22"/>
+              </w:rPr>
+            </w:pPr>
+          </w:p>
         </w:tc>
         <w:tc>
           <w:tcPr>
@@ -3963,8 +5173,60 @@
           </w:tcPr>
           <w:p>
             <w:pPr>
-              <w:jc w:val="center"/>
-            </w:pPr>
+              <w:rPr>
+                <w:sz w:val="22"/>
+              </w:rPr>
+            </w:pPr>
+            <w:proofErr w:type="spellStart"/>
+            <w:r>
+              <w:rPr>
+                <w:sz w:val="22"/>
+              </w:rPr>
+              <w:t>data_tesseramento</w:t>
+            </w:r>
+            <w:proofErr w:type="spellEnd"/>
+            <w:r>
+              <w:rPr>
+                <w:sz w:val="22"/>
+              </w:rPr>
+              <w:t>,</w:t>
+            </w:r>
+          </w:p>
+          <w:p>
+            <w:pPr>
+              <w:rPr>
+                <w:sz w:val="22"/>
+              </w:rPr>
+            </w:pPr>
+            <w:proofErr w:type="spellStart"/>
+            <w:r>
+              <w:rPr>
+                <w:sz w:val="22"/>
+              </w:rPr>
+              <w:t>numero_tessera</w:t>
+            </w:r>
+            <w:proofErr w:type="spellEnd"/>
+            <w:r>
+              <w:rPr>
+                <w:sz w:val="22"/>
+              </w:rPr>
+              <w:t>,</w:t>
+            </w:r>
+          </w:p>
+          <w:p>
+            <w:pPr>
+              <w:rPr>
+                <w:sz w:val="22"/>
+              </w:rPr>
+            </w:pPr>
+            <w:proofErr w:type="spellStart"/>
+            <w:r>
+              <w:rPr>
+                <w:sz w:val="22"/>
+              </w:rPr>
+              <w:t>scadenza_tessera</w:t>
+            </w:r>
+            <w:proofErr w:type="spellEnd"/>
           </w:p>
         </w:tc>
         <w:tc>
@@ -3974,7 +5236,18 @@
           <w:p>
             <w:pPr>
               <w:jc w:val="center"/>
-            </w:pPr>
+              <w:rPr>
+                <w:sz w:val="22"/>
+              </w:rPr>
+            </w:pPr>
+            <w:proofErr w:type="spellStart"/>
+            <w:r>
+              <w:rPr>
+                <w:sz w:val="22"/>
+              </w:rPr>
+              <w:t>numero_tessera</w:t>
+            </w:r>
+            <w:proofErr w:type="spellEnd"/>
           </w:p>
         </w:tc>
       </w:tr>
@@ -3983,13 +5256,29 @@
           <w:tcPr>
             <w:tcW w:w="2694" w:type="dxa"/>
           </w:tcPr>
-          <w:p/>
+          <w:p>
+            <w:r>
+              <w:t>ALLIEVO</w:t>
+            </w:r>
+          </w:p>
         </w:tc>
         <w:tc>
           <w:tcPr>
             <w:tcW w:w="2268" w:type="dxa"/>
           </w:tcPr>
-          <w:p/>
+          <w:p>
+            <w:pPr>
+              <w:rPr>
+                <w:sz w:val="22"/>
+              </w:rPr>
+            </w:pPr>
+            <w:r>
+              <w:rPr>
+                <w:sz w:val="22"/>
+              </w:rPr>
+              <w:t>Socio ordinario che prende parte agli insegnamenti dei corsi</w:t>
+            </w:r>
+          </w:p>
         </w:tc>
         <w:tc>
           <w:tcPr>
@@ -3998,7 +5287,16 @@
           <w:p>
             <w:pPr>
               <w:jc w:val="center"/>
-            </w:pPr>
+              <w:rPr>
+                <w:sz w:val="22"/>
+              </w:rPr>
+            </w:pPr>
+            <w:r>
+              <w:rPr>
+                <w:sz w:val="22"/>
+              </w:rPr>
+              <w:t>-</w:t>
+            </w:r>
           </w:p>
         </w:tc>
         <w:tc>
@@ -4008,7 +5306,16 @@
           <w:p>
             <w:pPr>
               <w:jc w:val="center"/>
-            </w:pPr>
+              <w:rPr>
+                <w:sz w:val="22"/>
+              </w:rPr>
+            </w:pPr>
+            <w:r>
+              <w:rPr>
+                <w:sz w:val="22"/>
+              </w:rPr>
+              <w:t>-</w:t>
+            </w:r>
           </w:p>
         </w:tc>
       </w:tr>
@@ -4017,13 +5324,29 @@
           <w:tcPr>
             <w:tcW w:w="2694" w:type="dxa"/>
           </w:tcPr>
-          <w:p/>
+          <w:p>
+            <w:r>
+              <w:t>FONDATORE</w:t>
+            </w:r>
+          </w:p>
         </w:tc>
         <w:tc>
           <w:tcPr>
             <w:tcW w:w="2268" w:type="dxa"/>
           </w:tcPr>
-          <w:p/>
+          <w:p>
+            <w:pPr>
+              <w:rPr>
+                <w:sz w:val="22"/>
+              </w:rPr>
+            </w:pPr>
+            <w:r>
+              <w:rPr>
+                <w:sz w:val="22"/>
+              </w:rPr>
+              <w:t>Socio fondatore della ASD</w:t>
+            </w:r>
+          </w:p>
         </w:tc>
         <w:tc>
           <w:tcPr>
@@ -4032,7 +5355,16 @@
           <w:p>
             <w:pPr>
               <w:jc w:val="center"/>
-            </w:pPr>
+              <w:rPr>
+                <w:sz w:val="22"/>
+              </w:rPr>
+            </w:pPr>
+            <w:r>
+              <w:rPr>
+                <w:sz w:val="22"/>
+              </w:rPr>
+              <w:t>-</w:t>
+            </w:r>
           </w:p>
         </w:tc>
         <w:tc>
@@ -4042,7 +5374,16 @@
           <w:p>
             <w:pPr>
               <w:jc w:val="center"/>
-            </w:pPr>
+              <w:rPr>
+                <w:sz w:val="22"/>
+              </w:rPr>
+            </w:pPr>
+            <w:r>
+              <w:rPr>
+                <w:sz w:val="22"/>
+              </w:rPr>
+              <w:t>-</w:t>
+            </w:r>
           </w:p>
         </w:tc>
       </w:tr>
@@ -4051,13 +5392,44 @@
           <w:tcPr>
             <w:tcW w:w="2694" w:type="dxa"/>
           </w:tcPr>
-          <w:p/>
+          <w:p>
+            <w:r>
+              <w:t>COLLABORATORE</w:t>
+            </w:r>
+          </w:p>
         </w:tc>
         <w:tc>
           <w:tcPr>
             <w:tcW w:w="2268" w:type="dxa"/>
           </w:tcPr>
-          <w:p/>
+          <w:p>
+            <w:pPr>
+              <w:rPr>
+                <w:sz w:val="22"/>
+              </w:rPr>
+            </w:pPr>
+            <w:r>
+              <w:rPr>
+                <w:sz w:val="22"/>
+              </w:rPr>
+              <w:t xml:space="preserve">Figura professionale che può essere inserito nel </w:t>
+            </w:r>
+            <w:proofErr w:type="spellStart"/>
+            <w:r>
+              <w:rPr>
+                <w:sz w:val="22"/>
+              </w:rPr>
+              <w:t>db</w:t>
+            </w:r>
+            <w:proofErr w:type="spellEnd"/>
+          </w:p>
+          <w:p>
+            <w:pPr>
+              <w:rPr>
+                <w:sz w:val="22"/>
+              </w:rPr>
+            </w:pPr>
+          </w:p>
         </w:tc>
         <w:tc>
           <w:tcPr>
@@ -4066,7 +5438,16 @@
           <w:p>
             <w:pPr>
               <w:jc w:val="center"/>
-            </w:pPr>
+              <w:rPr>
+                <w:sz w:val="22"/>
+              </w:rPr>
+            </w:pPr>
+            <w:r>
+              <w:rPr>
+                <w:sz w:val="22"/>
+              </w:rPr>
+              <w:t>-</w:t>
+            </w:r>
           </w:p>
         </w:tc>
         <w:tc>
@@ -4076,7 +5457,16 @@
           <w:p>
             <w:pPr>
               <w:jc w:val="center"/>
-            </w:pPr>
+              <w:rPr>
+                <w:sz w:val="22"/>
+              </w:rPr>
+            </w:pPr>
+            <w:r>
+              <w:rPr>
+                <w:sz w:val="22"/>
+              </w:rPr>
+              <w:t>-</w:t>
+            </w:r>
           </w:p>
         </w:tc>
       </w:tr>
@@ -4085,19 +5475,48 @@
           <w:tcPr>
             <w:tcW w:w="2694" w:type="dxa"/>
           </w:tcPr>
-          <w:p/>
+          <w:p>
+            <w:r>
+              <w:t>ESTERNO</w:t>
+            </w:r>
+          </w:p>
         </w:tc>
         <w:tc>
           <w:tcPr>
             <w:tcW w:w="2268" w:type="dxa"/>
           </w:tcPr>
-          <w:p/>
+          <w:p>
+            <w:pPr>
+              <w:rPr>
+                <w:sz w:val="22"/>
+              </w:rPr>
+            </w:pPr>
+            <w:r>
+              <w:rPr>
+                <w:sz w:val="22"/>
+              </w:rPr>
+              <w:t>Collaboratori esterni alla ASD che forniscono un servizio occasionale o continuativo</w:t>
+            </w:r>
+          </w:p>
         </w:tc>
         <w:tc>
           <w:tcPr>
             <w:tcW w:w="3261" w:type="dxa"/>
           </w:tcPr>
-          <w:p/>
+          <w:p>
+            <w:pPr>
+              <w:jc w:val="center"/>
+              <w:rPr>
+                <w:sz w:val="22"/>
+              </w:rPr>
+            </w:pPr>
+            <w:r>
+              <w:rPr>
+                <w:sz w:val="22"/>
+              </w:rPr>
+              <w:t>-</w:t>
+            </w:r>
+          </w:p>
         </w:tc>
         <w:tc>
           <w:tcPr>
@@ -4106,7 +5525,16 @@
           <w:p>
             <w:pPr>
               <w:jc w:val="center"/>
-            </w:pPr>
+              <w:rPr>
+                <w:sz w:val="22"/>
+              </w:rPr>
+            </w:pPr>
+            <w:r>
+              <w:rPr>
+                <w:sz w:val="22"/>
+              </w:rPr>
+              <w:t>-</w:t>
+            </w:r>
           </w:p>
         </w:tc>
       </w:tr>
@@ -4115,19 +5543,48 @@
           <w:tcPr>
             <w:tcW w:w="2694" w:type="dxa"/>
           </w:tcPr>
-          <w:p/>
+          <w:p>
+            <w:r>
+              <w:t>INTERNO</w:t>
+            </w:r>
+          </w:p>
         </w:tc>
         <w:tc>
           <w:tcPr>
             <w:tcW w:w="2268" w:type="dxa"/>
           </w:tcPr>
-          <w:p/>
+          <w:p>
+            <w:pPr>
+              <w:rPr>
+                <w:sz w:val="22"/>
+              </w:rPr>
+            </w:pPr>
+            <w:r>
+              <w:rPr>
+                <w:sz w:val="22"/>
+              </w:rPr>
+              <w:t>Dipendente della ASD</w:t>
+            </w:r>
+          </w:p>
         </w:tc>
         <w:tc>
           <w:tcPr>
             <w:tcW w:w="3261" w:type="dxa"/>
           </w:tcPr>
-          <w:p/>
+          <w:p>
+            <w:pPr>
+              <w:jc w:val="center"/>
+              <w:rPr>
+                <w:sz w:val="22"/>
+              </w:rPr>
+            </w:pPr>
+            <w:r>
+              <w:rPr>
+                <w:sz w:val="22"/>
+              </w:rPr>
+              <w:t>-</w:t>
+            </w:r>
+          </w:p>
         </w:tc>
         <w:tc>
           <w:tcPr>
@@ -4136,7 +5593,16 @@
           <w:p>
             <w:pPr>
               <w:jc w:val="center"/>
-            </w:pPr>
+              <w:rPr>
+                <w:sz w:val="22"/>
+              </w:rPr>
+            </w:pPr>
+            <w:r>
+              <w:rPr>
+                <w:sz w:val="22"/>
+              </w:rPr>
+              <w:t>-</w:t>
+            </w:r>
           </w:p>
         </w:tc>
       </w:tr>
@@ -4145,19 +5611,48 @@
           <w:tcPr>
             <w:tcW w:w="2694" w:type="dxa"/>
           </w:tcPr>
-          <w:p/>
+          <w:p>
+            <w:r>
+              <w:t>INSEGNANTE</w:t>
+            </w:r>
+          </w:p>
         </w:tc>
         <w:tc>
           <w:tcPr>
             <w:tcW w:w="2268" w:type="dxa"/>
           </w:tcPr>
-          <w:p/>
+          <w:p>
+            <w:pPr>
+              <w:rPr>
+                <w:sz w:val="22"/>
+              </w:rPr>
+            </w:pPr>
+            <w:r>
+              <w:rPr>
+                <w:sz w:val="22"/>
+              </w:rPr>
+              <w:t>Insegnante iscritto alla ASD</w:t>
+            </w:r>
+          </w:p>
         </w:tc>
         <w:tc>
           <w:tcPr>
             <w:tcW w:w="3261" w:type="dxa"/>
           </w:tcPr>
-          <w:p/>
+          <w:p>
+            <w:pPr>
+              <w:jc w:val="center"/>
+              <w:rPr>
+                <w:sz w:val="22"/>
+              </w:rPr>
+            </w:pPr>
+            <w:r>
+              <w:rPr>
+                <w:sz w:val="22"/>
+              </w:rPr>
+              <w:t>-</w:t>
+            </w:r>
+          </w:p>
         </w:tc>
         <w:tc>
           <w:tcPr>
@@ -4166,7 +5661,514 @@
           <w:p>
             <w:pPr>
               <w:jc w:val="center"/>
-            </w:pPr>
+              <w:rPr>
+                <w:sz w:val="22"/>
+              </w:rPr>
+            </w:pPr>
+            <w:r>
+              <w:rPr>
+                <w:sz w:val="22"/>
+              </w:rPr>
+              <w:t>-</w:t>
+            </w:r>
+          </w:p>
+        </w:tc>
+      </w:tr>
+      <w:tr>
+        <w:tc>
+          <w:tcPr>
+            <w:tcW w:w="2694" w:type="dxa"/>
+          </w:tcPr>
+          <w:p>
+            <w:r>
+              <w:lastRenderedPageBreak/>
+              <w:t>STAGISTA</w:t>
+            </w:r>
+          </w:p>
+        </w:tc>
+        <w:tc>
+          <w:tcPr>
+            <w:tcW w:w="2268" w:type="dxa"/>
+          </w:tcPr>
+          <w:p>
+            <w:pPr>
+              <w:rPr>
+                <w:sz w:val="22"/>
+              </w:rPr>
+            </w:pPr>
+            <w:r>
+              <w:rPr>
+                <w:sz w:val="22"/>
+              </w:rPr>
+              <w:t>Insegnante esterno occasionale</w:t>
+            </w:r>
+          </w:p>
+        </w:tc>
+        <w:tc>
+          <w:tcPr>
+            <w:tcW w:w="3261" w:type="dxa"/>
+          </w:tcPr>
+          <w:p>
+            <w:pPr>
+              <w:jc w:val="center"/>
+              <w:rPr>
+                <w:sz w:val="22"/>
+              </w:rPr>
+            </w:pPr>
+            <w:r>
+              <w:rPr>
+                <w:sz w:val="22"/>
+              </w:rPr>
+              <w:t>-</w:t>
+            </w:r>
+          </w:p>
+        </w:tc>
+        <w:tc>
+          <w:tcPr>
+            <w:tcW w:w="2409" w:type="dxa"/>
+          </w:tcPr>
+          <w:p>
+            <w:pPr>
+              <w:jc w:val="center"/>
+              <w:rPr>
+                <w:sz w:val="22"/>
+              </w:rPr>
+            </w:pPr>
+            <w:r>
+              <w:rPr>
+                <w:sz w:val="22"/>
+              </w:rPr>
+              <w:t>-</w:t>
+            </w:r>
+          </w:p>
+        </w:tc>
+      </w:tr>
+      <w:tr>
+        <w:tc>
+          <w:tcPr>
+            <w:tcW w:w="2694" w:type="dxa"/>
+          </w:tcPr>
+          <w:p>
+            <w:r>
+              <w:t>CORSO</w:t>
+            </w:r>
+          </w:p>
+        </w:tc>
+        <w:tc>
+          <w:tcPr>
+            <w:tcW w:w="2268" w:type="dxa"/>
+          </w:tcPr>
+          <w:p>
+            <w:pPr>
+              <w:rPr>
+                <w:sz w:val="22"/>
+              </w:rPr>
+            </w:pPr>
+            <w:r>
+              <w:rPr>
+                <w:sz w:val="22"/>
+              </w:rPr>
+              <w:t>Corso offerto dalla ASD</w:t>
+            </w:r>
+          </w:p>
+          <w:p>
+            <w:pPr>
+              <w:rPr>
+                <w:sz w:val="22"/>
+              </w:rPr>
+            </w:pPr>
+          </w:p>
+        </w:tc>
+        <w:tc>
+          <w:tcPr>
+            <w:tcW w:w="3261" w:type="dxa"/>
+          </w:tcPr>
+          <w:p>
+            <w:pPr>
+              <w:rPr>
+                <w:sz w:val="22"/>
+              </w:rPr>
+            </w:pPr>
+            <w:r>
+              <w:rPr>
+                <w:sz w:val="22"/>
+              </w:rPr>
+              <w:t>nome,</w:t>
+            </w:r>
+          </w:p>
+          <w:p>
+            <w:pPr>
+              <w:rPr>
+                <w:sz w:val="22"/>
+              </w:rPr>
+            </w:pPr>
+            <w:proofErr w:type="spellStart"/>
+            <w:r>
+              <w:rPr>
+                <w:sz w:val="22"/>
+              </w:rPr>
+              <w:t>costo_orario</w:t>
+            </w:r>
+            <w:proofErr w:type="spellEnd"/>
+          </w:p>
+        </w:tc>
+        <w:tc>
+          <w:tcPr>
+            <w:tcW w:w="2409" w:type="dxa"/>
+          </w:tcPr>
+          <w:p>
+            <w:pPr>
+              <w:jc w:val="center"/>
+              <w:rPr>
+                <w:sz w:val="22"/>
+              </w:rPr>
+            </w:pPr>
+            <w:proofErr w:type="spellStart"/>
+            <w:r>
+              <w:rPr>
+                <w:sz w:val="22"/>
+              </w:rPr>
+              <w:t>id_corso</w:t>
+            </w:r>
+            <w:proofErr w:type="spellEnd"/>
+          </w:p>
+        </w:tc>
+      </w:tr>
+      <w:tr>
+        <w:tc>
+          <w:tcPr>
+            <w:tcW w:w="2694" w:type="dxa"/>
+          </w:tcPr>
+          <w:p>
+            <w:r>
+              <w:t>DISCIPLINA</w:t>
+            </w:r>
+          </w:p>
+        </w:tc>
+        <w:tc>
+          <w:tcPr>
+            <w:tcW w:w="2268" w:type="dxa"/>
+          </w:tcPr>
+          <w:p>
+            <w:pPr>
+              <w:rPr>
+                <w:sz w:val="22"/>
+              </w:rPr>
+            </w:pPr>
+            <w:r>
+              <w:rPr>
+                <w:sz w:val="22"/>
+              </w:rPr>
+              <w:t>Discipline sportive trattate dalla ASD</w:t>
+            </w:r>
+          </w:p>
+          <w:p>
+            <w:pPr>
+              <w:rPr>
+                <w:sz w:val="22"/>
+              </w:rPr>
+            </w:pPr>
+          </w:p>
+        </w:tc>
+        <w:tc>
+          <w:tcPr>
+            <w:tcW w:w="3261" w:type="dxa"/>
+          </w:tcPr>
+          <w:p>
+            <w:pPr>
+              <w:rPr>
+                <w:sz w:val="22"/>
+              </w:rPr>
+            </w:pPr>
+            <w:r>
+              <w:rPr>
+                <w:sz w:val="22"/>
+              </w:rPr>
+              <w:t>nome</w:t>
+            </w:r>
+          </w:p>
+        </w:tc>
+        <w:tc>
+          <w:tcPr>
+            <w:tcW w:w="2409" w:type="dxa"/>
+          </w:tcPr>
+          <w:p>
+            <w:pPr>
+              <w:jc w:val="center"/>
+              <w:rPr>
+                <w:sz w:val="22"/>
+              </w:rPr>
+            </w:pPr>
+            <w:proofErr w:type="spellStart"/>
+            <w:r>
+              <w:rPr>
+                <w:sz w:val="22"/>
+              </w:rPr>
+              <w:t>id_disciplina</w:t>
+            </w:r>
+            <w:proofErr w:type="spellEnd"/>
+          </w:p>
+        </w:tc>
+      </w:tr>
+      <w:tr>
+        <w:tc>
+          <w:tcPr>
+            <w:tcW w:w="2694" w:type="dxa"/>
+          </w:tcPr>
+          <w:p>
+            <w:r>
+              <w:t>PACCHETTO</w:t>
+            </w:r>
+          </w:p>
+        </w:tc>
+        <w:tc>
+          <w:tcPr>
+            <w:tcW w:w="2268" w:type="dxa"/>
+          </w:tcPr>
+          <w:p>
+            <w:pPr>
+              <w:rPr>
+                <w:sz w:val="22"/>
+              </w:rPr>
+            </w:pPr>
+            <w:r>
+              <w:rPr>
+                <w:sz w:val="22"/>
+              </w:rPr>
+              <w:t>Insieme di corsi raccolti in un’offerta</w:t>
+            </w:r>
+          </w:p>
+          <w:p>
+            <w:pPr>
+              <w:rPr>
+                <w:sz w:val="22"/>
+              </w:rPr>
+            </w:pPr>
+          </w:p>
+        </w:tc>
+        <w:tc>
+          <w:tcPr>
+            <w:tcW w:w="3261" w:type="dxa"/>
+          </w:tcPr>
+          <w:p>
+            <w:pPr>
+              <w:rPr>
+                <w:sz w:val="22"/>
+              </w:rPr>
+            </w:pPr>
+            <w:r>
+              <w:rPr>
+                <w:sz w:val="22"/>
+              </w:rPr>
+              <w:t>nome,</w:t>
+            </w:r>
+          </w:p>
+          <w:p>
+            <w:pPr>
+              <w:rPr>
+                <w:sz w:val="22"/>
+              </w:rPr>
+            </w:pPr>
+            <w:r>
+              <w:rPr>
+                <w:sz w:val="22"/>
+              </w:rPr>
+              <w:t>prezzo</w:t>
+            </w:r>
+          </w:p>
+        </w:tc>
+        <w:tc>
+          <w:tcPr>
+            <w:tcW w:w="2409" w:type="dxa"/>
+          </w:tcPr>
+          <w:p>
+            <w:pPr>
+              <w:jc w:val="center"/>
+              <w:rPr>
+                <w:sz w:val="22"/>
+              </w:rPr>
+            </w:pPr>
+            <w:proofErr w:type="spellStart"/>
+            <w:r>
+              <w:rPr>
+                <w:sz w:val="22"/>
+              </w:rPr>
+              <w:t>id_pacchetto</w:t>
+            </w:r>
+            <w:proofErr w:type="spellEnd"/>
+          </w:p>
+          <w:p>
+            <w:pPr>
+              <w:jc w:val="center"/>
+              <w:rPr>
+                <w:sz w:val="22"/>
+              </w:rPr>
+            </w:pPr>
+          </w:p>
+        </w:tc>
+      </w:tr>
+      <w:tr>
+        <w:tc>
+          <w:tcPr>
+            <w:tcW w:w="2694" w:type="dxa"/>
+          </w:tcPr>
+          <w:p>
+            <w:r>
+              <w:t>PROGRAMMAZIONE</w:t>
+            </w:r>
+          </w:p>
+        </w:tc>
+        <w:tc>
+          <w:tcPr>
+            <w:tcW w:w="2268" w:type="dxa"/>
+          </w:tcPr>
+          <w:p>
+            <w:pPr>
+              <w:rPr>
+                <w:sz w:val="22"/>
+              </w:rPr>
+            </w:pPr>
+            <w:r>
+              <w:rPr>
+                <w:sz w:val="22"/>
+              </w:rPr>
+              <w:t xml:space="preserve">Programmazione dei corsi </w:t>
+            </w:r>
+          </w:p>
+          <w:p>
+            <w:pPr>
+              <w:rPr>
+                <w:sz w:val="22"/>
+              </w:rPr>
+            </w:pPr>
+          </w:p>
+        </w:tc>
+        <w:tc>
+          <w:tcPr>
+            <w:tcW w:w="3261" w:type="dxa"/>
+          </w:tcPr>
+          <w:p>
+            <w:pPr>
+              <w:rPr>
+                <w:sz w:val="22"/>
+              </w:rPr>
+            </w:pPr>
+            <w:r>
+              <w:rPr>
+                <w:sz w:val="22"/>
+              </w:rPr>
+              <w:t>giorno,</w:t>
+            </w:r>
+          </w:p>
+          <w:p>
+            <w:pPr>
+              <w:rPr>
+                <w:sz w:val="22"/>
+              </w:rPr>
+            </w:pPr>
+            <w:r>
+              <w:rPr>
+                <w:sz w:val="22"/>
+              </w:rPr>
+              <w:t>orario</w:t>
+            </w:r>
+          </w:p>
+        </w:tc>
+        <w:tc>
+          <w:tcPr>
+            <w:tcW w:w="2409" w:type="dxa"/>
+          </w:tcPr>
+          <w:p>
+            <w:pPr>
+              <w:jc w:val="center"/>
+              <w:rPr>
+                <w:sz w:val="22"/>
+              </w:rPr>
+            </w:pPr>
+            <w:proofErr w:type="spellStart"/>
+            <w:r>
+              <w:rPr>
+                <w:sz w:val="22"/>
+              </w:rPr>
+              <w:t>id_programmazione</w:t>
+            </w:r>
+            <w:proofErr w:type="spellEnd"/>
+          </w:p>
+        </w:tc>
+      </w:tr>
+      <w:tr>
+        <w:tc>
+          <w:tcPr>
+            <w:tcW w:w="2694" w:type="dxa"/>
+          </w:tcPr>
+          <w:p>
+            <w:r>
+              <w:t>SALA</w:t>
+            </w:r>
+          </w:p>
+        </w:tc>
+        <w:tc>
+          <w:tcPr>
+            <w:tcW w:w="2268" w:type="dxa"/>
+          </w:tcPr>
+          <w:p>
+            <w:pPr>
+              <w:rPr>
+                <w:sz w:val="22"/>
+              </w:rPr>
+            </w:pPr>
+            <w:r>
+              <w:rPr>
+                <w:sz w:val="22"/>
+              </w:rPr>
+              <w:t>Luogo in cui si svolgono le lezioni dei corsi</w:t>
+            </w:r>
+          </w:p>
+          <w:p>
+            <w:pPr>
+              <w:rPr>
+                <w:sz w:val="22"/>
+              </w:rPr>
+            </w:pPr>
+          </w:p>
+        </w:tc>
+        <w:tc>
+          <w:tcPr>
+            <w:tcW w:w="3261" w:type="dxa"/>
+          </w:tcPr>
+          <w:p>
+            <w:pPr>
+              <w:rPr>
+                <w:sz w:val="22"/>
+              </w:rPr>
+            </w:pPr>
+            <w:r>
+              <w:rPr>
+                <w:sz w:val="22"/>
+              </w:rPr>
+              <w:t>nome</w:t>
+            </w:r>
+          </w:p>
+        </w:tc>
+        <w:tc>
+          <w:tcPr>
+            <w:tcW w:w="2409" w:type="dxa"/>
+          </w:tcPr>
+          <w:p>
+            <w:pPr>
+              <w:jc w:val="center"/>
+              <w:rPr>
+                <w:sz w:val="22"/>
+              </w:rPr>
+            </w:pPr>
+            <w:proofErr w:type="spellStart"/>
+            <w:r>
+              <w:rPr>
+                <w:sz w:val="22"/>
+              </w:rPr>
+              <w:t>id_sala</w:t>
+            </w:r>
+            <w:proofErr w:type="spellEnd"/>
           </w:p>
         </w:tc>
       </w:tr>
@@ -4185,15 +6187,15 @@
         <w:tblLook w:val="04A0" w:firstRow="1" w:lastRow="0" w:firstColumn="1" w:lastColumn="0" w:noHBand="0" w:noVBand="1"/>
       </w:tblPr>
       <w:tblGrid>
-        <w:gridCol w:w="1996"/>
-        <w:gridCol w:w="2321"/>
-        <w:gridCol w:w="3209"/>
-        <w:gridCol w:w="3389"/>
+        <w:gridCol w:w="2013"/>
+        <w:gridCol w:w="2318"/>
+        <w:gridCol w:w="3466"/>
+        <w:gridCol w:w="3118"/>
       </w:tblGrid>
       <w:tr>
         <w:tc>
           <w:tcPr>
-            <w:tcW w:w="1996" w:type="dxa"/>
+            <w:tcW w:w="2013" w:type="dxa"/>
           </w:tcPr>
           <w:p>
             <w:pPr>
@@ -4206,7 +6208,7 @@
         </w:tc>
         <w:tc>
           <w:tcPr>
-            <w:tcW w:w="2321" w:type="dxa"/>
+            <w:tcW w:w="2318" w:type="dxa"/>
           </w:tcPr>
           <w:p>
             <w:pPr>
@@ -4219,7 +6221,7 @@
         </w:tc>
         <w:tc>
           <w:tcPr>
-            <w:tcW w:w="3209" w:type="dxa"/>
+            <w:tcW w:w="3466" w:type="dxa"/>
           </w:tcPr>
           <w:p>
             <w:pPr>
@@ -4232,7 +6234,7 @@
         </w:tc>
         <w:tc>
           <w:tcPr>
-            <w:tcW w:w="3389" w:type="dxa"/>
+            <w:tcW w:w="3118" w:type="dxa"/>
           </w:tcPr>
           <w:p>
             <w:pPr>
@@ -4252,300 +6254,913 @@
       <w:tr>
         <w:tc>
           <w:tcPr>
-            <w:tcW w:w="1996" w:type="dxa"/>
-          </w:tcPr>
-          <w:p/>
-        </w:tc>
-        <w:tc>
-          <w:tcPr>
-            <w:tcW w:w="2321" w:type="dxa"/>
-          </w:tcPr>
-          <w:p/>
-        </w:tc>
-        <w:tc>
-          <w:tcPr>
-            <w:tcW w:w="3209" w:type="dxa"/>
-          </w:tcPr>
-          <w:p/>
-        </w:tc>
-        <w:tc>
-          <w:tcPr>
-            <w:tcW w:w="3389" w:type="dxa"/>
-          </w:tcPr>
-          <w:p>
-            <w:pPr>
-              <w:jc w:val="center"/>
-            </w:pPr>
+            <w:tcW w:w="2013" w:type="dxa"/>
+          </w:tcPr>
+          <w:p>
+            <w:r>
+              <w:t>ISCRIZIONE</w:t>
+            </w:r>
+          </w:p>
+        </w:tc>
+        <w:tc>
+          <w:tcPr>
+            <w:tcW w:w="2318" w:type="dxa"/>
+          </w:tcPr>
+          <w:p>
+            <w:pPr>
+              <w:rPr>
+                <w:sz w:val="22"/>
+              </w:rPr>
+            </w:pPr>
+            <w:r>
+              <w:rPr>
+                <w:sz w:val="22"/>
+              </w:rPr>
+              <w:t>Associa una ASD a nessuno o più iscritti</w:t>
+            </w:r>
+          </w:p>
+        </w:tc>
+        <w:tc>
+          <w:tcPr>
+            <w:tcW w:w="3466" w:type="dxa"/>
+          </w:tcPr>
+          <w:p>
+            <w:r>
+              <w:t>ASD [0, N], ISCRITTO [1, N]</w:t>
+            </w:r>
+          </w:p>
+        </w:tc>
+        <w:tc>
+          <w:tcPr>
+            <w:tcW w:w="3118" w:type="dxa"/>
+          </w:tcPr>
+          <w:p>
+            <w:pPr>
+              <w:jc w:val="center"/>
+            </w:pPr>
+            <w:r>
+              <w:t>DATA_ISCRIZIONE</w:t>
+            </w:r>
           </w:p>
         </w:tc>
       </w:tr>
       <w:tr>
         <w:tc>
           <w:tcPr>
-            <w:tcW w:w="1996" w:type="dxa"/>
-          </w:tcPr>
-          <w:p/>
-        </w:tc>
-        <w:tc>
-          <w:tcPr>
-            <w:tcW w:w="2321" w:type="dxa"/>
-          </w:tcPr>
-          <w:p/>
-        </w:tc>
-        <w:tc>
-          <w:tcPr>
-            <w:tcW w:w="3209" w:type="dxa"/>
-          </w:tcPr>
-          <w:p/>
-        </w:tc>
-        <w:tc>
-          <w:tcPr>
-            <w:tcW w:w="3389" w:type="dxa"/>
-          </w:tcPr>
-          <w:p>
-            <w:pPr>
-              <w:jc w:val="center"/>
-            </w:pPr>
+            <w:tcW w:w="2013" w:type="dxa"/>
+          </w:tcPr>
+          <w:p>
+            <w:r>
+              <w:t>REGISTRA</w:t>
+            </w:r>
+          </w:p>
+        </w:tc>
+        <w:tc>
+          <w:tcPr>
+            <w:tcW w:w="2318" w:type="dxa"/>
+          </w:tcPr>
+          <w:p>
+            <w:pPr>
+              <w:rPr>
+                <w:sz w:val="22"/>
+              </w:rPr>
+            </w:pPr>
+            <w:r>
+              <w:rPr>
+                <w:sz w:val="22"/>
+              </w:rPr>
+              <w:t>Associa una ASD a nessuna o più transazioni</w:t>
+            </w:r>
+          </w:p>
+        </w:tc>
+        <w:tc>
+          <w:tcPr>
+            <w:tcW w:w="3466" w:type="dxa"/>
+          </w:tcPr>
+          <w:p>
+            <w:r>
+              <w:t>ASD [0, N], TRANSAZIONE [0,1]</w:t>
+            </w:r>
+          </w:p>
+        </w:tc>
+        <w:tc>
+          <w:tcPr>
+            <w:tcW w:w="3118" w:type="dxa"/>
+          </w:tcPr>
+          <w:p>
+            <w:pPr>
+              <w:jc w:val="center"/>
+            </w:pPr>
+            <w:r>
+              <w:t>-</w:t>
+            </w:r>
           </w:p>
         </w:tc>
       </w:tr>
       <w:tr>
         <w:tc>
           <w:tcPr>
-            <w:tcW w:w="1996" w:type="dxa"/>
-          </w:tcPr>
-          <w:p/>
-        </w:tc>
-        <w:tc>
-          <w:tcPr>
-            <w:tcW w:w="2321" w:type="dxa"/>
-          </w:tcPr>
-          <w:p/>
-        </w:tc>
-        <w:tc>
-          <w:tcPr>
-            <w:tcW w:w="3209" w:type="dxa"/>
-          </w:tcPr>
-          <w:p/>
-        </w:tc>
-        <w:tc>
-          <w:tcPr>
-            <w:tcW w:w="3389" w:type="dxa"/>
-          </w:tcPr>
-          <w:p>
-            <w:pPr>
-              <w:jc w:val="center"/>
-            </w:pPr>
+            <w:tcW w:w="2013" w:type="dxa"/>
+          </w:tcPr>
+          <w:p>
+            <w:r>
+              <w:t>PERCEPISCE</w:t>
+            </w:r>
+          </w:p>
+        </w:tc>
+        <w:tc>
+          <w:tcPr>
+            <w:tcW w:w="2318" w:type="dxa"/>
+          </w:tcPr>
+          <w:p>
+            <w:pPr>
+              <w:rPr>
+                <w:sz w:val="22"/>
+              </w:rPr>
+            </w:pPr>
+            <w:r>
+              <w:rPr>
+                <w:sz w:val="22"/>
+              </w:rPr>
+              <w:t>Associa una entrata a nessun o più utenti</w:t>
+            </w:r>
+          </w:p>
+        </w:tc>
+        <w:tc>
+          <w:tcPr>
+            <w:tcW w:w="3466" w:type="dxa"/>
+          </w:tcPr>
+          <w:p>
+            <w:r>
+              <w:t>ENTRATA [0, 1], UTENTE [0, N]</w:t>
+            </w:r>
+          </w:p>
+        </w:tc>
+        <w:tc>
+          <w:tcPr>
+            <w:tcW w:w="3118" w:type="dxa"/>
+          </w:tcPr>
+          <w:p>
+            <w:pPr>
+              <w:jc w:val="center"/>
+            </w:pPr>
+            <w:r>
+              <w:t>DATA</w:t>
+            </w:r>
           </w:p>
         </w:tc>
       </w:tr>
       <w:tr>
         <w:tc>
           <w:tcPr>
-            <w:tcW w:w="1996" w:type="dxa"/>
-          </w:tcPr>
-          <w:p/>
-        </w:tc>
-        <w:tc>
-          <w:tcPr>
-            <w:tcW w:w="2321" w:type="dxa"/>
-          </w:tcPr>
-          <w:p/>
-        </w:tc>
-        <w:tc>
-          <w:tcPr>
-            <w:tcW w:w="3209" w:type="dxa"/>
-          </w:tcPr>
-          <w:p/>
-        </w:tc>
-        <w:tc>
-          <w:tcPr>
-            <w:tcW w:w="3389" w:type="dxa"/>
-          </w:tcPr>
-          <w:p>
-            <w:pPr>
-              <w:jc w:val="center"/>
-            </w:pPr>
+            <w:tcW w:w="2013" w:type="dxa"/>
+          </w:tcPr>
+          <w:p>
+            <w:r>
+              <w:t>STIPENDIA</w:t>
+            </w:r>
+          </w:p>
+        </w:tc>
+        <w:tc>
+          <w:tcPr>
+            <w:tcW w:w="2318" w:type="dxa"/>
+          </w:tcPr>
+          <w:p>
+            <w:pPr>
+              <w:rPr>
+                <w:sz w:val="22"/>
+              </w:rPr>
+            </w:pPr>
+            <w:r>
+              <w:rPr>
+                <w:sz w:val="22"/>
+              </w:rPr>
+              <w:t>Associa ad una uscita nessun</w:t>
+            </w:r>
+            <w:r>
+              <w:rPr>
+                <w:sz w:val="22"/>
+              </w:rPr>
+              <w:t>o o un collaboratore</w:t>
+            </w:r>
+          </w:p>
+        </w:tc>
+        <w:tc>
+          <w:tcPr>
+            <w:tcW w:w="3466" w:type="dxa"/>
+          </w:tcPr>
+          <w:p>
+            <w:r>
+              <w:t>USCITA [0, 1], COLLABORATORE [0, N]</w:t>
+            </w:r>
+          </w:p>
+        </w:tc>
+        <w:tc>
+          <w:tcPr>
+            <w:tcW w:w="3118" w:type="dxa"/>
+          </w:tcPr>
+          <w:p>
+            <w:pPr>
+              <w:jc w:val="center"/>
+            </w:pPr>
+            <w:r>
+              <w:t>DATA</w:t>
+            </w:r>
           </w:p>
         </w:tc>
       </w:tr>
       <w:tr>
         <w:tc>
           <w:tcPr>
-            <w:tcW w:w="1996" w:type="dxa"/>
-          </w:tcPr>
-          <w:p/>
-        </w:tc>
-        <w:tc>
-          <w:tcPr>
-            <w:tcW w:w="2321" w:type="dxa"/>
-          </w:tcPr>
-          <w:p/>
-        </w:tc>
-        <w:tc>
-          <w:tcPr>
-            <w:tcW w:w="3209" w:type="dxa"/>
-          </w:tcPr>
-          <w:p/>
-        </w:tc>
-        <w:tc>
-          <w:tcPr>
-            <w:tcW w:w="3389" w:type="dxa"/>
-          </w:tcPr>
-          <w:p>
-            <w:pPr>
-              <w:jc w:val="center"/>
-            </w:pPr>
+            <w:tcW w:w="2013" w:type="dxa"/>
+          </w:tcPr>
+          <w:p>
+            <w:r>
+              <w:t>PAGA</w:t>
+            </w:r>
+          </w:p>
+        </w:tc>
+        <w:tc>
+          <w:tcPr>
+            <w:tcW w:w="2318" w:type="dxa"/>
+          </w:tcPr>
+          <w:p>
+            <w:pPr>
+              <w:rPr>
+                <w:sz w:val="22"/>
+              </w:rPr>
+            </w:pPr>
+            <w:r>
+              <w:rPr>
+                <w:sz w:val="22"/>
+              </w:rPr>
+              <w:t>Associa ad una uscita nessun o un fornitore</w:t>
+            </w:r>
+          </w:p>
+        </w:tc>
+        <w:tc>
+          <w:tcPr>
+            <w:tcW w:w="3466" w:type="dxa"/>
+          </w:tcPr>
+          <w:p>
+            <w:r>
+              <w:t>USCITA [0, 1], FORNITORE [0, N]</w:t>
+            </w:r>
+          </w:p>
+        </w:tc>
+        <w:tc>
+          <w:tcPr>
+            <w:tcW w:w="3118" w:type="dxa"/>
+          </w:tcPr>
+          <w:p>
+            <w:pPr>
+              <w:jc w:val="center"/>
+            </w:pPr>
+            <w:r>
+              <w:t>DATA</w:t>
+            </w:r>
           </w:p>
         </w:tc>
       </w:tr>
       <w:tr>
         <w:tc>
           <w:tcPr>
-            <w:tcW w:w="1996" w:type="dxa"/>
-          </w:tcPr>
-          <w:p/>
-        </w:tc>
-        <w:tc>
-          <w:tcPr>
-            <w:tcW w:w="2321" w:type="dxa"/>
-          </w:tcPr>
-          <w:p/>
-        </w:tc>
-        <w:tc>
-          <w:tcPr>
-            <w:tcW w:w="3209" w:type="dxa"/>
-          </w:tcPr>
-          <w:p/>
-        </w:tc>
-        <w:tc>
-          <w:tcPr>
-            <w:tcW w:w="3389" w:type="dxa"/>
-          </w:tcPr>
-          <w:p>
-            <w:pPr>
-              <w:jc w:val="center"/>
-            </w:pPr>
+            <w:tcW w:w="2013" w:type="dxa"/>
+          </w:tcPr>
+          <w:p>
+            <w:r>
+              <w:t>CORRISPONDE</w:t>
+            </w:r>
+          </w:p>
+        </w:tc>
+        <w:tc>
+          <w:tcPr>
+            <w:tcW w:w="2318" w:type="dxa"/>
+          </w:tcPr>
+          <w:p>
+            <w:pPr>
+              <w:rPr>
+                <w:sz w:val="22"/>
+              </w:rPr>
+            </w:pPr>
+            <w:r>
+              <w:rPr>
+                <w:sz w:val="22"/>
+              </w:rPr>
+              <w:t>Associa agli iscritti nessun o un utente del sito web</w:t>
+            </w:r>
+          </w:p>
+        </w:tc>
+        <w:tc>
+          <w:tcPr>
+            <w:tcW w:w="3466" w:type="dxa"/>
+          </w:tcPr>
+          <w:p>
+            <w:r>
+              <w:t>ISCRITTO [0, 1], UTENTE_SITO [0,1]</w:t>
+            </w:r>
+          </w:p>
+        </w:tc>
+        <w:tc>
+          <w:tcPr>
+            <w:tcW w:w="3118" w:type="dxa"/>
+          </w:tcPr>
+          <w:p>
+            <w:pPr>
+              <w:jc w:val="center"/>
+            </w:pPr>
+            <w:r>
+              <w:t>-</w:t>
+            </w:r>
           </w:p>
         </w:tc>
       </w:tr>
       <w:tr>
         <w:tc>
           <w:tcPr>
-            <w:tcW w:w="1996" w:type="dxa"/>
-          </w:tcPr>
-          <w:p/>
-        </w:tc>
-        <w:tc>
-          <w:tcPr>
-            <w:tcW w:w="2321" w:type="dxa"/>
-          </w:tcPr>
-          <w:p/>
-        </w:tc>
-        <w:tc>
-          <w:tcPr>
-            <w:tcW w:w="3209" w:type="dxa"/>
-          </w:tcPr>
-          <w:p/>
-        </w:tc>
-        <w:tc>
-          <w:tcPr>
-            <w:tcW w:w="3389" w:type="dxa"/>
-          </w:tcPr>
-          <w:p>
-            <w:pPr>
-              <w:jc w:val="center"/>
-            </w:pPr>
+            <w:tcW w:w="2013" w:type="dxa"/>
+          </w:tcPr>
+          <w:p>
+            <w:r>
+              <w:t>FORNISCE</w:t>
+            </w:r>
+          </w:p>
+        </w:tc>
+        <w:tc>
+          <w:tcPr>
+            <w:tcW w:w="2318" w:type="dxa"/>
+          </w:tcPr>
+          <w:p>
+            <w:pPr>
+              <w:rPr>
+                <w:sz w:val="22"/>
+              </w:rPr>
+            </w:pPr>
+            <w:r>
+              <w:rPr>
+                <w:sz w:val="22"/>
+              </w:rPr>
+              <w:t>Associa uno ed uno solo utente a dati fiscali</w:t>
+            </w:r>
+          </w:p>
+        </w:tc>
+        <w:tc>
+          <w:tcPr>
+            <w:tcW w:w="3466" w:type="dxa"/>
+          </w:tcPr>
+          <w:p>
+            <w:pPr>
+              <w:rPr>
+                <w:vertAlign w:val="superscript"/>
+              </w:rPr>
+            </w:pPr>
+            <w:r>
+              <w:t>DATI_FISCALI [1, 1], UTENTE [0, 1]</w:t>
+            </w:r>
+          </w:p>
+        </w:tc>
+        <w:tc>
+          <w:tcPr>
+            <w:tcW w:w="3118" w:type="dxa"/>
+          </w:tcPr>
+          <w:p>
+            <w:pPr>
+              <w:jc w:val="center"/>
+            </w:pPr>
+            <w:r>
+              <w:t>-</w:t>
+            </w:r>
           </w:p>
         </w:tc>
       </w:tr>
       <w:tr>
         <w:tc>
           <w:tcPr>
-            <w:tcW w:w="1996" w:type="dxa"/>
-          </w:tcPr>
-          <w:p/>
-        </w:tc>
-        <w:tc>
-          <w:tcPr>
-            <w:tcW w:w="2321" w:type="dxa"/>
-          </w:tcPr>
-          <w:p/>
-        </w:tc>
-        <w:tc>
-          <w:tcPr>
-            <w:tcW w:w="3209" w:type="dxa"/>
-          </w:tcPr>
-          <w:p/>
-        </w:tc>
-        <w:tc>
-          <w:tcPr>
-            <w:tcW w:w="3389" w:type="dxa"/>
-          </w:tcPr>
-          <w:p>
-            <w:pPr>
-              <w:jc w:val="center"/>
-            </w:pPr>
+            <w:tcW w:w="2013" w:type="dxa"/>
+          </w:tcPr>
+          <w:p>
+            <w:r>
+              <w:lastRenderedPageBreak/>
+              <w:t>RICEVE</w:t>
+            </w:r>
+          </w:p>
+        </w:tc>
+        <w:tc>
+          <w:tcPr>
+            <w:tcW w:w="2318" w:type="dxa"/>
+          </w:tcPr>
+          <w:p>
+            <w:pPr>
+              <w:rPr>
+                <w:sz w:val="22"/>
+              </w:rPr>
+            </w:pPr>
+            <w:r>
+              <w:rPr>
+                <w:sz w:val="22"/>
+              </w:rPr>
+              <w:t>Associa una tessera ad uno ed un solo utente</w:t>
+            </w:r>
+          </w:p>
+        </w:tc>
+        <w:tc>
+          <w:tcPr>
+            <w:tcW w:w="3466" w:type="dxa"/>
+          </w:tcPr>
+          <w:p>
+            <w:r>
+              <w:t>TESSERA [1, 1], UTENTE [1, N]</w:t>
+            </w:r>
+          </w:p>
+        </w:tc>
+        <w:tc>
+          <w:tcPr>
+            <w:tcW w:w="3118" w:type="dxa"/>
+          </w:tcPr>
+          <w:p>
+            <w:pPr>
+              <w:jc w:val="center"/>
+            </w:pPr>
+            <w:r>
+              <w:t>-</w:t>
+            </w:r>
           </w:p>
         </w:tc>
       </w:tr>
       <w:tr>
         <w:tc>
           <w:tcPr>
-            <w:tcW w:w="1996" w:type="dxa"/>
-          </w:tcPr>
-          <w:p/>
-        </w:tc>
-        <w:tc>
-          <w:tcPr>
-            <w:tcW w:w="2321" w:type="dxa"/>
-          </w:tcPr>
-          <w:p/>
-        </w:tc>
-        <w:tc>
-          <w:tcPr>
-            <w:tcW w:w="3209" w:type="dxa"/>
-          </w:tcPr>
-          <w:p/>
-        </w:tc>
-        <w:tc>
-          <w:tcPr>
-            <w:tcW w:w="3389" w:type="dxa"/>
-          </w:tcPr>
-          <w:p>
-            <w:pPr>
-              <w:jc w:val="center"/>
-            </w:pPr>
+            <w:tcW w:w="2013" w:type="dxa"/>
+          </w:tcPr>
+          <w:p>
+            <w:r>
+              <w:t>FREQUENTA</w:t>
+            </w:r>
+          </w:p>
+        </w:tc>
+        <w:tc>
+          <w:tcPr>
+            <w:tcW w:w="2318" w:type="dxa"/>
+          </w:tcPr>
+          <w:p>
+            <w:pPr>
+              <w:rPr>
+                <w:sz w:val="22"/>
+              </w:rPr>
+            </w:pPr>
+            <w:r>
+              <w:rPr>
+                <w:sz w:val="22"/>
+              </w:rPr>
+              <w:t>Associa ad utente nessuno o più corsi</w:t>
+            </w:r>
+          </w:p>
+        </w:tc>
+        <w:tc>
+          <w:tcPr>
+            <w:tcW w:w="3466" w:type="dxa"/>
+          </w:tcPr>
+          <w:p>
+            <w:r>
+              <w:t>UTENTE [0, N], CORSO [1, N]</w:t>
+            </w:r>
+          </w:p>
+        </w:tc>
+        <w:tc>
+          <w:tcPr>
+            <w:tcW w:w="3118" w:type="dxa"/>
+          </w:tcPr>
+          <w:p>
+            <w:pPr>
+              <w:jc w:val="center"/>
+            </w:pPr>
+            <w:r>
+              <w:t>-</w:t>
+            </w:r>
           </w:p>
         </w:tc>
       </w:tr>
       <w:tr>
         <w:tc>
           <w:tcPr>
-            <w:tcW w:w="1996" w:type="dxa"/>
-          </w:tcPr>
-          <w:p/>
-        </w:tc>
-        <w:tc>
-          <w:tcPr>
-            <w:tcW w:w="2321" w:type="dxa"/>
-          </w:tcPr>
-          <w:p/>
-        </w:tc>
-        <w:tc>
-          <w:tcPr>
-            <w:tcW w:w="3209" w:type="dxa"/>
-          </w:tcPr>
-          <w:p/>
-        </w:tc>
-        <w:tc>
-          <w:tcPr>
-            <w:tcW w:w="3389" w:type="dxa"/>
-          </w:tcPr>
-          <w:p>
-            <w:pPr>
-              <w:jc w:val="center"/>
-            </w:pPr>
+            <w:tcW w:w="2013" w:type="dxa"/>
+          </w:tcPr>
+          <w:p>
+            <w:r>
+              <w:t>COSTITUITO</w:t>
+            </w:r>
+          </w:p>
+        </w:tc>
+        <w:tc>
+          <w:tcPr>
+            <w:tcW w:w="2318" w:type="dxa"/>
+          </w:tcPr>
+          <w:p>
+            <w:pPr>
+              <w:rPr>
+                <w:sz w:val="22"/>
+              </w:rPr>
+            </w:pPr>
+            <w:r>
+              <w:rPr>
+                <w:sz w:val="22"/>
+              </w:rPr>
+              <w:t>Associa ad una ASD nessun o più corsi</w:t>
+            </w:r>
+          </w:p>
+        </w:tc>
+        <w:tc>
+          <w:tcPr>
+            <w:tcW w:w="3466" w:type="dxa"/>
+          </w:tcPr>
+          <w:p>
+            <w:r>
+              <w:t>ASD [0, N], CORSO [1, 1]</w:t>
+            </w:r>
+          </w:p>
+        </w:tc>
+        <w:tc>
+          <w:tcPr>
+            <w:tcW w:w="3118" w:type="dxa"/>
+          </w:tcPr>
+          <w:p>
+            <w:pPr>
+              <w:jc w:val="center"/>
+            </w:pPr>
+            <w:r>
+              <w:t>-</w:t>
+            </w:r>
+          </w:p>
+        </w:tc>
+      </w:tr>
+      <w:tr>
+        <w:tc>
+          <w:tcPr>
+            <w:tcW w:w="2013" w:type="dxa"/>
+          </w:tcPr>
+          <w:p>
+            <w:r>
+              <w:t>SCEGLIE</w:t>
+            </w:r>
+          </w:p>
+        </w:tc>
+        <w:tc>
+          <w:tcPr>
+            <w:tcW w:w="2318" w:type="dxa"/>
+          </w:tcPr>
+          <w:p>
+            <w:pPr>
+              <w:rPr>
+                <w:sz w:val="22"/>
+              </w:rPr>
+            </w:pPr>
+            <w:r>
+              <w:rPr>
+                <w:sz w:val="22"/>
+              </w:rPr>
+              <w:t>Associa un utente a nessun o più pacchetti</w:t>
+            </w:r>
+          </w:p>
+        </w:tc>
+        <w:tc>
+          <w:tcPr>
+            <w:tcW w:w="3466" w:type="dxa"/>
+          </w:tcPr>
+          <w:p>
+            <w:r>
+              <w:t>UTENTE [0, N], PACCHETTO [0, N]</w:t>
+            </w:r>
+          </w:p>
+        </w:tc>
+        <w:tc>
+          <w:tcPr>
+            <w:tcW w:w="3118" w:type="dxa"/>
+          </w:tcPr>
+          <w:p>
+            <w:pPr>
+              <w:jc w:val="center"/>
+            </w:pPr>
+            <w:r>
+              <w:t>-</w:t>
+            </w:r>
+          </w:p>
+        </w:tc>
+      </w:tr>
+      <w:tr>
+        <w:tc>
+          <w:tcPr>
+            <w:tcW w:w="2013" w:type="dxa"/>
+          </w:tcPr>
+          <w:p>
+            <w:r>
+              <w:t>GESTISCE</w:t>
+            </w:r>
+          </w:p>
+        </w:tc>
+        <w:tc>
+          <w:tcPr>
+            <w:tcW w:w="2318" w:type="dxa"/>
+          </w:tcPr>
+          <w:p>
+            <w:pPr>
+              <w:rPr>
+                <w:sz w:val="22"/>
+              </w:rPr>
+            </w:pPr>
+            <w:r>
+              <w:rPr>
+                <w:sz w:val="22"/>
+              </w:rPr>
+              <w:t>Associa un interno ad uno o più corsi</w:t>
+            </w:r>
+          </w:p>
+        </w:tc>
+        <w:tc>
+          <w:tcPr>
+            <w:tcW w:w="3466" w:type="dxa"/>
+          </w:tcPr>
+          <w:p>
+            <w:r>
+              <w:t>INTERNO [1, N], CORSO [1, N]</w:t>
+            </w:r>
+          </w:p>
+        </w:tc>
+        <w:tc>
+          <w:tcPr>
+            <w:tcW w:w="3118" w:type="dxa"/>
+          </w:tcPr>
+          <w:p>
+            <w:pPr>
+              <w:jc w:val="center"/>
+            </w:pPr>
+            <w:r>
+              <w:t>-</w:t>
+            </w:r>
+          </w:p>
+        </w:tc>
+      </w:tr>
+      <w:tr>
+        <w:tc>
+          <w:tcPr>
+            <w:tcW w:w="2013" w:type="dxa"/>
+          </w:tcPr>
+          <w:p>
+            <w:r>
+              <w:t>INSEGNA</w:t>
+            </w:r>
+          </w:p>
+        </w:tc>
+        <w:tc>
+          <w:tcPr>
+            <w:tcW w:w="2318" w:type="dxa"/>
+          </w:tcPr>
+          <w:p>
+            <w:pPr>
+              <w:rPr>
+                <w:sz w:val="22"/>
+              </w:rPr>
+            </w:pPr>
+            <w:r>
+              <w:rPr>
+                <w:sz w:val="22"/>
+              </w:rPr>
+              <w:t>Associa un insegnante a nessuno o più corsi</w:t>
+            </w:r>
+          </w:p>
+        </w:tc>
+        <w:tc>
+          <w:tcPr>
+            <w:tcW w:w="3466" w:type="dxa"/>
+          </w:tcPr>
+          <w:p>
+            <w:r>
+              <w:t>INSEGNANTE [0, N], CORSO [1, N]</w:t>
+            </w:r>
+          </w:p>
+        </w:tc>
+        <w:tc>
+          <w:tcPr>
+            <w:tcW w:w="3118" w:type="dxa"/>
+          </w:tcPr>
+          <w:p>
+            <w:pPr>
+              <w:jc w:val="center"/>
+            </w:pPr>
+            <w:r>
+              <w:t>-</w:t>
+            </w:r>
+          </w:p>
+        </w:tc>
+      </w:tr>
+      <w:tr>
+        <w:tc>
+          <w:tcPr>
+            <w:tcW w:w="2013" w:type="dxa"/>
+          </w:tcPr>
+          <w:p>
+            <w:r>
+              <w:t>DEFINISCE</w:t>
+            </w:r>
+          </w:p>
+        </w:tc>
+        <w:tc>
+          <w:tcPr>
+            <w:tcW w:w="2318" w:type="dxa"/>
+          </w:tcPr>
+          <w:p>
+            <w:pPr>
+              <w:rPr>
+                <w:sz w:val="22"/>
+              </w:rPr>
+            </w:pPr>
+            <w:r>
+              <w:rPr>
+                <w:sz w:val="22"/>
+              </w:rPr>
+              <w:t>Associa ad un corso una o più programmazioni</w:t>
+            </w:r>
+          </w:p>
+        </w:tc>
+        <w:tc>
+          <w:tcPr>
+            <w:tcW w:w="3466" w:type="dxa"/>
+          </w:tcPr>
+          <w:p>
+            <w:r>
+              <w:t>CORSO [1, N], PROGRAMMAZIONE [1, N]</w:t>
+            </w:r>
+          </w:p>
+        </w:tc>
+        <w:tc>
+          <w:tcPr>
+            <w:tcW w:w="3118" w:type="dxa"/>
+          </w:tcPr>
+          <w:p>
+            <w:pPr>
+              <w:jc w:val="center"/>
+            </w:pPr>
+            <w:r>
+              <w:t>-</w:t>
+            </w:r>
+          </w:p>
+        </w:tc>
+      </w:tr>
+      <w:tr>
+        <w:tc>
+          <w:tcPr>
+            <w:tcW w:w="2013" w:type="dxa"/>
+          </w:tcPr>
+          <w:p>
+            <w:r>
+              <w:t>IMPEGNA</w:t>
+            </w:r>
+          </w:p>
+        </w:tc>
+        <w:tc>
+          <w:tcPr>
+            <w:tcW w:w="2318" w:type="dxa"/>
+          </w:tcPr>
+          <w:p>
+            <w:pPr>
+              <w:rPr>
+                <w:sz w:val="22"/>
+              </w:rPr>
+            </w:pPr>
+            <w:r>
+              <w:rPr>
+                <w:sz w:val="22"/>
+              </w:rPr>
+              <w:t>Associa una programmazione ad una o più sale</w:t>
+            </w:r>
+          </w:p>
+        </w:tc>
+        <w:tc>
+          <w:tcPr>
+            <w:tcW w:w="3466" w:type="dxa"/>
+          </w:tcPr>
+          <w:p>
+            <w:r>
+              <w:t>PROGRAMMAZIONE [1, N], SALA [0, N]</w:t>
+            </w:r>
+          </w:p>
+        </w:tc>
+        <w:tc>
+          <w:tcPr>
+            <w:tcW w:w="3118" w:type="dxa"/>
+          </w:tcPr>
+          <w:p>
+            <w:pPr>
+              <w:jc w:val="center"/>
+            </w:pPr>
+            <w:r>
+              <w:t>-</w:t>
+            </w:r>
+          </w:p>
+        </w:tc>
+      </w:tr>
+      <w:tr>
+        <w:tc>
+          <w:tcPr>
+            <w:tcW w:w="2013" w:type="dxa"/>
+          </w:tcPr>
+          <w:p>
+            <w:r>
+              <w:t>ASSOCIA</w:t>
+            </w:r>
+          </w:p>
+        </w:tc>
+        <w:tc>
+          <w:tcPr>
+            <w:tcW w:w="2318" w:type="dxa"/>
+          </w:tcPr>
+          <w:p>
+            <w:pPr>
+              <w:rPr>
+                <w:sz w:val="22"/>
+              </w:rPr>
+            </w:pPr>
+            <w:r>
+              <w:rPr>
+                <w:sz w:val="22"/>
+              </w:rPr>
+              <w:t>Associa un corso a nessuno o più pacchetti</w:t>
+            </w:r>
+          </w:p>
+        </w:tc>
+        <w:tc>
+          <w:tcPr>
+            <w:tcW w:w="3466" w:type="dxa"/>
+          </w:tcPr>
+          <w:p>
+            <w:r>
+              <w:t>CORSO [0, N], PACCHETTO [1, N]</w:t>
+            </w:r>
+          </w:p>
+        </w:tc>
+        <w:tc>
+          <w:tcPr>
+            <w:tcW w:w="3118" w:type="dxa"/>
+          </w:tcPr>
+          <w:p>
+            <w:pPr>
+              <w:jc w:val="center"/>
+            </w:pPr>
+            <w:r>
+              <w:t>-</w:t>
+            </w:r>
+          </w:p>
+        </w:tc>
+      </w:tr>
+      <w:tr>
+        <w:tc>
+          <w:tcPr>
+            <w:tcW w:w="2013" w:type="dxa"/>
+          </w:tcPr>
+          <w:p>
+            <w:r>
+              <w:t>DIPENDE</w:t>
+            </w:r>
+          </w:p>
+        </w:tc>
+        <w:tc>
+          <w:tcPr>
+            <w:tcW w:w="2318" w:type="dxa"/>
+          </w:tcPr>
+          <w:p>
+            <w:pPr>
+              <w:rPr>
+                <w:sz w:val="22"/>
+              </w:rPr>
+            </w:pPr>
+            <w:r>
+              <w:rPr>
+                <w:sz w:val="22"/>
+              </w:rPr>
+              <w:t>Associa un corso ad un ed una sola disciplina</w:t>
+            </w:r>
+          </w:p>
+        </w:tc>
+        <w:tc>
+          <w:tcPr>
+            <w:tcW w:w="3466" w:type="dxa"/>
+          </w:tcPr>
+          <w:p>
+            <w:r>
+              <w:t>CORSO [1, 1], DISCIPLINA [1, N]</w:t>
+            </w:r>
+          </w:p>
+        </w:tc>
+        <w:tc>
+          <w:tcPr>
+            <w:tcW w:w="3118" w:type="dxa"/>
+          </w:tcPr>
+          <w:p>
+            <w:pPr>
+              <w:jc w:val="center"/>
+            </w:pPr>
+            <w:r>
+              <w:t>-</w:t>
+            </w:r>
           </w:p>
         </w:tc>
       </w:tr>
@@ -4784,6 +7399,7 @@
           </w:tcPr>
           <w:p>
             <w:r>
+              <w:lastRenderedPageBreak/>
               <w:t>SCEGLIE</w:t>
             </w:r>
           </w:p>
@@ -4959,7 +7575,6 @@
           </w:tcPr>
           <w:p>
             <w:r>
-              <w:lastRenderedPageBreak/>
               <w:t>VEGETARIANO</w:t>
             </w:r>
           </w:p>
@@ -5890,6 +8505,7 @@
     <w:p/>
     <w:p>
       <w:r>
+        <w:lastRenderedPageBreak/>
         <w:t xml:space="preserve">Sono state </w:t>
       </w:r>
       <w:r>
@@ -5922,7 +8538,6 @@
         </w:numPr>
       </w:pPr>
       <w:r>
-        <w:lastRenderedPageBreak/>
         <w:t>Op.</w:t>
       </w:r>
       <w:r>
@@ -6383,6 +8998,7 @@
     <w:p/>
     <w:p>
       <w:r>
+        <w:lastRenderedPageBreak/>
         <w:t>Costo: 2000 + 200 = 2200 accessi in lettura</w:t>
       </w:r>
     </w:p>
@@ -7022,6 +9638,7 @@
           </w:tcPr>
           <w:p>
             <w:r>
+              <w:lastRenderedPageBreak/>
               <w:t xml:space="preserve">SCEGLIE </w:t>
             </w:r>
           </w:p>
@@ -7073,7 +9690,6 @@
           </w:tcPr>
           <w:p>
             <w:r>
-              <w:lastRenderedPageBreak/>
               <w:t>APP</w:t>
             </w:r>
             <w:r>
@@ -7675,7 +10291,6 @@
         <w:docPartUnique/>
       </w:docPartObj>
     </w:sdtPr>
-    <w:sdtEndPr/>
     <w:sdtContent>
       <w:p>
         <w:pPr>
@@ -10576,7 +13191,7 @@
 </file>
 
 <file path=customXml/itemProps2.xml><?xml version="1.0" encoding="utf-8"?>
-<ds:datastoreItem xmlns:ds="http://schemas.openxmlformats.org/officeDocument/2006/customXml" ds:itemID="{3E04F39B-BA80-4EB4-B256-B958513F4952}">
+<ds:datastoreItem xmlns:ds="http://schemas.openxmlformats.org/officeDocument/2006/customXml" ds:itemID="{2C3A3629-C876-4332-83A0-57FAEBD051F0}">
   <ds:schemaRefs>
     <ds:schemaRef ds:uri="http://schemas.openxmlformats.org/officeDocument/2006/bibliography"/>
   </ds:schemaRefs>

</xml_diff>

<commit_message>
Aggiornamento documentazione del db
</commit_message>
<xml_diff>
--- a/Documentazioni/Documentazione Database.docx
+++ b/Documentazioni/Documentazione Database.docx
@@ -10,6 +10,7 @@
           <w:docPartUnique/>
         </w:docPartObj>
       </w:sdtPr>
+      <w:sdtEndPr/>
       <w:sdtContent>
         <w:p>
           <w:r>
@@ -87,6 +88,7 @@
                                     <w:dataBinding w:prefixMappings="xmlns:ns0='http://schemas.microsoft.com/office/2006/coverPageProps'" w:xpath="/ns0:CoverPageProperties[1]/ns0:Abstract[1]" w:storeItemID="{55AF091B-3C7A-41E3-B477-F2FDAA23CFDA}"/>
                                     <w:text/>
                                   </w:sdtPr>
+                                  <w:sdtEndPr/>
                                   <w:sdtContent>
                                     <w:r>
                                       <w:rPr>
@@ -140,6 +142,7 @@
                               <w:dataBinding w:prefixMappings="xmlns:ns0='http://schemas.microsoft.com/office/2006/coverPageProps'" w:xpath="/ns0:CoverPageProperties[1]/ns0:Abstract[1]" w:storeItemID="{55AF091B-3C7A-41E3-B477-F2FDAA23CFDA}"/>
                               <w:text/>
                             </w:sdtPr>
+                            <w:sdtEndPr/>
                             <w:sdtContent>
                               <w:r>
                                 <w:rPr>
@@ -542,6 +545,7 @@
                                   <w:dataBinding w:prefixMappings="xmlns:ns0='http://schemas.openxmlformats.org/package/2006/metadata/core-properties' xmlns:ns1='http://purl.org/dc/elements/1.1/'" w:xpath="/ns0:coreProperties[1]/ns1:title[1]" w:storeItemID="{6C3C8BC8-F283-45AE-878A-BAB7291924A1}"/>
                                   <w:text/>
                                 </w:sdtPr>
+                                <w:sdtEndPr/>
                                 <w:sdtContent>
                                   <w:p>
                                     <w:pPr>
@@ -607,6 +611,7 @@
                             <w:dataBinding w:prefixMappings="xmlns:ns0='http://schemas.openxmlformats.org/package/2006/metadata/core-properties' xmlns:ns1='http://purl.org/dc/elements/1.1/'" w:xpath="/ns0:coreProperties[1]/ns1:title[1]" w:storeItemID="{6C3C8BC8-F283-45AE-878A-BAB7291924A1}"/>
                             <w:text/>
                           </w:sdtPr>
+                          <w:sdtEndPr/>
                           <w:sdtContent>
                             <w:p>
                               <w:pPr>
@@ -699,6 +704,7 @@
                                     <w:dataBinding w:prefixMappings="xmlns:ns0='http://schemas.openxmlformats.org/package/2006/metadata/core-properties' xmlns:ns1='http://purl.org/dc/elements/1.1/'" w:xpath="/ns0:coreProperties[1]/ns1:creator[1]" w:storeItemID="{6C3C8BC8-F283-45AE-878A-BAB7291924A1}"/>
                                     <w:text/>
                                   </w:sdtPr>
+                                  <w:sdtEndPr/>
                                   <w:sdtContent>
                                     <w:r>
                                       <w:rPr>
@@ -783,6 +789,7 @@
                               <w:dataBinding w:prefixMappings="xmlns:ns0='http://schemas.openxmlformats.org/package/2006/metadata/core-properties' xmlns:ns1='http://purl.org/dc/elements/1.1/'" w:xpath="/ns0:coreProperties[1]/ns1:creator[1]" w:storeItemID="{6C3C8BC8-F283-45AE-878A-BAB7291924A1}"/>
                               <w:text/>
                             </w:sdtPr>
+                            <w:sdtEndPr/>
                             <w:sdtContent>
                               <w:r>
                                 <w:rPr>
@@ -3987,8 +3994,6 @@
               </w:rPr>
               <w:t>-</w:t>
             </w:r>
-            <w:bookmarkStart w:id="7" w:name="_GoBack"/>
-            <w:bookmarkEnd w:id="7"/>
             <w:r>
               <w:rPr>
                 <w:sz w:val="22"/>
@@ -4225,11 +4230,19 @@
                 <w:sz w:val="22"/>
               </w:rPr>
             </w:pPr>
-            <w:r>
-              <w:rPr>
-                <w:sz w:val="22"/>
-              </w:rPr>
-              <w:t>importo,</w:t>
+            <w:proofErr w:type="spellStart"/>
+            <w:r>
+              <w:rPr>
+                <w:sz w:val="22"/>
+              </w:rPr>
+              <w:t>modalita_pagamento</w:t>
+            </w:r>
+            <w:proofErr w:type="spellEnd"/>
+            <w:r>
+              <w:rPr>
+                <w:sz w:val="22"/>
+              </w:rPr>
+              <w:t>,</w:t>
             </w:r>
           </w:p>
           <w:p>
@@ -4357,26 +4370,23 @@
                 <w:sz w:val="22"/>
               </w:rPr>
             </w:pPr>
-            <w:proofErr w:type="spellStart"/>
-            <w:r>
-              <w:rPr>
-                <w:sz w:val="22"/>
-              </w:rPr>
-              <w:t>modalita_pagamento</w:t>
-            </w:r>
-            <w:proofErr w:type="spellEnd"/>
-          </w:p>
-          <w:p>
-            <w:pPr>
-              <w:rPr>
-                <w:sz w:val="22"/>
-              </w:rPr>
-            </w:pPr>
-            <w:r>
-              <w:rPr>
-                <w:sz w:val="22"/>
-              </w:rPr>
-              <w:t>importo</w:t>
+            <w:r>
+              <w:rPr>
+                <w:sz w:val="22"/>
+              </w:rPr>
+              <w:t>i</w:t>
+            </w:r>
+            <w:r>
+              <w:rPr>
+                <w:sz w:val="22"/>
+              </w:rPr>
+              <w:t>mporto</w:t>
+            </w:r>
+            <w:r>
+              <w:rPr>
+                <w:sz w:val="22"/>
+              </w:rPr>
+              <w:t>,</w:t>
             </w:r>
           </w:p>
           <w:p>
@@ -4456,42 +4466,12 @@
                 <w:sz w:val="22"/>
               </w:rPr>
             </w:pPr>
-            <w:proofErr w:type="spellStart"/>
-            <w:r>
-              <w:rPr>
-                <w:sz w:val="22"/>
-              </w:rPr>
-              <w:t>modalita_pagamento</w:t>
-            </w:r>
-            <w:proofErr w:type="spellEnd"/>
-          </w:p>
-          <w:p>
-            <w:pPr>
-              <w:rPr>
-                <w:sz w:val="22"/>
-              </w:rPr>
-            </w:pPr>
             <w:r>
               <w:rPr>
                 <w:sz w:val="22"/>
               </w:rPr>
               <w:t>importo</w:t>
             </w:r>
-          </w:p>
-          <w:p>
-            <w:pPr>
-              <w:rPr>
-                <w:sz w:val="22"/>
-              </w:rPr>
-            </w:pPr>
-            <w:proofErr w:type="spellStart"/>
-            <w:r>
-              <w:rPr>
-                <w:sz w:val="22"/>
-              </w:rPr>
-              <w:t>tipo_fattura</w:t>
-            </w:r>
-            <w:proofErr w:type="spellEnd"/>
           </w:p>
         </w:tc>
         <w:tc>
@@ -5038,13 +5018,7 @@
               <w:rPr>
                 <w:sz w:val="22"/>
               </w:rPr>
-              <w:t xml:space="preserve"> documento fiscale</w:t>
-            </w:r>
-            <w:r>
-              <w:rPr>
-                <w:sz w:val="22"/>
-              </w:rPr>
-              <w:t xml:space="preserve"> e l’abbonamento alla ASD</w:t>
+              <w:t xml:space="preserve"> documento fiscale e l’abbonamento alla ASD</w:t>
             </w:r>
           </w:p>
         </w:tc>
@@ -5136,13 +5110,7 @@
               <w:rPr>
                 <w:sz w:val="22"/>
               </w:rPr>
-              <w:t>Informazioni inerenti</w:t>
-            </w:r>
-            <w:r>
-              <w:rPr>
-                <w:sz w:val="22"/>
-              </w:rPr>
-              <w:t xml:space="preserve"> </w:t>
+              <w:t xml:space="preserve">Informazioni inerenti </w:t>
             </w:r>
             <w:proofErr w:type="gramStart"/>
             <w:r>
@@ -5681,7 +5649,6 @@
           </w:tcPr>
           <w:p>
             <w:r>
-              <w:lastRenderedPageBreak/>
               <w:t>STAGISTA</w:t>
             </w:r>
           </w:p>
@@ -5750,6 +5717,7 @@
           </w:tcPr>
           <w:p>
             <w:r>
+              <w:lastRenderedPageBreak/>
               <w:t>CORSO</w:t>
             </w:r>
           </w:p>
@@ -6640,7 +6608,6 @@
           </w:tcPr>
           <w:p>
             <w:r>
-              <w:lastRenderedPageBreak/>
               <w:t>RICEVE</w:t>
             </w:r>
           </w:p>
@@ -6694,6 +6661,7 @@
           </w:tcPr>
           <w:p>
             <w:r>
+              <w:lastRenderedPageBreak/>
               <w:t>FREQUENTA</w:t>
             </w:r>
           </w:p>
@@ -7176,11 +7144,11 @@
           <w:numId w:val="1"/>
         </w:numPr>
       </w:pPr>
-      <w:bookmarkStart w:id="8" w:name="_Ref518413387"/>
+      <w:bookmarkStart w:id="7" w:name="_Ref518413387"/>
       <w:r>
         <w:t>Progettazione logica</w:t>
       </w:r>
-      <w:bookmarkEnd w:id="8"/>
+      <w:bookmarkEnd w:id="7"/>
       <w:r>
         <w:fldChar w:fldCharType="begin"/>
       </w:r>
@@ -7212,11 +7180,11 @@
           <w:numId w:val="1"/>
         </w:numPr>
       </w:pPr>
-      <w:bookmarkStart w:id="9" w:name="_Ref518413397"/>
-      <w:r>
-        <w:t>Tavola dei volumi</w:t>
-      </w:r>
-      <w:bookmarkEnd w:id="9"/>
+      <w:bookmarkStart w:id="8" w:name="_Ref518413438"/>
+      <w:r>
+        <w:t>Eliminazioni delle generalizzazioni</w:t>
+      </w:r>
+      <w:bookmarkEnd w:id="8"/>
       <w:r>
         <w:fldChar w:fldCharType="begin"/>
       </w:r>
@@ -7224,1276 +7192,7 @@
         <w:instrText xml:space="preserve"> XE "</w:instrText>
       </w:r>
       <w:r>
-        <w:instrText>3. Tavola dei volumi</w:instrText>
-      </w:r>
-      <w:r>
-        <w:instrText xml:space="preserve">" </w:instrText>
-      </w:r>
-      <w:r>
-        <w:fldChar w:fldCharType="end"/>
-      </w:r>
-    </w:p>
-    <w:p/>
-    <w:p/>
-    <w:tbl>
-      <w:tblPr>
-        <w:tblStyle w:val="Grigliatabella"/>
-        <w:tblW w:w="0" w:type="auto"/>
-        <w:tblLook w:val="04A0" w:firstRow="1" w:lastRow="0" w:firstColumn="1" w:lastColumn="0" w:noHBand="0" w:noVBand="1"/>
-      </w:tblPr>
-      <w:tblGrid>
-        <w:gridCol w:w="3209"/>
-        <w:gridCol w:w="3209"/>
-        <w:gridCol w:w="3210"/>
-      </w:tblGrid>
-      <w:tr>
-        <w:tc>
-          <w:tcPr>
-            <w:tcW w:w="3209" w:type="dxa"/>
-          </w:tcPr>
-          <w:p>
-            <w:pPr>
-              <w:jc w:val="center"/>
-            </w:pPr>
-            <w:r>
-              <w:t>CONCETTO</w:t>
-            </w:r>
-          </w:p>
-        </w:tc>
-        <w:tc>
-          <w:tcPr>
-            <w:tcW w:w="3209" w:type="dxa"/>
-          </w:tcPr>
-          <w:p>
-            <w:pPr>
-              <w:jc w:val="center"/>
-            </w:pPr>
-            <w:r>
-              <w:t>TIPO</w:t>
-            </w:r>
-          </w:p>
-        </w:tc>
-        <w:tc>
-          <w:tcPr>
-            <w:tcW w:w="3210" w:type="dxa"/>
-          </w:tcPr>
-          <w:p>
-            <w:pPr>
-              <w:jc w:val="center"/>
-            </w:pPr>
-            <w:r>
-              <w:t>VOLUME</w:t>
-            </w:r>
-          </w:p>
-        </w:tc>
-      </w:tr>
-      <w:tr>
-        <w:tc>
-          <w:tcPr>
-            <w:tcW w:w="3209" w:type="dxa"/>
-          </w:tcPr>
-          <w:p>
-            <w:r>
-              <w:t>PRENOTAZIONE</w:t>
-            </w:r>
-          </w:p>
-        </w:tc>
-        <w:tc>
-          <w:tcPr>
-            <w:tcW w:w="3209" w:type="dxa"/>
-          </w:tcPr>
-          <w:p>
-            <w:pPr>
-              <w:jc w:val="center"/>
-            </w:pPr>
-            <w:r>
-              <w:t>E</w:t>
-            </w:r>
-          </w:p>
-        </w:tc>
-        <w:tc>
-          <w:tcPr>
-            <w:tcW w:w="3210" w:type="dxa"/>
-          </w:tcPr>
-          <w:p>
-            <w:r>
-              <w:t>1500</w:t>
-            </w:r>
-          </w:p>
-        </w:tc>
-      </w:tr>
-      <w:tr>
-        <w:tc>
-          <w:tcPr>
-            <w:tcW w:w="3209" w:type="dxa"/>
-          </w:tcPr>
-          <w:p>
-            <w:r>
-              <w:t>EFFETTUA</w:t>
-            </w:r>
-          </w:p>
-        </w:tc>
-        <w:tc>
-          <w:tcPr>
-            <w:tcW w:w="3209" w:type="dxa"/>
-          </w:tcPr>
-          <w:p>
-            <w:pPr>
-              <w:jc w:val="center"/>
-            </w:pPr>
-            <w:r>
-              <w:t>R</w:t>
-            </w:r>
-          </w:p>
-        </w:tc>
-        <w:tc>
-          <w:tcPr>
-            <w:tcW w:w="3210" w:type="dxa"/>
-          </w:tcPr>
-          <w:p>
-            <w:r>
-              <w:t>1500</w:t>
-            </w:r>
-          </w:p>
-        </w:tc>
-      </w:tr>
-      <w:tr>
-        <w:tc>
-          <w:tcPr>
-            <w:tcW w:w="3209" w:type="dxa"/>
-          </w:tcPr>
-          <w:p>
-            <w:r>
-              <w:t>CLIENTE</w:t>
-            </w:r>
-          </w:p>
-        </w:tc>
-        <w:tc>
-          <w:tcPr>
-            <w:tcW w:w="3209" w:type="dxa"/>
-          </w:tcPr>
-          <w:p>
-            <w:pPr>
-              <w:jc w:val="center"/>
-            </w:pPr>
-            <w:r>
-              <w:t>E</w:t>
-            </w:r>
-          </w:p>
-        </w:tc>
-        <w:tc>
-          <w:tcPr>
-            <w:tcW w:w="3210" w:type="dxa"/>
-          </w:tcPr>
-          <w:p>
-            <w:r>
-              <w:t>500</w:t>
-            </w:r>
-          </w:p>
-        </w:tc>
-      </w:tr>
-      <w:tr>
-        <w:tc>
-          <w:tcPr>
-            <w:tcW w:w="3209" w:type="dxa"/>
-          </w:tcPr>
-          <w:p>
-            <w:r>
-              <w:lastRenderedPageBreak/>
-              <w:t>SCEGLIE</w:t>
-            </w:r>
-          </w:p>
-        </w:tc>
-        <w:tc>
-          <w:tcPr>
-            <w:tcW w:w="3209" w:type="dxa"/>
-          </w:tcPr>
-          <w:p>
-            <w:pPr>
-              <w:jc w:val="center"/>
-            </w:pPr>
-            <w:r>
-              <w:t>R</w:t>
-            </w:r>
-          </w:p>
-        </w:tc>
-        <w:tc>
-          <w:tcPr>
-            <w:tcW w:w="3210" w:type="dxa"/>
-          </w:tcPr>
-          <w:p>
-            <w:r>
-              <w:t>50</w:t>
-            </w:r>
-          </w:p>
-        </w:tc>
-      </w:tr>
-      <w:tr>
-        <w:tc>
-          <w:tcPr>
-            <w:tcW w:w="3209" w:type="dxa"/>
-          </w:tcPr>
-          <w:p>
-            <w:r>
-              <w:t>ORDINA</w:t>
-            </w:r>
-          </w:p>
-        </w:tc>
-        <w:tc>
-          <w:tcPr>
-            <w:tcW w:w="3209" w:type="dxa"/>
-          </w:tcPr>
-          <w:p>
-            <w:pPr>
-              <w:jc w:val="center"/>
-            </w:pPr>
-            <w:r>
-              <w:t>R</w:t>
-            </w:r>
-          </w:p>
-        </w:tc>
-        <w:tc>
-          <w:tcPr>
-            <w:tcW w:w="3210" w:type="dxa"/>
-          </w:tcPr>
-          <w:p>
-            <w:r>
-              <w:t>1250</w:t>
-            </w:r>
-          </w:p>
-        </w:tc>
-      </w:tr>
-      <w:tr>
-        <w:tc>
-          <w:tcPr>
-            <w:tcW w:w="3209" w:type="dxa"/>
-          </w:tcPr>
-          <w:p>
-            <w:r>
-              <w:t>EVENTUALE</w:t>
-            </w:r>
-          </w:p>
-        </w:tc>
-        <w:tc>
-          <w:tcPr>
-            <w:tcW w:w="3209" w:type="dxa"/>
-          </w:tcPr>
-          <w:p>
-            <w:pPr>
-              <w:jc w:val="center"/>
-            </w:pPr>
-            <w:r>
-              <w:t>R</w:t>
-            </w:r>
-          </w:p>
-        </w:tc>
-        <w:tc>
-          <w:tcPr>
-            <w:tcW w:w="3210" w:type="dxa"/>
-          </w:tcPr>
-          <w:p>
-            <w:r>
-              <w:t>50</w:t>
-            </w:r>
-          </w:p>
-        </w:tc>
-      </w:tr>
-      <w:tr>
-        <w:tc>
-          <w:tcPr>
-            <w:tcW w:w="3209" w:type="dxa"/>
-          </w:tcPr>
-          <w:p>
-            <w:r>
-              <w:t xml:space="preserve">CATEGORIA </w:t>
-            </w:r>
-          </w:p>
-        </w:tc>
-        <w:tc>
-          <w:tcPr>
-            <w:tcW w:w="3209" w:type="dxa"/>
-          </w:tcPr>
-          <w:p>
-            <w:pPr>
-              <w:jc w:val="center"/>
-            </w:pPr>
-            <w:r>
-              <w:t>E</w:t>
-            </w:r>
-          </w:p>
-        </w:tc>
-        <w:tc>
-          <w:tcPr>
-            <w:tcW w:w="3210" w:type="dxa"/>
-          </w:tcPr>
-          <w:p>
-            <w:r>
-              <w:t>40</w:t>
-            </w:r>
-          </w:p>
-        </w:tc>
-      </w:tr>
-      <w:tr>
-        <w:tc>
-          <w:tcPr>
-            <w:tcW w:w="3209" w:type="dxa"/>
-          </w:tcPr>
-          <w:p>
-            <w:r>
-              <w:t>VEGANO</w:t>
-            </w:r>
-          </w:p>
-        </w:tc>
-        <w:tc>
-          <w:tcPr>
-            <w:tcW w:w="3209" w:type="dxa"/>
-          </w:tcPr>
-          <w:p>
-            <w:pPr>
-              <w:jc w:val="center"/>
-            </w:pPr>
-            <w:r>
-              <w:t>E</w:t>
-            </w:r>
-          </w:p>
-        </w:tc>
-        <w:tc>
-          <w:tcPr>
-            <w:tcW w:w="3210" w:type="dxa"/>
-          </w:tcPr>
-          <w:p>
-            <w:r>
-              <w:t>10</w:t>
-            </w:r>
-          </w:p>
-        </w:tc>
-      </w:tr>
-      <w:tr>
-        <w:tc>
-          <w:tcPr>
-            <w:tcW w:w="3209" w:type="dxa"/>
-          </w:tcPr>
-          <w:p>
-            <w:r>
-              <w:t>VEGETARIANO</w:t>
-            </w:r>
-          </w:p>
-        </w:tc>
-        <w:tc>
-          <w:tcPr>
-            <w:tcW w:w="3209" w:type="dxa"/>
-          </w:tcPr>
-          <w:p>
-            <w:pPr>
-              <w:jc w:val="center"/>
-            </w:pPr>
-            <w:r>
-              <w:t>E</w:t>
-            </w:r>
-          </w:p>
-        </w:tc>
-        <w:tc>
-          <w:tcPr>
-            <w:tcW w:w="3210" w:type="dxa"/>
-          </w:tcPr>
-          <w:p>
-            <w:r>
-              <w:t>10</w:t>
-            </w:r>
-          </w:p>
-        </w:tc>
-      </w:tr>
-      <w:tr>
-        <w:tc>
-          <w:tcPr>
-            <w:tcW w:w="3209" w:type="dxa"/>
-          </w:tcPr>
-          <w:p>
-            <w:r>
-              <w:t>DELATTOSATO</w:t>
-            </w:r>
-          </w:p>
-        </w:tc>
-        <w:tc>
-          <w:tcPr>
-            <w:tcW w:w="3209" w:type="dxa"/>
-          </w:tcPr>
-          <w:p>
-            <w:pPr>
-              <w:jc w:val="center"/>
-            </w:pPr>
-            <w:r>
-              <w:t>E</w:t>
-            </w:r>
-          </w:p>
-        </w:tc>
-        <w:tc>
-          <w:tcPr>
-            <w:tcW w:w="3210" w:type="dxa"/>
-          </w:tcPr>
-          <w:p>
-            <w:r>
-              <w:t>10</w:t>
-            </w:r>
-          </w:p>
-        </w:tc>
-      </w:tr>
-      <w:tr>
-        <w:tc>
-          <w:tcPr>
-            <w:tcW w:w="3209" w:type="dxa"/>
-          </w:tcPr>
-          <w:p>
-            <w:r>
-              <w:t>CELIACO</w:t>
-            </w:r>
-          </w:p>
-        </w:tc>
-        <w:tc>
-          <w:tcPr>
-            <w:tcW w:w="3209" w:type="dxa"/>
-          </w:tcPr>
-          <w:p>
-            <w:pPr>
-              <w:jc w:val="center"/>
-            </w:pPr>
-            <w:r>
-              <w:t>E</w:t>
-            </w:r>
-          </w:p>
-        </w:tc>
-        <w:tc>
-          <w:tcPr>
-            <w:tcW w:w="3210" w:type="dxa"/>
-          </w:tcPr>
-          <w:p>
-            <w:r>
-              <w:t>10</w:t>
-            </w:r>
-          </w:p>
-        </w:tc>
-      </w:tr>
-      <w:tr>
-        <w:tc>
-          <w:tcPr>
-            <w:tcW w:w="3209" w:type="dxa"/>
-          </w:tcPr>
-          <w:p>
-            <w:r>
-              <w:t>AFFERISCE</w:t>
-            </w:r>
-          </w:p>
-        </w:tc>
-        <w:tc>
-          <w:tcPr>
-            <w:tcW w:w="3209" w:type="dxa"/>
-          </w:tcPr>
-          <w:p>
-            <w:pPr>
-              <w:jc w:val="center"/>
-            </w:pPr>
-            <w:r>
-              <w:t>R</w:t>
-            </w:r>
-          </w:p>
-        </w:tc>
-        <w:tc>
-          <w:tcPr>
-            <w:tcW w:w="3210" w:type="dxa"/>
-          </w:tcPr>
-          <w:p>
-            <w:r>
-              <w:t>40</w:t>
-            </w:r>
-          </w:p>
-        </w:tc>
-      </w:tr>
-      <w:tr>
-        <w:tc>
-          <w:tcPr>
-            <w:tcW w:w="3209" w:type="dxa"/>
-          </w:tcPr>
-          <w:p>
-            <w:r>
-              <w:t>MENU</w:t>
-            </w:r>
-          </w:p>
-        </w:tc>
-        <w:tc>
-          <w:tcPr>
-            <w:tcW w:w="3209" w:type="dxa"/>
-          </w:tcPr>
-          <w:p>
-            <w:pPr>
-              <w:jc w:val="center"/>
-            </w:pPr>
-            <w:r>
-              <w:t>E</w:t>
-            </w:r>
-          </w:p>
-        </w:tc>
-        <w:tc>
-          <w:tcPr>
-            <w:tcW w:w="3210" w:type="dxa"/>
-          </w:tcPr>
-          <w:p>
-            <w:r>
-              <w:t>1</w:t>
-            </w:r>
-          </w:p>
-        </w:tc>
-      </w:tr>
-      <w:tr>
-        <w:tc>
-          <w:tcPr>
-            <w:tcW w:w="3209" w:type="dxa"/>
-          </w:tcPr>
-          <w:p>
-            <w:pPr>
-              <w:jc w:val="center"/>
-            </w:pPr>
-            <w:r>
-              <w:t>CONCETTO</w:t>
-            </w:r>
-          </w:p>
-        </w:tc>
-        <w:tc>
-          <w:tcPr>
-            <w:tcW w:w="3209" w:type="dxa"/>
-          </w:tcPr>
-          <w:p>
-            <w:pPr>
-              <w:jc w:val="center"/>
-            </w:pPr>
-            <w:r>
-              <w:t>TIPO</w:t>
-            </w:r>
-          </w:p>
-        </w:tc>
-        <w:tc>
-          <w:tcPr>
-            <w:tcW w:w="3210" w:type="dxa"/>
-          </w:tcPr>
-          <w:p>
-            <w:pPr>
-              <w:jc w:val="center"/>
-            </w:pPr>
-            <w:r>
-              <w:t>VOLUME</w:t>
-            </w:r>
-          </w:p>
-        </w:tc>
-      </w:tr>
-      <w:tr>
-        <w:tc>
-          <w:tcPr>
-            <w:tcW w:w="3209" w:type="dxa"/>
-          </w:tcPr>
-          <w:p>
-            <w:r>
-              <w:t>PRIMO</w:t>
-            </w:r>
-          </w:p>
-        </w:tc>
-        <w:tc>
-          <w:tcPr>
-            <w:tcW w:w="3209" w:type="dxa"/>
-          </w:tcPr>
-          <w:p>
-            <w:pPr>
-              <w:jc w:val="center"/>
-            </w:pPr>
-            <w:r>
-              <w:t>E</w:t>
-            </w:r>
-          </w:p>
-        </w:tc>
-        <w:tc>
-          <w:tcPr>
-            <w:tcW w:w="3210" w:type="dxa"/>
-          </w:tcPr>
-          <w:p>
-            <w:r>
-              <w:t>10</w:t>
-            </w:r>
-          </w:p>
-        </w:tc>
-      </w:tr>
-      <w:tr>
-        <w:trPr>
-          <w:trHeight w:val="237"/>
-        </w:trPr>
-        <w:tc>
-          <w:tcPr>
-            <w:tcW w:w="3209" w:type="dxa"/>
-          </w:tcPr>
-          <w:p>
-            <w:r>
-              <w:t xml:space="preserve">SECONDO </w:t>
-            </w:r>
-          </w:p>
-        </w:tc>
-        <w:tc>
-          <w:tcPr>
-            <w:tcW w:w="3209" w:type="dxa"/>
-          </w:tcPr>
-          <w:p>
-            <w:pPr>
-              <w:jc w:val="center"/>
-            </w:pPr>
-            <w:r>
-              <w:t>E</w:t>
-            </w:r>
-          </w:p>
-        </w:tc>
-        <w:tc>
-          <w:tcPr>
-            <w:tcW w:w="3210" w:type="dxa"/>
-          </w:tcPr>
-          <w:p>
-            <w:r>
-              <w:t>10</w:t>
-            </w:r>
-          </w:p>
-        </w:tc>
-      </w:tr>
-      <w:tr>
-        <w:tc>
-          <w:tcPr>
-            <w:tcW w:w="3209" w:type="dxa"/>
-          </w:tcPr>
-          <w:p>
-            <w:r>
-              <w:t>ANTIPASTO</w:t>
-            </w:r>
-          </w:p>
-        </w:tc>
-        <w:tc>
-          <w:tcPr>
-            <w:tcW w:w="3209" w:type="dxa"/>
-          </w:tcPr>
-          <w:p>
-            <w:pPr>
-              <w:jc w:val="center"/>
-            </w:pPr>
-            <w:r>
-              <w:t>E</w:t>
-            </w:r>
-          </w:p>
-        </w:tc>
-        <w:tc>
-          <w:tcPr>
-            <w:tcW w:w="3210" w:type="dxa"/>
-          </w:tcPr>
-          <w:p>
-            <w:r>
-              <w:t>10</w:t>
-            </w:r>
-          </w:p>
-        </w:tc>
-      </w:tr>
-      <w:tr>
-        <w:tc>
-          <w:tcPr>
-            <w:tcW w:w="3209" w:type="dxa"/>
-          </w:tcPr>
-          <w:p>
-            <w:r>
-              <w:t>RELATIVO</w:t>
-            </w:r>
-          </w:p>
-        </w:tc>
-        <w:tc>
-          <w:tcPr>
-            <w:tcW w:w="3209" w:type="dxa"/>
-          </w:tcPr>
-          <w:p>
-            <w:pPr>
-              <w:jc w:val="center"/>
-            </w:pPr>
-            <w:r>
-              <w:t>R</w:t>
-            </w:r>
-          </w:p>
-        </w:tc>
-        <w:tc>
-          <w:tcPr>
-            <w:tcW w:w="3210" w:type="dxa"/>
-          </w:tcPr>
-          <w:p>
-            <w:r>
-              <w:t>1500</w:t>
-            </w:r>
-          </w:p>
-        </w:tc>
-      </w:tr>
-      <w:tr>
-        <w:tc>
-          <w:tcPr>
-            <w:tcW w:w="3209" w:type="dxa"/>
-          </w:tcPr>
-          <w:p>
-            <w:r>
-              <w:t>TAVOLO</w:t>
-            </w:r>
-          </w:p>
-        </w:tc>
-        <w:tc>
-          <w:tcPr>
-            <w:tcW w:w="3209" w:type="dxa"/>
-          </w:tcPr>
-          <w:p>
-            <w:pPr>
-              <w:jc w:val="center"/>
-            </w:pPr>
-            <w:r>
-              <w:t>E</w:t>
-            </w:r>
-          </w:p>
-        </w:tc>
-        <w:tc>
-          <w:tcPr>
-            <w:tcW w:w="3210" w:type="dxa"/>
-          </w:tcPr>
-          <w:p>
-            <w:r>
-              <w:t>20</w:t>
-            </w:r>
-          </w:p>
-        </w:tc>
-      </w:tr>
-      <w:tr>
-        <w:tc>
-          <w:tcPr>
-            <w:tcW w:w="3209" w:type="dxa"/>
-          </w:tcPr>
-          <w:p>
-            <w:r>
-              <w:t>REGOLA</w:t>
-            </w:r>
-          </w:p>
-        </w:tc>
-        <w:tc>
-          <w:tcPr>
-            <w:tcW w:w="3209" w:type="dxa"/>
-          </w:tcPr>
-          <w:p>
-            <w:pPr>
-              <w:jc w:val="center"/>
-            </w:pPr>
-            <w:r>
-              <w:t>R</w:t>
-            </w:r>
-          </w:p>
-        </w:tc>
-        <w:tc>
-          <w:tcPr>
-            <w:tcW w:w="3210" w:type="dxa"/>
-          </w:tcPr>
-          <w:p>
-            <w:r>
-              <w:t>500</w:t>
-            </w:r>
-          </w:p>
-        </w:tc>
-      </w:tr>
-      <w:tr>
-        <w:tc>
-          <w:tcPr>
-            <w:tcW w:w="3209" w:type="dxa"/>
-          </w:tcPr>
-          <w:p>
-            <w:r>
-              <w:t>INVENTARIO</w:t>
-            </w:r>
-          </w:p>
-        </w:tc>
-        <w:tc>
-          <w:tcPr>
-            <w:tcW w:w="3209" w:type="dxa"/>
-          </w:tcPr>
-          <w:p>
-            <w:pPr>
-              <w:jc w:val="center"/>
-            </w:pPr>
-            <w:r>
-              <w:t>E</w:t>
-            </w:r>
-          </w:p>
-        </w:tc>
-        <w:tc>
-          <w:tcPr>
-            <w:tcW w:w="3210" w:type="dxa"/>
-          </w:tcPr>
-          <w:p>
-            <w:r>
-              <w:t>500</w:t>
-            </w:r>
-          </w:p>
-        </w:tc>
-      </w:tr>
-      <w:tr>
-        <w:tc>
-          <w:tcPr>
-            <w:tcW w:w="3209" w:type="dxa"/>
-          </w:tcPr>
-          <w:p>
-            <w:r>
-              <w:t>BEVANDA</w:t>
-            </w:r>
-          </w:p>
-        </w:tc>
-        <w:tc>
-          <w:tcPr>
-            <w:tcW w:w="3209" w:type="dxa"/>
-          </w:tcPr>
-          <w:p>
-            <w:pPr>
-              <w:jc w:val="center"/>
-            </w:pPr>
-            <w:r>
-              <w:t>E</w:t>
-            </w:r>
-          </w:p>
-        </w:tc>
-        <w:tc>
-          <w:tcPr>
-            <w:tcW w:w="3210" w:type="dxa"/>
-          </w:tcPr>
-          <w:p>
-            <w:r>
-              <w:t>5</w:t>
-            </w:r>
-          </w:p>
-        </w:tc>
-      </w:tr>
-      <w:tr>
-        <w:tc>
-          <w:tcPr>
-            <w:tcW w:w="3209" w:type="dxa"/>
-          </w:tcPr>
-          <w:p>
-            <w:r>
-              <w:t>C-A</w:t>
-            </w:r>
-          </w:p>
-        </w:tc>
-        <w:tc>
-          <w:tcPr>
-            <w:tcW w:w="3209" w:type="dxa"/>
-          </w:tcPr>
-          <w:p>
-            <w:pPr>
-              <w:jc w:val="center"/>
-            </w:pPr>
-            <w:r>
-              <w:t>R</w:t>
-            </w:r>
-          </w:p>
-        </w:tc>
-        <w:tc>
-          <w:tcPr>
-            <w:tcW w:w="3210" w:type="dxa"/>
-          </w:tcPr>
-          <w:p>
-            <w:r>
-              <w:t>40</w:t>
-            </w:r>
-          </w:p>
-        </w:tc>
-      </w:tr>
-      <w:tr>
-        <w:tc>
-          <w:tcPr>
-            <w:tcW w:w="3209" w:type="dxa"/>
-          </w:tcPr>
-          <w:p>
-            <w:r>
-              <w:t>M-I</w:t>
-            </w:r>
-          </w:p>
-        </w:tc>
-        <w:tc>
-          <w:tcPr>
-            <w:tcW w:w="3209" w:type="dxa"/>
-          </w:tcPr>
-          <w:p>
-            <w:pPr>
-              <w:jc w:val="center"/>
-            </w:pPr>
-            <w:r>
-              <w:t>R</w:t>
-            </w:r>
-          </w:p>
-        </w:tc>
-        <w:tc>
-          <w:tcPr>
-            <w:tcW w:w="3210" w:type="dxa"/>
-          </w:tcPr>
-          <w:p>
-            <w:r>
-              <w:t>100</w:t>
-            </w:r>
-          </w:p>
-        </w:tc>
-      </w:tr>
-      <w:tr>
-        <w:tc>
-          <w:tcPr>
-            <w:tcW w:w="3209" w:type="dxa"/>
-          </w:tcPr>
-          <w:p>
-            <w:r>
-              <w:t>C-I</w:t>
-            </w:r>
-          </w:p>
-        </w:tc>
-        <w:tc>
-          <w:tcPr>
-            <w:tcW w:w="3209" w:type="dxa"/>
-          </w:tcPr>
-          <w:p>
-            <w:pPr>
-              <w:jc w:val="center"/>
-            </w:pPr>
-            <w:r>
-              <w:t>R</w:t>
-            </w:r>
-          </w:p>
-        </w:tc>
-        <w:tc>
-          <w:tcPr>
-            <w:tcW w:w="3210" w:type="dxa"/>
-          </w:tcPr>
-          <w:p>
-            <w:r>
-              <w:t>40</w:t>
-            </w:r>
-          </w:p>
-        </w:tc>
-      </w:tr>
-      <w:tr>
-        <w:tc>
-          <w:tcPr>
-            <w:tcW w:w="3209" w:type="dxa"/>
-          </w:tcPr>
-          <w:p>
-            <w:r>
-              <w:t>INGREDIENTE</w:t>
-            </w:r>
-          </w:p>
-        </w:tc>
-        <w:tc>
-          <w:tcPr>
-            <w:tcW w:w="3209" w:type="dxa"/>
-          </w:tcPr>
-          <w:p>
-            <w:pPr>
-              <w:jc w:val="center"/>
-            </w:pPr>
-            <w:r>
-              <w:t>E</w:t>
-            </w:r>
-          </w:p>
-        </w:tc>
-        <w:tc>
-          <w:tcPr>
-            <w:tcW w:w="3210" w:type="dxa"/>
-          </w:tcPr>
-          <w:p>
-            <w:r>
-              <w:t>100</w:t>
-            </w:r>
-          </w:p>
-        </w:tc>
-      </w:tr>
-    </w:tbl>
-    <w:p/>
-    <w:p/>
-    <w:p>
-      <w:pPr>
-        <w:pStyle w:val="Titolo2"/>
-        <w:numPr>
-          <w:ilvl w:val="1"/>
-          <w:numId w:val="1"/>
-        </w:numPr>
-      </w:pPr>
-      <w:bookmarkStart w:id="10" w:name="_Ref518413404"/>
-      <w:r>
-        <w:t>Tavola delle operazioni</w:t>
-      </w:r>
-      <w:bookmarkEnd w:id="10"/>
-      <w:r>
-        <w:fldChar w:fldCharType="begin"/>
-      </w:r>
-      <w:r>
-        <w:instrText xml:space="preserve"> XE "</w:instrText>
-      </w:r>
-      <w:r>
-        <w:instrText>3.2 Tavola delle operazioni</w:instrText>
-      </w:r>
-      <w:r>
-        <w:instrText xml:space="preserve">" </w:instrText>
-      </w:r>
-      <w:r>
-        <w:fldChar w:fldCharType="end"/>
-      </w:r>
-      <w:r>
-        <w:t xml:space="preserve"> </w:t>
-      </w:r>
-    </w:p>
-    <w:p/>
-    <w:tbl>
-      <w:tblPr>
-        <w:tblStyle w:val="Grigliatabella"/>
-        <w:tblW w:w="0" w:type="auto"/>
-        <w:tblLook w:val="04A0" w:firstRow="1" w:lastRow="0" w:firstColumn="1" w:lastColumn="0" w:noHBand="0" w:noVBand="1"/>
-      </w:tblPr>
-      <w:tblGrid>
-        <w:gridCol w:w="3209"/>
-        <w:gridCol w:w="3209"/>
-        <w:gridCol w:w="3210"/>
-      </w:tblGrid>
-      <w:tr>
-        <w:tc>
-          <w:tcPr>
-            <w:tcW w:w="3209" w:type="dxa"/>
-          </w:tcPr>
-          <w:p>
-            <w:pPr>
-              <w:jc w:val="center"/>
-            </w:pPr>
-            <w:r>
-              <w:t>OPERAZIONE</w:t>
-            </w:r>
-          </w:p>
-        </w:tc>
-        <w:tc>
-          <w:tcPr>
-            <w:tcW w:w="3209" w:type="dxa"/>
-          </w:tcPr>
-          <w:p>
-            <w:pPr>
-              <w:jc w:val="center"/>
-            </w:pPr>
-            <w:r>
-              <w:t>TIPO</w:t>
-            </w:r>
-          </w:p>
-        </w:tc>
-        <w:tc>
-          <w:tcPr>
-            <w:tcW w:w="3210" w:type="dxa"/>
-          </w:tcPr>
-          <w:p>
-            <w:pPr>
-              <w:jc w:val="center"/>
-            </w:pPr>
-            <w:r>
-              <w:t>FREQUENZA</w:t>
-            </w:r>
-          </w:p>
-        </w:tc>
-      </w:tr>
-      <w:tr>
-        <w:tc>
-          <w:tcPr>
-            <w:tcW w:w="3209" w:type="dxa"/>
-          </w:tcPr>
-          <w:p>
-            <w:r>
-              <w:t>Op.1</w:t>
-            </w:r>
-          </w:p>
-        </w:tc>
-        <w:tc>
-          <w:tcPr>
-            <w:tcW w:w="3209" w:type="dxa"/>
-          </w:tcPr>
-          <w:p>
-            <w:pPr>
-              <w:jc w:val="center"/>
-            </w:pPr>
-            <w:r>
-              <w:t>I</w:t>
-            </w:r>
-          </w:p>
-        </w:tc>
-        <w:tc>
-          <w:tcPr>
-            <w:tcW w:w="3210" w:type="dxa"/>
-          </w:tcPr>
-          <w:p>
-            <w:r>
-              <w:t>15 volte al dì</w:t>
-            </w:r>
-          </w:p>
-        </w:tc>
-      </w:tr>
-      <w:tr>
-        <w:tc>
-          <w:tcPr>
-            <w:tcW w:w="3209" w:type="dxa"/>
-          </w:tcPr>
-          <w:p>
-            <w:r>
-              <w:t>Op.2</w:t>
-            </w:r>
-          </w:p>
-        </w:tc>
-        <w:tc>
-          <w:tcPr>
-            <w:tcW w:w="3209" w:type="dxa"/>
-          </w:tcPr>
-          <w:p>
-            <w:pPr>
-              <w:jc w:val="center"/>
-            </w:pPr>
-            <w:r>
-              <w:t>I</w:t>
-            </w:r>
-          </w:p>
-        </w:tc>
-        <w:tc>
-          <w:tcPr>
-            <w:tcW w:w="3210" w:type="dxa"/>
-          </w:tcPr>
-          <w:p>
-            <w:r>
-              <w:t>1 volte al dì</w:t>
-            </w:r>
-          </w:p>
-        </w:tc>
-      </w:tr>
-      <w:tr>
-        <w:tc>
-          <w:tcPr>
-            <w:tcW w:w="3209" w:type="dxa"/>
-          </w:tcPr>
-          <w:p>
-            <w:r>
-              <w:t>Op.3</w:t>
-            </w:r>
-          </w:p>
-        </w:tc>
-        <w:tc>
-          <w:tcPr>
-            <w:tcW w:w="3209" w:type="dxa"/>
-          </w:tcPr>
-          <w:p>
-            <w:pPr>
-              <w:jc w:val="center"/>
-            </w:pPr>
-            <w:r>
-              <w:t>I</w:t>
-            </w:r>
-          </w:p>
-        </w:tc>
-        <w:tc>
-          <w:tcPr>
-            <w:tcW w:w="3210" w:type="dxa"/>
-          </w:tcPr>
-          <w:p>
-            <w:r>
-              <w:t>80 volte al dì</w:t>
-            </w:r>
-          </w:p>
-        </w:tc>
-      </w:tr>
-      <w:tr>
-        <w:tc>
-          <w:tcPr>
-            <w:tcW w:w="3209" w:type="dxa"/>
-          </w:tcPr>
-          <w:p>
-            <w:r>
-              <w:t>Op.4</w:t>
-            </w:r>
-          </w:p>
-        </w:tc>
-        <w:tc>
-          <w:tcPr>
-            <w:tcW w:w="3209" w:type="dxa"/>
-          </w:tcPr>
-          <w:p>
-            <w:pPr>
-              <w:jc w:val="center"/>
-            </w:pPr>
-            <w:r>
-              <w:t>I</w:t>
-            </w:r>
-          </w:p>
-        </w:tc>
-        <w:tc>
-          <w:tcPr>
-            <w:tcW w:w="3210" w:type="dxa"/>
-          </w:tcPr>
-          <w:p>
-            <w:r>
-              <w:t xml:space="preserve">30 volte al dì  </w:t>
-            </w:r>
-          </w:p>
-        </w:tc>
-      </w:tr>
-      <w:tr>
-        <w:tc>
-          <w:tcPr>
-            <w:tcW w:w="3209" w:type="dxa"/>
-          </w:tcPr>
-          <w:p>
-            <w:r>
-              <w:t>Op.5</w:t>
-            </w:r>
-          </w:p>
-        </w:tc>
-        <w:tc>
-          <w:tcPr>
-            <w:tcW w:w="3209" w:type="dxa"/>
-          </w:tcPr>
-          <w:p>
-            <w:pPr>
-              <w:jc w:val="center"/>
-            </w:pPr>
-            <w:r>
-              <w:t>I</w:t>
-            </w:r>
-          </w:p>
-        </w:tc>
-        <w:tc>
-          <w:tcPr>
-            <w:tcW w:w="3210" w:type="dxa"/>
-          </w:tcPr>
-          <w:p>
-            <w:r>
-              <w:t>80 volte al dì</w:t>
-            </w:r>
-          </w:p>
-        </w:tc>
-      </w:tr>
-    </w:tbl>
-    <w:p/>
-    <w:p/>
-    <w:p>
-      <w:pPr>
-        <w:pStyle w:val="Titolo2"/>
-        <w:numPr>
-          <w:ilvl w:val="1"/>
-          <w:numId w:val="1"/>
-        </w:numPr>
-      </w:pPr>
-      <w:bookmarkStart w:id="11" w:name="_Ref518413413"/>
-      <w:r>
-        <w:t>Analisi delle ridondanze</w:t>
-      </w:r>
-      <w:bookmarkEnd w:id="11"/>
-      <w:r>
-        <w:fldChar w:fldCharType="begin"/>
-      </w:r>
-      <w:r>
-        <w:instrText xml:space="preserve"> XE "</w:instrText>
-      </w:r>
-      <w:r>
-        <w:instrText>3.3 Analisi delle ridondanze</w:instrText>
+        <w:instrText>3.4 Eliminazioni delle generalizzazioni</w:instrText>
       </w:r>
       <w:r>
         <w:instrText xml:space="preserve">" </w:instrText>
@@ -8505,1350 +7204,41 @@
     <w:p/>
     <w:p>
       <w:r>
-        <w:lastRenderedPageBreak/>
-        <w:t xml:space="preserve">Sono state </w:t>
-      </w:r>
-      <w:r>
-        <w:t>rilevate ridondanze nella Op.</w:t>
-      </w:r>
-      <w:r>
-        <w:t>4</w:t>
-      </w:r>
-      <w:r>
-        <w:t xml:space="preserve"> e </w:t>
-      </w:r>
-      <w:r>
-        <w:t>Op.5.</w:t>
+        <w:t>Nel diagramma E-</w:t>
+      </w:r>
+      <w:r>
+        <w:t>R è presente una generalizzazione sull’entità TRANSAZIONE e una gerarchia di generalizzazioni a partire dall’entità ISCRIZIONE.</w:t>
       </w:r>
     </w:p>
     <w:p>
       <w:r>
-        <w:t>Nello specifico</w:t>
-      </w:r>
-      <w:r>
-        <w:t>:</w:t>
+        <w:t>La generalizzazione su transazione è stata risolta accorpando le figlie della generalizzazione nel padre, in quanto le due entità presentavano attributi comuni che era possibile unire potendo, così, ridurre il numero di accessi.</w:t>
+      </w:r>
+      <w:r>
+        <w:t xml:space="preserve"> </w:t>
       </w:r>
     </w:p>
     <w:p>
-      <w:pPr>
-        <w:pStyle w:val="Paragrafoelenco"/>
-        <w:numPr>
-          <w:ilvl w:val="0"/>
-          <w:numId w:val="8"/>
-        </w:numPr>
-      </w:pPr>
-      <w:r>
-        <w:t>Op.</w:t>
-      </w:r>
-      <w:r>
-        <w:t>4</w:t>
-      </w:r>
-      <w:r>
-        <w:t xml:space="preserve"> quando si </w:t>
-      </w:r>
-      <w:r>
-        <w:t xml:space="preserve">stampa </w:t>
-      </w:r>
-      <w:r>
-        <w:t xml:space="preserve">il </w:t>
-      </w:r>
-      <w:r>
-        <w:t>quantitativo di ingredienti rimasti in cucina passando per l’inventario, si potrebbe ricavare il risultato dal quantitativo di ingredienti utilizzati per i piatti del menu.</w:t>
+      <w:r>
+        <w:t>La gerarchia di generalizzazioni</w:t>
+      </w:r>
+      <w:r>
+        <w:t xml:space="preserve"> è stata risolta a partire dal livello più basso con soluzione intermedia accorpando due figlie della generalizzazione (ESTERNO, </w:t>
+      </w:r>
+      <w:r>
+        <w:lastRenderedPageBreak/>
+        <w:t>STAGISTA) nel padre (COLLABORATORE) e trasformando le altre due in entità a sé stanti mantenendo le rela</w:t>
+      </w:r>
+      <w:r>
+        <w:t xml:space="preserve">zioni già esistenti. </w:t>
+      </w:r>
+      <w:r>
+        <w:t xml:space="preserve">Stesso ragionamento è stato applicato al livello successivo accorpando ALLIEVO e FONDATORE nel padre e trasformando COLLABORATORE in una entità a sé stante. Nell’ultimo livello abbiamo sostituito le figlie della generalizzazione con relazioni mantenendo le relazioni già presenti e le relative cardinalità. </w:t>
       </w:r>
     </w:p>
     <w:p>
-      <w:pPr>
-        <w:pStyle w:val="Paragrafoelenco"/>
-      </w:pPr>
-      <w:r>
-        <w:t>Ricade nel caso di attributo derivabile da operazioni di conteggio di occorrenze</w:t>
-      </w:r>
-      <w:r>
-        <w:t>.</w:t>
-      </w:r>
-    </w:p>
-    <w:p>
-      <w:pPr>
-        <w:pStyle w:val="Paragrafoelenco"/>
-        <w:numPr>
-          <w:ilvl w:val="0"/>
-          <w:numId w:val="8"/>
-        </w:numPr>
-      </w:pPr>
-      <w:r>
-        <w:t xml:space="preserve">Op.5 quando si stampa il totale della spesa di un cliente </w:t>
-      </w:r>
-      <w:r>
-        <w:t>il dato si può ricavare dal conteggio dei costi di ogni singolo piatto o bevanda ordinata</w:t>
-      </w:r>
-      <w:r>
-        <w:t>.</w:t>
-      </w:r>
-    </w:p>
-    <w:p>
-      <w:pPr>
-        <w:pStyle w:val="Paragrafoelenco"/>
-      </w:pPr>
-      <w:r>
-        <w:t xml:space="preserve">Ricade nel caso di attributo derivabile da </w:t>
-      </w:r>
-      <w:r>
-        <w:t>attributi di altre entità</w:t>
-      </w:r>
-      <w:r>
-        <w:t>, attraverso funzioni aggregative</w:t>
-      </w:r>
-      <w:r>
-        <w:t>.</w:t>
-      </w:r>
-    </w:p>
-    <w:p>
-      <w:pPr>
-        <w:pStyle w:val="Paragrafoelenco"/>
-      </w:pPr>
-    </w:p>
-    <w:p>
-      <w:pPr>
-        <w:pStyle w:val="Paragrafoelenco"/>
-      </w:pPr>
-    </w:p>
-    <w:p>
-      <w:pPr>
-        <w:pStyle w:val="Titolo2"/>
-        <w:numPr>
-          <w:ilvl w:val="2"/>
-          <w:numId w:val="1"/>
-        </w:numPr>
-      </w:pPr>
-      <w:bookmarkStart w:id="12" w:name="_Ref518413425"/>
-      <w:r>
-        <w:t>Tavola degli accessi</w:t>
-      </w:r>
-      <w:bookmarkEnd w:id="12"/>
-      <w:r>
-        <w:fldChar w:fldCharType="begin"/>
-      </w:r>
-      <w:r>
-        <w:instrText xml:space="preserve"> XE "</w:instrText>
-      </w:r>
-      <w:r>
-        <w:instrText>3.3.1 Tavola degli accessi</w:instrText>
-      </w:r>
-      <w:r>
-        <w:instrText xml:space="preserve">" </w:instrText>
-      </w:r>
-      <w:r>
-        <w:fldChar w:fldCharType="end"/>
-      </w:r>
-      <w:r>
-        <w:t xml:space="preserve"> </w:t>
-      </w:r>
-    </w:p>
-    <w:p/>
-    <w:p>
-      <w:pPr>
-        <w:pStyle w:val="Paragrafoelenco"/>
-        <w:numPr>
-          <w:ilvl w:val="0"/>
-          <w:numId w:val="10"/>
-        </w:numPr>
-      </w:pPr>
-      <w:r>
-        <w:t>Op.</w:t>
-      </w:r>
-      <w:r>
-        <w:t>4</w:t>
-      </w:r>
-      <w:r>
-        <w:t xml:space="preserve"> con ridondanza</w:t>
-      </w:r>
-      <w:r>
-        <w:t>.</w:t>
-      </w:r>
-    </w:p>
-    <w:p>
-      <w:r>
-        <w:t>La stampa</w:t>
-      </w:r>
-      <w:r>
-        <w:t xml:space="preserve"> d</w:t>
-      </w:r>
-      <w:r>
-        <w:t>ei</w:t>
-      </w:r>
-      <w:r>
-        <w:t xml:space="preserve"> clienti che hanno invitato un nuovo ut</w:t>
-      </w:r>
-      <w:r>
-        <w:t>e</w:t>
-      </w:r>
-      <w:r>
-        <w:t xml:space="preserve">nte si </w:t>
-      </w:r>
-      <w:r>
-        <w:t>p</w:t>
-      </w:r>
-      <w:r>
-        <w:t xml:space="preserve">uò ricavare leggendo </w:t>
-      </w:r>
-      <w:r>
-        <w:t xml:space="preserve">l’attributo ‘bonus’ e stampando tutti gli utenti che hanno un valore diverso da ‘null’.  </w:t>
-      </w:r>
-    </w:p>
-    <w:p/>
-    <w:tbl>
-      <w:tblPr>
-        <w:tblStyle w:val="Grigliatabella"/>
-        <w:tblW w:w="0" w:type="auto"/>
-        <w:tblLook w:val="04A0" w:firstRow="1" w:lastRow="0" w:firstColumn="1" w:lastColumn="0" w:noHBand="0" w:noVBand="1"/>
-      </w:tblPr>
-      <w:tblGrid>
-        <w:gridCol w:w="2407"/>
-        <w:gridCol w:w="2407"/>
-        <w:gridCol w:w="2407"/>
-        <w:gridCol w:w="2407"/>
-      </w:tblGrid>
-      <w:tr>
-        <w:tc>
-          <w:tcPr>
-            <w:tcW w:w="2407" w:type="dxa"/>
-          </w:tcPr>
-          <w:p>
-            <w:pPr>
-              <w:jc w:val="center"/>
-            </w:pPr>
-            <w:r>
-              <w:t>CONCETTO</w:t>
-            </w:r>
-          </w:p>
-        </w:tc>
-        <w:tc>
-          <w:tcPr>
-            <w:tcW w:w="2407" w:type="dxa"/>
-          </w:tcPr>
-          <w:p>
-            <w:pPr>
-              <w:jc w:val="center"/>
-            </w:pPr>
-            <w:r>
-              <w:t>COSTRUTTO</w:t>
-            </w:r>
-          </w:p>
-        </w:tc>
-        <w:tc>
-          <w:tcPr>
-            <w:tcW w:w="2407" w:type="dxa"/>
-          </w:tcPr>
-          <w:p>
-            <w:pPr>
-              <w:jc w:val="center"/>
-            </w:pPr>
-            <w:r>
-              <w:t>ACCESSI</w:t>
-            </w:r>
-          </w:p>
-        </w:tc>
-        <w:tc>
-          <w:tcPr>
-            <w:tcW w:w="2407" w:type="dxa"/>
-          </w:tcPr>
-          <w:p>
-            <w:pPr>
-              <w:jc w:val="center"/>
-            </w:pPr>
-            <w:r>
-              <w:t>TIPO</w:t>
-            </w:r>
-          </w:p>
-        </w:tc>
-      </w:tr>
-      <w:tr>
-        <w:tc>
-          <w:tcPr>
-            <w:tcW w:w="2407" w:type="dxa"/>
-          </w:tcPr>
-          <w:p/>
-        </w:tc>
-        <w:tc>
-          <w:tcPr>
-            <w:tcW w:w="2407" w:type="dxa"/>
-          </w:tcPr>
-          <w:p>
-            <w:pPr>
-              <w:jc w:val="center"/>
-            </w:pPr>
-          </w:p>
-        </w:tc>
-        <w:tc>
-          <w:tcPr>
-            <w:tcW w:w="2407" w:type="dxa"/>
-          </w:tcPr>
-          <w:p>
-            <w:pPr>
-              <w:jc w:val="center"/>
-            </w:pPr>
-          </w:p>
-        </w:tc>
-        <w:tc>
-          <w:tcPr>
-            <w:tcW w:w="2407" w:type="dxa"/>
-          </w:tcPr>
-          <w:p>
-            <w:pPr>
-              <w:jc w:val="center"/>
-            </w:pPr>
-            <w:r>
-              <w:t>L</w:t>
-            </w:r>
-          </w:p>
-        </w:tc>
-      </w:tr>
-    </w:tbl>
-    <w:p/>
-    <w:p>
-      <w:r>
-        <w:t>Costo: 2000 = 2000 accessi in lettura</w:t>
-      </w:r>
-    </w:p>
-    <w:p/>
-    <w:p>
-      <w:pPr>
-        <w:pStyle w:val="Paragrafoelenco"/>
-        <w:numPr>
-          <w:ilvl w:val="0"/>
-          <w:numId w:val="10"/>
-        </w:numPr>
-      </w:pPr>
-      <w:r>
-        <w:t>Op.</w:t>
-      </w:r>
-      <w:r>
-        <w:t>4</w:t>
-      </w:r>
-      <w:r>
-        <w:t xml:space="preserve"> senza ridondanza</w:t>
-      </w:r>
-      <w:r>
-        <w:t>.</w:t>
-      </w:r>
-    </w:p>
-    <w:p>
-      <w:r>
-        <w:t xml:space="preserve">I clienti che hanno invitato un nuovo utente si possono ricavare leggendo il ciclo ‘cliente – </w:t>
-      </w:r>
-      <w:proofErr w:type="spellStart"/>
-      <w:r>
-        <w:t>invito’</w:t>
-      </w:r>
-      <w:proofErr w:type="spellEnd"/>
-      <w:r>
-        <w:t>.</w:t>
-      </w:r>
-    </w:p>
-    <w:p/>
-    <w:tbl>
-      <w:tblPr>
-        <w:tblStyle w:val="Grigliatabella"/>
-        <w:tblW w:w="0" w:type="auto"/>
-        <w:tblLook w:val="04A0" w:firstRow="1" w:lastRow="0" w:firstColumn="1" w:lastColumn="0" w:noHBand="0" w:noVBand="1"/>
-      </w:tblPr>
-      <w:tblGrid>
-        <w:gridCol w:w="2407"/>
-        <w:gridCol w:w="2407"/>
-        <w:gridCol w:w="2407"/>
-        <w:gridCol w:w="2407"/>
-      </w:tblGrid>
-      <w:tr>
-        <w:tc>
-          <w:tcPr>
-            <w:tcW w:w="2407" w:type="dxa"/>
-          </w:tcPr>
-          <w:p>
-            <w:pPr>
-              <w:jc w:val="center"/>
-            </w:pPr>
-            <w:r>
-              <w:t>CONCETTO</w:t>
-            </w:r>
-          </w:p>
-        </w:tc>
-        <w:tc>
-          <w:tcPr>
-            <w:tcW w:w="2407" w:type="dxa"/>
-          </w:tcPr>
-          <w:p>
-            <w:pPr>
-              <w:jc w:val="center"/>
-            </w:pPr>
-            <w:r>
-              <w:t>COSTRUTTO</w:t>
-            </w:r>
-          </w:p>
-        </w:tc>
-        <w:tc>
-          <w:tcPr>
-            <w:tcW w:w="2407" w:type="dxa"/>
-          </w:tcPr>
-          <w:p>
-            <w:pPr>
-              <w:jc w:val="center"/>
-            </w:pPr>
-            <w:r>
-              <w:t>ACCESSI</w:t>
-            </w:r>
-          </w:p>
-        </w:tc>
-        <w:tc>
-          <w:tcPr>
-            <w:tcW w:w="2407" w:type="dxa"/>
-          </w:tcPr>
-          <w:p>
-            <w:pPr>
-              <w:jc w:val="center"/>
-            </w:pPr>
-            <w:r>
-              <w:t>TIPO</w:t>
-            </w:r>
-          </w:p>
-        </w:tc>
-      </w:tr>
-      <w:tr>
-        <w:tc>
-          <w:tcPr>
-            <w:tcW w:w="2407" w:type="dxa"/>
-          </w:tcPr>
-          <w:p/>
-        </w:tc>
-        <w:tc>
-          <w:tcPr>
-            <w:tcW w:w="2407" w:type="dxa"/>
-          </w:tcPr>
-          <w:p>
-            <w:pPr>
-              <w:jc w:val="center"/>
-            </w:pPr>
-          </w:p>
-        </w:tc>
-        <w:tc>
-          <w:tcPr>
-            <w:tcW w:w="2407" w:type="dxa"/>
-          </w:tcPr>
-          <w:p>
-            <w:pPr>
-              <w:jc w:val="center"/>
-            </w:pPr>
-          </w:p>
-        </w:tc>
-        <w:tc>
-          <w:tcPr>
-            <w:tcW w:w="2407" w:type="dxa"/>
-          </w:tcPr>
-          <w:p>
-            <w:pPr>
-              <w:jc w:val="center"/>
-            </w:pPr>
-            <w:r>
-              <w:t>L</w:t>
-            </w:r>
-          </w:p>
-        </w:tc>
-      </w:tr>
-      <w:tr>
-        <w:tc>
-          <w:tcPr>
-            <w:tcW w:w="2407" w:type="dxa"/>
-          </w:tcPr>
-          <w:p/>
-        </w:tc>
-        <w:tc>
-          <w:tcPr>
-            <w:tcW w:w="2407" w:type="dxa"/>
-          </w:tcPr>
-          <w:p>
-            <w:pPr>
-              <w:jc w:val="center"/>
-            </w:pPr>
-          </w:p>
-        </w:tc>
-        <w:tc>
-          <w:tcPr>
-            <w:tcW w:w="2407" w:type="dxa"/>
-          </w:tcPr>
-          <w:p>
-            <w:pPr>
-              <w:jc w:val="center"/>
-            </w:pPr>
-          </w:p>
-        </w:tc>
-        <w:tc>
-          <w:tcPr>
-            <w:tcW w:w="2407" w:type="dxa"/>
-          </w:tcPr>
-          <w:p>
-            <w:pPr>
-              <w:jc w:val="center"/>
-            </w:pPr>
-            <w:r>
-              <w:t>L</w:t>
-            </w:r>
-          </w:p>
-        </w:tc>
-      </w:tr>
-    </w:tbl>
-    <w:p/>
-    <w:p>
-      <w:r>
-        <w:lastRenderedPageBreak/>
-        <w:t>Costo: 2000 + 200 = 2200 accessi in lettura</w:t>
-      </w:r>
-    </w:p>
-    <w:p/>
-    <w:p/>
-    <w:p/>
-    <w:p/>
-    <w:p/>
-    <w:p/>
-    <w:p/>
-    <w:p/>
-    <w:p/>
-    <w:p>
-      <w:pPr>
-        <w:pStyle w:val="Paragrafoelenco"/>
-        <w:numPr>
-          <w:ilvl w:val="0"/>
-          <w:numId w:val="10"/>
-        </w:numPr>
-      </w:pPr>
-      <w:r>
-        <w:t>Op.5 con ridondanza</w:t>
-      </w:r>
-    </w:p>
-    <w:p>
-      <w:r>
-        <w:t xml:space="preserve">Entrando nell’entità fattura, dall’attributo ‘totale’, si può trovare il costo totale dei servizi acquistati da un determinato cliente. </w:t>
-      </w:r>
-    </w:p>
-    <w:p/>
-    <w:tbl>
-      <w:tblPr>
-        <w:tblStyle w:val="Grigliatabella"/>
-        <w:tblW w:w="0" w:type="auto"/>
-        <w:tblLook w:val="04A0" w:firstRow="1" w:lastRow="0" w:firstColumn="1" w:lastColumn="0" w:noHBand="0" w:noVBand="1"/>
-      </w:tblPr>
-      <w:tblGrid>
-        <w:gridCol w:w="2407"/>
-        <w:gridCol w:w="2407"/>
-        <w:gridCol w:w="2407"/>
-        <w:gridCol w:w="2407"/>
-      </w:tblGrid>
-      <w:tr>
-        <w:tc>
-          <w:tcPr>
-            <w:tcW w:w="2407" w:type="dxa"/>
-          </w:tcPr>
-          <w:p>
-            <w:pPr>
-              <w:jc w:val="center"/>
-            </w:pPr>
-            <w:r>
-              <w:t>CONCETTO</w:t>
-            </w:r>
-          </w:p>
-        </w:tc>
-        <w:tc>
-          <w:tcPr>
-            <w:tcW w:w="2407" w:type="dxa"/>
-          </w:tcPr>
-          <w:p>
-            <w:pPr>
-              <w:jc w:val="center"/>
-            </w:pPr>
-            <w:r>
-              <w:t>COSTRUTTO</w:t>
-            </w:r>
-          </w:p>
-        </w:tc>
-        <w:tc>
-          <w:tcPr>
-            <w:tcW w:w="2407" w:type="dxa"/>
-          </w:tcPr>
-          <w:p>
-            <w:pPr>
-              <w:jc w:val="center"/>
-            </w:pPr>
-            <w:r>
-              <w:t>ACCESSI</w:t>
-            </w:r>
-          </w:p>
-        </w:tc>
-        <w:tc>
-          <w:tcPr>
-            <w:tcW w:w="2407" w:type="dxa"/>
-          </w:tcPr>
-          <w:p>
-            <w:pPr>
-              <w:jc w:val="center"/>
-            </w:pPr>
-            <w:r>
-              <w:t>TIPO</w:t>
-            </w:r>
-          </w:p>
-        </w:tc>
-      </w:tr>
-      <w:tr>
-        <w:tc>
-          <w:tcPr>
-            <w:tcW w:w="2407" w:type="dxa"/>
-          </w:tcPr>
-          <w:p>
-            <w:r>
-              <w:t>CLIENTE</w:t>
-            </w:r>
-          </w:p>
-        </w:tc>
-        <w:tc>
-          <w:tcPr>
-            <w:tcW w:w="2407" w:type="dxa"/>
-          </w:tcPr>
-          <w:p>
-            <w:pPr>
-              <w:jc w:val="center"/>
-            </w:pPr>
-            <w:r>
-              <w:t>E</w:t>
-            </w:r>
-          </w:p>
-        </w:tc>
-        <w:tc>
-          <w:tcPr>
-            <w:tcW w:w="2407" w:type="dxa"/>
-          </w:tcPr>
-          <w:p>
-            <w:pPr>
-              <w:jc w:val="center"/>
-            </w:pPr>
-            <w:r>
-              <w:t>1</w:t>
-            </w:r>
-            <w:r>
-              <w:t>00</w:t>
-            </w:r>
-          </w:p>
-        </w:tc>
-        <w:tc>
-          <w:tcPr>
-            <w:tcW w:w="2407" w:type="dxa"/>
-          </w:tcPr>
-          <w:p>
-            <w:pPr>
-              <w:jc w:val="center"/>
-            </w:pPr>
-            <w:r>
-              <w:t>L</w:t>
-            </w:r>
-          </w:p>
-        </w:tc>
-      </w:tr>
-      <w:tr>
-        <w:tc>
-          <w:tcPr>
-            <w:tcW w:w="2407" w:type="dxa"/>
-          </w:tcPr>
-          <w:p>
-            <w:r>
-              <w:t>RIFERIMENTO</w:t>
-            </w:r>
-          </w:p>
-        </w:tc>
-        <w:tc>
-          <w:tcPr>
-            <w:tcW w:w="2407" w:type="dxa"/>
-          </w:tcPr>
-          <w:p>
-            <w:pPr>
-              <w:jc w:val="center"/>
-            </w:pPr>
-            <w:r>
-              <w:t>R</w:t>
-            </w:r>
-          </w:p>
-        </w:tc>
-        <w:tc>
-          <w:tcPr>
-            <w:tcW w:w="2407" w:type="dxa"/>
-          </w:tcPr>
-          <w:p>
-            <w:pPr>
-              <w:jc w:val="center"/>
-            </w:pPr>
-            <w:r>
-              <w:t>1</w:t>
-            </w:r>
-            <w:r>
-              <w:t>00</w:t>
-            </w:r>
-          </w:p>
-        </w:tc>
-        <w:tc>
-          <w:tcPr>
-            <w:tcW w:w="2407" w:type="dxa"/>
-          </w:tcPr>
-          <w:p>
-            <w:pPr>
-              <w:jc w:val="center"/>
-            </w:pPr>
-            <w:r>
-              <w:t>L</w:t>
-            </w:r>
-          </w:p>
-        </w:tc>
-      </w:tr>
-      <w:tr>
-        <w:tc>
-          <w:tcPr>
-            <w:tcW w:w="2407" w:type="dxa"/>
-          </w:tcPr>
-          <w:p>
-            <w:r>
-              <w:t>FATTURA</w:t>
-            </w:r>
-          </w:p>
-        </w:tc>
-        <w:tc>
-          <w:tcPr>
-            <w:tcW w:w="2407" w:type="dxa"/>
-          </w:tcPr>
-          <w:p>
-            <w:pPr>
-              <w:jc w:val="center"/>
-            </w:pPr>
-            <w:r>
-              <w:t>E</w:t>
-            </w:r>
-          </w:p>
-        </w:tc>
-        <w:tc>
-          <w:tcPr>
-            <w:tcW w:w="2407" w:type="dxa"/>
-          </w:tcPr>
-          <w:p>
-            <w:pPr>
-              <w:jc w:val="center"/>
-            </w:pPr>
-            <w:r>
-              <w:t>1</w:t>
-            </w:r>
-            <w:r>
-              <w:t>00</w:t>
-            </w:r>
-          </w:p>
-        </w:tc>
-        <w:tc>
-          <w:tcPr>
-            <w:tcW w:w="2407" w:type="dxa"/>
-          </w:tcPr>
-          <w:p>
-            <w:pPr>
-              <w:jc w:val="center"/>
-            </w:pPr>
-            <w:r>
-              <w:t>L</w:t>
-            </w:r>
-          </w:p>
-        </w:tc>
-      </w:tr>
-    </w:tbl>
-    <w:p/>
-    <w:p>
-      <w:r>
-        <w:t>Costo: 1</w:t>
-      </w:r>
-      <w:r>
-        <w:t>00</w:t>
-      </w:r>
-      <w:r>
-        <w:t xml:space="preserve"> + 1</w:t>
-      </w:r>
-      <w:r>
-        <w:t>00</w:t>
-      </w:r>
-      <w:r>
-        <w:t xml:space="preserve"> + 1</w:t>
-      </w:r>
-      <w:r>
-        <w:t>00</w:t>
-      </w:r>
-      <w:r>
-        <w:t xml:space="preserve"> = 3</w:t>
-      </w:r>
-      <w:r>
-        <w:t>00</w:t>
-      </w:r>
-      <w:r>
-        <w:t xml:space="preserve"> accessi in lettura</w:t>
-      </w:r>
-      <w:r>
-        <w:t>.</w:t>
-      </w:r>
-    </w:p>
-    <w:p/>
-    <w:p>
-      <w:pPr>
-        <w:pStyle w:val="Paragrafoelenco"/>
-        <w:numPr>
-          <w:ilvl w:val="0"/>
-          <w:numId w:val="10"/>
-        </w:numPr>
-      </w:pPr>
-      <w:r>
-        <w:t>Op.5 senza ridondanza</w:t>
-      </w:r>
-    </w:p>
-    <w:p>
-      <w:r>
-        <w:t>La spesa totale di un cliente si può ricavare dalla somma di tutti i servizi acquistati.</w:t>
-      </w:r>
-    </w:p>
-    <w:p/>
-    <w:tbl>
-      <w:tblPr>
-        <w:tblStyle w:val="Grigliatabella"/>
-        <w:tblW w:w="0" w:type="auto"/>
-        <w:tblLook w:val="04A0" w:firstRow="1" w:lastRow="0" w:firstColumn="1" w:lastColumn="0" w:noHBand="0" w:noVBand="1"/>
-      </w:tblPr>
-      <w:tblGrid>
-        <w:gridCol w:w="2407"/>
-        <w:gridCol w:w="2407"/>
-        <w:gridCol w:w="2407"/>
-        <w:gridCol w:w="2407"/>
-      </w:tblGrid>
-      <w:tr>
-        <w:tc>
-          <w:tcPr>
-            <w:tcW w:w="2407" w:type="dxa"/>
-          </w:tcPr>
-          <w:p>
-            <w:pPr>
-              <w:jc w:val="center"/>
-            </w:pPr>
-            <w:r>
-              <w:t>CONCETTO</w:t>
-            </w:r>
-          </w:p>
-        </w:tc>
-        <w:tc>
-          <w:tcPr>
-            <w:tcW w:w="2407" w:type="dxa"/>
-          </w:tcPr>
-          <w:p>
-            <w:pPr>
-              <w:jc w:val="center"/>
-            </w:pPr>
-            <w:r>
-              <w:t>COSTRUTTO</w:t>
-            </w:r>
-          </w:p>
-        </w:tc>
-        <w:tc>
-          <w:tcPr>
-            <w:tcW w:w="2407" w:type="dxa"/>
-          </w:tcPr>
-          <w:p>
-            <w:pPr>
-              <w:jc w:val="center"/>
-            </w:pPr>
-            <w:r>
-              <w:t>ACCESSI</w:t>
-            </w:r>
-          </w:p>
-        </w:tc>
-        <w:tc>
-          <w:tcPr>
-            <w:tcW w:w="2407" w:type="dxa"/>
-          </w:tcPr>
-          <w:p>
-            <w:pPr>
-              <w:jc w:val="center"/>
-            </w:pPr>
-            <w:r>
-              <w:t>TIPO</w:t>
-            </w:r>
-          </w:p>
-        </w:tc>
-      </w:tr>
-      <w:tr>
-        <w:tc>
-          <w:tcPr>
-            <w:tcW w:w="2407" w:type="dxa"/>
-          </w:tcPr>
-          <w:p>
-            <w:r>
-              <w:t>CLIENTE</w:t>
-            </w:r>
-          </w:p>
-        </w:tc>
-        <w:tc>
-          <w:tcPr>
-            <w:tcW w:w="2407" w:type="dxa"/>
-          </w:tcPr>
-          <w:p>
-            <w:pPr>
-              <w:jc w:val="center"/>
-            </w:pPr>
-            <w:r>
-              <w:t>E</w:t>
-            </w:r>
-          </w:p>
-        </w:tc>
-        <w:tc>
-          <w:tcPr>
-            <w:tcW w:w="2407" w:type="dxa"/>
-          </w:tcPr>
-          <w:p>
-            <w:pPr>
-              <w:jc w:val="center"/>
-            </w:pPr>
-            <w:r>
-              <w:t>100</w:t>
-            </w:r>
-          </w:p>
-        </w:tc>
-        <w:tc>
-          <w:tcPr>
-            <w:tcW w:w="2407" w:type="dxa"/>
-          </w:tcPr>
-          <w:p>
-            <w:pPr>
-              <w:jc w:val="center"/>
-            </w:pPr>
-            <w:r>
-              <w:t>L</w:t>
-            </w:r>
-          </w:p>
-        </w:tc>
-      </w:tr>
-      <w:tr>
-        <w:tc>
-          <w:tcPr>
-            <w:tcW w:w="2407" w:type="dxa"/>
-          </w:tcPr>
-          <w:p>
-            <w:r>
-              <w:t>ACQUSTA</w:t>
-            </w:r>
-          </w:p>
-        </w:tc>
-        <w:tc>
-          <w:tcPr>
-            <w:tcW w:w="2407" w:type="dxa"/>
-          </w:tcPr>
-          <w:p>
-            <w:pPr>
-              <w:jc w:val="center"/>
-            </w:pPr>
-            <w:r>
-              <w:t>R</w:t>
-            </w:r>
-          </w:p>
-        </w:tc>
-        <w:tc>
-          <w:tcPr>
-            <w:tcW w:w="2407" w:type="dxa"/>
-          </w:tcPr>
-          <w:p>
-            <w:pPr>
-              <w:jc w:val="center"/>
-            </w:pPr>
-            <w:r>
-              <w:t>100</w:t>
-            </w:r>
-          </w:p>
-        </w:tc>
-        <w:tc>
-          <w:tcPr>
-            <w:tcW w:w="2407" w:type="dxa"/>
-          </w:tcPr>
-          <w:p>
-            <w:pPr>
-              <w:jc w:val="center"/>
-            </w:pPr>
-            <w:r>
-              <w:t>L</w:t>
-            </w:r>
-          </w:p>
-        </w:tc>
-      </w:tr>
-      <w:tr>
-        <w:tc>
-          <w:tcPr>
-            <w:tcW w:w="2407" w:type="dxa"/>
-          </w:tcPr>
-          <w:p>
-            <w:r>
-              <w:t>V.M.</w:t>
-            </w:r>
-          </w:p>
-        </w:tc>
-        <w:tc>
-          <w:tcPr>
-            <w:tcW w:w="2407" w:type="dxa"/>
-          </w:tcPr>
-          <w:p>
-            <w:pPr>
-              <w:jc w:val="center"/>
-            </w:pPr>
-            <w:r>
-              <w:t>E</w:t>
-            </w:r>
-          </w:p>
-        </w:tc>
-        <w:tc>
-          <w:tcPr>
-            <w:tcW w:w="2407" w:type="dxa"/>
-          </w:tcPr>
-          <w:p>
-            <w:pPr>
-              <w:jc w:val="center"/>
-            </w:pPr>
-            <w:r>
-              <w:t>100</w:t>
-            </w:r>
-          </w:p>
-        </w:tc>
-        <w:tc>
-          <w:tcPr>
-            <w:tcW w:w="2407" w:type="dxa"/>
-          </w:tcPr>
-          <w:p>
-            <w:pPr>
-              <w:jc w:val="center"/>
-            </w:pPr>
-            <w:r>
-              <w:t>L</w:t>
-            </w:r>
-          </w:p>
-        </w:tc>
-      </w:tr>
-      <w:tr>
-        <w:tc>
-          <w:tcPr>
-            <w:tcW w:w="2407" w:type="dxa"/>
-          </w:tcPr>
-          <w:p>
-            <w:r>
-              <w:t>SPECIFICA</w:t>
-            </w:r>
-          </w:p>
-        </w:tc>
-        <w:tc>
-          <w:tcPr>
-            <w:tcW w:w="2407" w:type="dxa"/>
-          </w:tcPr>
-          <w:p>
-            <w:pPr>
-              <w:jc w:val="center"/>
-            </w:pPr>
-            <w:r>
-              <w:t>R</w:t>
-            </w:r>
-          </w:p>
-        </w:tc>
-        <w:tc>
-          <w:tcPr>
-            <w:tcW w:w="2407" w:type="dxa"/>
-          </w:tcPr>
-          <w:p>
-            <w:pPr>
-              <w:jc w:val="center"/>
-            </w:pPr>
-            <w:r>
-              <w:t>100</w:t>
-            </w:r>
-          </w:p>
-        </w:tc>
-        <w:tc>
-          <w:tcPr>
-            <w:tcW w:w="2407" w:type="dxa"/>
-          </w:tcPr>
-          <w:p>
-            <w:pPr>
-              <w:jc w:val="center"/>
-            </w:pPr>
-            <w:r>
-              <w:t>L</w:t>
-            </w:r>
-          </w:p>
-        </w:tc>
-      </w:tr>
-      <w:tr>
-        <w:tc>
-          <w:tcPr>
-            <w:tcW w:w="2407" w:type="dxa"/>
-          </w:tcPr>
-          <w:p>
-            <w:r>
-              <w:t>O.S.</w:t>
-            </w:r>
-          </w:p>
-        </w:tc>
-        <w:tc>
-          <w:tcPr>
-            <w:tcW w:w="2407" w:type="dxa"/>
-          </w:tcPr>
-          <w:p>
-            <w:pPr>
-              <w:jc w:val="center"/>
-            </w:pPr>
-            <w:r>
-              <w:t>E</w:t>
-            </w:r>
-          </w:p>
-        </w:tc>
-        <w:tc>
-          <w:tcPr>
-            <w:tcW w:w="2407" w:type="dxa"/>
-          </w:tcPr>
-          <w:p>
-            <w:pPr>
-              <w:jc w:val="center"/>
-            </w:pPr>
-            <w:r>
-              <w:t>100</w:t>
-            </w:r>
-          </w:p>
-        </w:tc>
-        <w:tc>
-          <w:tcPr>
-            <w:tcW w:w="2407" w:type="dxa"/>
-          </w:tcPr>
-          <w:p>
-            <w:pPr>
-              <w:jc w:val="center"/>
-            </w:pPr>
-            <w:r>
-              <w:t>L</w:t>
-            </w:r>
-          </w:p>
-        </w:tc>
-      </w:tr>
-      <w:tr>
-        <w:tc>
-          <w:tcPr>
-            <w:tcW w:w="2407" w:type="dxa"/>
-          </w:tcPr>
-          <w:p>
-            <w:r>
-              <w:lastRenderedPageBreak/>
-              <w:t xml:space="preserve">SCEGLIE </w:t>
-            </w:r>
-          </w:p>
-        </w:tc>
-        <w:tc>
-          <w:tcPr>
-            <w:tcW w:w="2407" w:type="dxa"/>
-          </w:tcPr>
-          <w:p>
-            <w:pPr>
-              <w:jc w:val="center"/>
-            </w:pPr>
-            <w:r>
-              <w:t>R</w:t>
-            </w:r>
-          </w:p>
-        </w:tc>
-        <w:tc>
-          <w:tcPr>
-            <w:tcW w:w="2407" w:type="dxa"/>
-          </w:tcPr>
-          <w:p>
-            <w:pPr>
-              <w:jc w:val="center"/>
-            </w:pPr>
-            <w:r>
-              <w:t>300</w:t>
-            </w:r>
-          </w:p>
-        </w:tc>
-        <w:tc>
-          <w:tcPr>
-            <w:tcW w:w="2407" w:type="dxa"/>
-          </w:tcPr>
-          <w:p>
-            <w:pPr>
-              <w:jc w:val="center"/>
-            </w:pPr>
-            <w:r>
-              <w:t>L</w:t>
-            </w:r>
-          </w:p>
-        </w:tc>
-      </w:tr>
-      <w:tr>
-        <w:tc>
-          <w:tcPr>
-            <w:tcW w:w="2407" w:type="dxa"/>
-          </w:tcPr>
-          <w:p>
-            <w:r>
-              <w:t>APP</w:t>
-            </w:r>
-            <w:r>
-              <w:rPr>
-                <w:rStyle w:val="Rimandonotaapidipagina"/>
-              </w:rPr>
-              <w:footnoteReference w:id="4"/>
-            </w:r>
-          </w:p>
-        </w:tc>
-        <w:tc>
-          <w:tcPr>
-            <w:tcW w:w="2407" w:type="dxa"/>
-          </w:tcPr>
-          <w:p>
-            <w:pPr>
-              <w:jc w:val="center"/>
-            </w:pPr>
-            <w:r>
-              <w:t>E</w:t>
-            </w:r>
-          </w:p>
-        </w:tc>
-        <w:tc>
-          <w:tcPr>
-            <w:tcW w:w="2407" w:type="dxa"/>
-          </w:tcPr>
-          <w:p>
-            <w:pPr>
-              <w:jc w:val="center"/>
-            </w:pPr>
-            <w:r>
-              <w:t>300</w:t>
-            </w:r>
-          </w:p>
-        </w:tc>
-        <w:tc>
-          <w:tcPr>
-            <w:tcW w:w="2407" w:type="dxa"/>
-          </w:tcPr>
-          <w:p>
-            <w:pPr>
-              <w:jc w:val="center"/>
-            </w:pPr>
-            <w:r>
-              <w:t>L</w:t>
-            </w:r>
-          </w:p>
-        </w:tc>
-      </w:tr>
-    </w:tbl>
-    <w:p/>
-    <w:p>
-      <w:r>
-        <w:t>Costo: 100 + 100 + 100 + 100 + 100 + 300 + 300</w:t>
-      </w:r>
-      <w:r>
-        <w:t xml:space="preserve"> </w:t>
-      </w:r>
-      <w:r>
-        <w:t>= 1100 accessi in lettura.</w:t>
-      </w:r>
-    </w:p>
-    <w:p/>
-    <w:p>
-      <w:r>
-        <w:t>In entrambi i casi, la presenza di un dato derivato presenta un vantaggio</w:t>
-      </w:r>
-      <w:r>
-        <w:t xml:space="preserve"> ed uno svantaggio. Il vantaggio è una riduzione degli accessi per calcolare il dato derivato, mentre, lo svantaggio è una maggiore occupazione di memoria con un attributo in più e la necessità di effettuare delle operazioni per mantenere aggiornato quel dato (ad esempio: aggiornare l’attributo ‘totale’ in fattura per continuare a mantenere aggiornate le spese di ogni cliente). </w:t>
-      </w:r>
-    </w:p>
-    <w:p>
-      <w:r>
-        <w:t>Tuttavia, la ridondanza dell’Op.3 è trascurabile perché viene svolta una sola volta al mese</w:t>
-      </w:r>
-      <w:r>
-        <w:t>.</w:t>
-      </w:r>
-    </w:p>
-    <w:p>
-      <w:r>
-        <w:t xml:space="preserve">La ridondanza dell’Op.5 è trascurabile in quanto permette di effettuare un numero di accessi minori per poter calcolare la spesa totale. </w:t>
-      </w:r>
-    </w:p>
-    <w:p>
-      <w:r>
-        <w:t xml:space="preserve">Si è scelto di mantenerle entrambe nel diagramma. </w:t>
-      </w:r>
-    </w:p>
-    <w:p/>
-    <w:p>
-      <w:pPr>
-        <w:pStyle w:val="Titolo2"/>
-        <w:numPr>
-          <w:ilvl w:val="1"/>
-          <w:numId w:val="1"/>
-        </w:numPr>
-      </w:pPr>
-      <w:bookmarkStart w:id="13" w:name="_Ref518413438"/>
-      <w:r>
-        <w:t>Eliminazioni delle generalizzazioni</w:t>
-      </w:r>
-      <w:bookmarkEnd w:id="13"/>
-      <w:r>
-        <w:fldChar w:fldCharType="begin"/>
-      </w:r>
-      <w:r>
-        <w:instrText xml:space="preserve"> XE "</w:instrText>
-      </w:r>
-      <w:r>
-        <w:instrText>3.4 Eliminazioni delle generalizzazioni</w:instrText>
-      </w:r>
-      <w:r>
-        <w:instrText xml:space="preserve">" </w:instrText>
-      </w:r>
-      <w:r>
-        <w:fldChar w:fldCharType="end"/>
-      </w:r>
-    </w:p>
-    <w:p/>
-    <w:p>
-      <w:r>
-        <w:t xml:space="preserve">Nel diagramma E-R è presente una generalizzazione dell’entità ‘app’. </w:t>
-      </w:r>
-    </w:p>
-    <w:p>
-      <w:r>
-        <w:t>Le generalizzazioni non sono gestite nelle basi di dati, perciò dev</w:t>
-      </w:r>
-      <w:r>
-        <w:t>ono</w:t>
-      </w:r>
-      <w:r>
-        <w:t xml:space="preserve"> essere trasformat</w:t>
-      </w:r>
-      <w:r>
-        <w:t>e</w:t>
-      </w:r>
-      <w:r>
-        <w:t xml:space="preserve"> in entità</w:t>
-      </w:r>
-      <w:r>
-        <w:t>. A tal fine, verrà utilizzato il metodo che permette di accorpare le figlie della generalizzazione nel genitore</w:t>
-      </w:r>
-      <w:r>
-        <w:rPr>
-          <w:rStyle w:val="Rimandonotaapidipagina"/>
-        </w:rPr>
-        <w:footnoteReference w:id="5"/>
-      </w:r>
-      <w:r>
-        <w:t xml:space="preserve">. </w:t>
-      </w:r>
-    </w:p>
-    <w:p>
-      <w:r>
-        <w:t xml:space="preserve">Questo procedimento è conveniente in quanto le operazioni non fanno molta distinzione tra le occorrenze dell’entità ‘app’ ed anche se abbiamo uno spreco di memoria per la presenza di valori nulli, la scelta assicura un numero minore di accessi. </w:t>
-      </w:r>
+      <w:bookmarkStart w:id="9" w:name="_GoBack"/>
+      <w:bookmarkEnd w:id="9"/>
     </w:p>
     <w:p/>
     <w:p>
@@ -9866,11 +7256,11 @@
           <w:numId w:val="1"/>
         </w:numPr>
       </w:pPr>
-      <w:bookmarkStart w:id="14" w:name="_Ref518413445"/>
+      <w:bookmarkStart w:id="10" w:name="_Ref518413445"/>
       <w:r>
         <w:t>Traduzione verso il modello relazionale</w:t>
       </w:r>
-      <w:bookmarkEnd w:id="14"/>
+      <w:bookmarkEnd w:id="10"/>
       <w:r>
         <w:fldChar w:fldCharType="begin"/>
       </w:r>
@@ -9906,11 +7296,11 @@
           <w:numId w:val="1"/>
         </w:numPr>
       </w:pPr>
-      <w:bookmarkStart w:id="15" w:name="_Ref518413452"/>
+      <w:bookmarkStart w:id="11" w:name="_Ref518413452"/>
       <w:r>
         <w:t>Vincoli di integrità referenziale</w:t>
       </w:r>
-      <w:bookmarkEnd w:id="15"/>
+      <w:bookmarkEnd w:id="11"/>
       <w:r>
         <w:fldChar w:fldCharType="begin"/>
       </w:r>
@@ -9998,6 +7388,7 @@
         </w:numPr>
       </w:pPr>
       <w:r>
+        <w:lastRenderedPageBreak/>
         <w:t xml:space="preserve">Tra l’attributo </w:t>
       </w:r>
       <w:proofErr w:type="spellStart"/>
@@ -10154,7 +7545,6 @@
         </w:numPr>
       </w:pPr>
       <w:r>
-        <w:lastRenderedPageBreak/>
         <w:t>Tra l’attributo App e l</w:t>
       </w:r>
       <w:r>
@@ -10291,6 +7681,7 @@
         <w:docPartUnique/>
       </w:docPartObj>
     </w:sdtPr>
+    <w:sdtEndPr/>
     <w:sdtContent>
       <w:p>
         <w:pPr>
@@ -10390,38 +7781,6 @@
       </w:r>
       <w:r>
         <w:t xml:space="preserve"> Si riporta il link all’immagine del raffinamento dello scheletro E-R </w:t>
-      </w:r>
-    </w:p>
-  </w:footnote>
-  <w:footnote w:id="4">
-    <w:p>
-      <w:pPr>
-        <w:pStyle w:val="Testonotaapidipagina"/>
-      </w:pPr>
-      <w:r>
-        <w:rPr>
-          <w:rStyle w:val="Rimandonotaapidipagina"/>
-        </w:rPr>
-        <w:footnoteRef/>
-      </w:r>
-      <w:r>
-        <w:t xml:space="preserve"> Accesso considerato perché un cliente sceglie mediamente 3 applicazione per ogni macchina virtuale. </w:t>
-      </w:r>
-    </w:p>
-  </w:footnote>
-  <w:footnote w:id="5">
-    <w:p>
-      <w:pPr>
-        <w:pStyle w:val="Testonotaapidipagina"/>
-      </w:pPr>
-      <w:r>
-        <w:rPr>
-          <w:rStyle w:val="Rimandonotaapidipagina"/>
-        </w:rPr>
-        <w:footnoteRef/>
-      </w:r>
-      <w:r>
-        <w:t xml:space="preserve"> Si riporta il link all’immagine dell’accorpamento dell’entità </w:t>
       </w:r>
     </w:p>
   </w:footnote>
@@ -13191,7 +10550,7 @@
 </file>
 
 <file path=customXml/itemProps2.xml><?xml version="1.0" encoding="utf-8"?>
-<ds:datastoreItem xmlns:ds="http://schemas.openxmlformats.org/officeDocument/2006/customXml" ds:itemID="{2C3A3629-C876-4332-83A0-57FAEBD051F0}">
+<ds:datastoreItem xmlns:ds="http://schemas.openxmlformats.org/officeDocument/2006/customXml" ds:itemID="{A0DBC642-5C0D-43D2-BE47-CE3E950D68A2}">
   <ds:schemaRefs>
     <ds:schemaRef ds:uri="http://schemas.openxmlformats.org/officeDocument/2006/bibliography"/>
   </ds:schemaRefs>

</xml_diff>

<commit_message>
Aggiornato indice doc db, creata copia delle gabbie logiche per la fase editoriale, continuato il lavoro sulla road map
</commit_message>
<xml_diff>
--- a/Documentazioni/Documentazione Database.docx
+++ b/Documentazioni/Documentazione Database.docx
@@ -892,7 +892,7 @@
         <w:tabs>
           <w:tab w:val="right" w:leader="dot" w:pos="9628"/>
         </w:tabs>
-        <w:spacing w:line="480" w:lineRule="auto"/>
+        <w:spacing w:line="360" w:lineRule="auto"/>
         <w:rPr>
           <w:noProof/>
         </w:rPr>
@@ -901,39 +901,7 @@
         <w:rPr>
           <w:noProof/>
         </w:rPr>
-        <w:t xml:space="preserve">1. </w:t>
-      </w:r>
-      <w:r>
-        <w:rPr>
-          <w:noProof/>
-        </w:rPr>
-        <w:fldChar w:fldCharType="begin"/>
-      </w:r>
-      <w:r>
-        <w:rPr>
-          <w:noProof/>
-        </w:rPr>
-        <w:instrText xml:space="preserve"> REF _Ref518413302 \h </w:instrText>
-      </w:r>
-      <w:r>
-        <w:rPr>
-          <w:noProof/>
-        </w:rPr>
-      </w:r>
-      <w:r>
-        <w:rPr>
-          <w:noProof/>
-        </w:rPr>
-        <w:fldChar w:fldCharType="separate"/>
-      </w:r>
-      <w:r>
-        <w:t>Metodologia di progettazione</w:t>
-      </w:r>
-      <w:r>
-        <w:rPr>
-          <w:noProof/>
-        </w:rPr>
-        <w:fldChar w:fldCharType="end"/>
+        <w:t>1. Metodologia di progettazione</w:t>
       </w:r>
       <w:r>
         <w:rPr>
@@ -949,7 +917,7 @@
         <w:tabs>
           <w:tab w:val="right" w:leader="dot" w:pos="9628"/>
         </w:tabs>
-        <w:spacing w:line="480" w:lineRule="auto"/>
+        <w:spacing w:line="360" w:lineRule="auto"/>
         <w:rPr>
           <w:noProof/>
         </w:rPr>
@@ -959,39 +927,7 @@
           <w:noProof/>
         </w:rPr>
         <w:tab/>
-        <w:t xml:space="preserve">1.2 </w:t>
-      </w:r>
-      <w:r>
-        <w:rPr>
-          <w:noProof/>
-        </w:rPr>
-        <w:fldChar w:fldCharType="begin"/>
-      </w:r>
-      <w:r>
-        <w:rPr>
-          <w:noProof/>
-        </w:rPr>
-        <w:instrText xml:space="preserve"> REF _Ref518413334 \h </w:instrText>
-      </w:r>
-      <w:r>
-        <w:rPr>
-          <w:noProof/>
-        </w:rPr>
-      </w:r>
-      <w:r>
-        <w:rPr>
-          <w:noProof/>
-        </w:rPr>
-        <w:fldChar w:fldCharType="separate"/>
-      </w:r>
-      <w:r>
-        <w:t>Glossario dei termini</w:t>
-      </w:r>
-      <w:r>
-        <w:rPr>
-          <w:noProof/>
-        </w:rPr>
-        <w:fldChar w:fldCharType="end"/>
+        <w:t>1.2 Glossario dei termini</w:t>
       </w:r>
       <w:r>
         <w:rPr>
@@ -1007,7 +943,7 @@
         <w:tabs>
           <w:tab w:val="right" w:leader="dot" w:pos="9628"/>
         </w:tabs>
-        <w:spacing w:line="480" w:lineRule="auto"/>
+        <w:spacing w:line="360" w:lineRule="auto"/>
         <w:rPr>
           <w:noProof/>
         </w:rPr>
@@ -1016,39 +952,7 @@
         <w:rPr>
           <w:noProof/>
         </w:rPr>
-        <w:t xml:space="preserve">2. </w:t>
-      </w:r>
-      <w:r>
-        <w:rPr>
-          <w:noProof/>
-        </w:rPr>
-        <w:fldChar w:fldCharType="begin"/>
-      </w:r>
-      <w:r>
-        <w:rPr>
-          <w:noProof/>
-        </w:rPr>
-        <w:instrText xml:space="preserve"> REF _Ref518413345 \h </w:instrText>
-      </w:r>
-      <w:r>
-        <w:rPr>
-          <w:noProof/>
-        </w:rPr>
-      </w:r>
-      <w:r>
-        <w:rPr>
-          <w:noProof/>
-        </w:rPr>
-        <w:fldChar w:fldCharType="separate"/>
-      </w:r>
-      <w:r>
-        <w:t>Progettazione concettuale</w:t>
-      </w:r>
-      <w:r>
-        <w:rPr>
-          <w:noProof/>
-        </w:rPr>
-        <w:fldChar w:fldCharType="end"/>
+        <w:t>2. Progettazione concettuale</w:t>
       </w:r>
       <w:r>
         <w:rPr>
@@ -1064,7 +968,7 @@
         <w:tabs>
           <w:tab w:val="right" w:leader="dot" w:pos="9628"/>
         </w:tabs>
-        <w:spacing w:line="480" w:lineRule="auto"/>
+        <w:spacing w:line="360" w:lineRule="auto"/>
         <w:rPr>
           <w:noProof/>
         </w:rPr>
@@ -1074,39 +978,7 @@
           <w:noProof/>
         </w:rPr>
         <w:tab/>
-        <w:t xml:space="preserve">2.1 </w:t>
-      </w:r>
-      <w:r>
-        <w:rPr>
-          <w:noProof/>
-        </w:rPr>
-        <w:fldChar w:fldCharType="begin"/>
-      </w:r>
-      <w:r>
-        <w:rPr>
-          <w:noProof/>
-        </w:rPr>
-        <w:instrText xml:space="preserve"> REF _Ref518413354 \h </w:instrText>
-      </w:r>
-      <w:r>
-        <w:rPr>
-          <w:noProof/>
-        </w:rPr>
-      </w:r>
-      <w:r>
-        <w:rPr>
-          <w:noProof/>
-        </w:rPr>
-        <w:fldChar w:fldCharType="separate"/>
-      </w:r>
-      <w:r>
-        <w:t>Schema scheletro  E-R</w:t>
-      </w:r>
-      <w:r>
-        <w:rPr>
-          <w:noProof/>
-        </w:rPr>
-        <w:fldChar w:fldCharType="end"/>
+        <w:t>2.1 Schema scheletro  E-R</w:t>
       </w:r>
       <w:r>
         <w:rPr>
@@ -1122,7 +994,7 @@
         <w:tabs>
           <w:tab w:val="right" w:leader="dot" w:pos="9628"/>
         </w:tabs>
-        <w:spacing w:line="480" w:lineRule="auto"/>
+        <w:spacing w:line="360" w:lineRule="auto"/>
         <w:rPr>
           <w:noProof/>
         </w:rPr>
@@ -1132,39 +1004,7 @@
           <w:noProof/>
         </w:rPr>
         <w:tab/>
-        <w:t xml:space="preserve">2.2 </w:t>
-      </w:r>
-      <w:r>
-        <w:rPr>
-          <w:noProof/>
-        </w:rPr>
-        <w:fldChar w:fldCharType="begin"/>
-      </w:r>
-      <w:r>
-        <w:rPr>
-          <w:noProof/>
-        </w:rPr>
-        <w:instrText xml:space="preserve"> REF _Ref518413362 \h </w:instrText>
-      </w:r>
-      <w:r>
-        <w:rPr>
-          <w:noProof/>
-        </w:rPr>
-      </w:r>
-      <w:r>
-        <w:rPr>
-          <w:noProof/>
-        </w:rPr>
-        <w:fldChar w:fldCharType="separate"/>
-      </w:r>
-      <w:r>
-        <w:t>Raffinamento dello schema scheletro</w:t>
-      </w:r>
-      <w:r>
-        <w:rPr>
-          <w:noProof/>
-        </w:rPr>
-        <w:fldChar w:fldCharType="end"/>
+        <w:t>2.2 Raffinamento dello schema scheletro</w:t>
       </w:r>
       <w:r>
         <w:rPr>
@@ -1180,7 +1020,7 @@
         <w:tabs>
           <w:tab w:val="right" w:leader="dot" w:pos="9628"/>
         </w:tabs>
-        <w:spacing w:line="480" w:lineRule="auto"/>
+        <w:spacing w:line="360" w:lineRule="auto"/>
         <w:rPr>
           <w:noProof/>
         </w:rPr>
@@ -1190,39 +1030,7 @@
           <w:noProof/>
         </w:rPr>
         <w:tab/>
-        <w:t xml:space="preserve">2.3 </w:t>
-      </w:r>
-      <w:r>
-        <w:rPr>
-          <w:noProof/>
-        </w:rPr>
-        <w:fldChar w:fldCharType="begin"/>
-      </w:r>
-      <w:r>
-        <w:rPr>
-          <w:noProof/>
-        </w:rPr>
-        <w:instrText xml:space="preserve"> REF _Ref534645142 \h </w:instrText>
-      </w:r>
-      <w:r>
-        <w:rPr>
-          <w:noProof/>
-        </w:rPr>
-      </w:r>
-      <w:r>
-        <w:rPr>
-          <w:noProof/>
-        </w:rPr>
-        <w:fldChar w:fldCharType="separate"/>
-      </w:r>
-      <w:r>
-        <w:t>Dizionario dei dati</w:t>
-      </w:r>
-      <w:r>
-        <w:rPr>
-          <w:noProof/>
-        </w:rPr>
-        <w:fldChar w:fldCharType="end"/>
+        <w:t>2.3 Dizionario dei dati</w:t>
       </w:r>
       <w:r>
         <w:rPr>
@@ -1238,7 +1046,7 @@
         <w:tabs>
           <w:tab w:val="right" w:leader="dot" w:pos="9628"/>
         </w:tabs>
-        <w:spacing w:line="480" w:lineRule="auto"/>
+        <w:spacing w:line="360" w:lineRule="auto"/>
         <w:rPr>
           <w:noProof/>
         </w:rPr>
@@ -1247,39 +1055,7 @@
         <w:rPr>
           <w:noProof/>
         </w:rPr>
-        <w:t xml:space="preserve">3. </w:t>
-      </w:r>
-      <w:r>
-        <w:rPr>
-          <w:noProof/>
-        </w:rPr>
-        <w:fldChar w:fldCharType="begin"/>
-      </w:r>
-      <w:r>
-        <w:rPr>
-          <w:noProof/>
-        </w:rPr>
-        <w:instrText xml:space="preserve"> REF _Ref518413387 \h </w:instrText>
-      </w:r>
-      <w:r>
-        <w:rPr>
-          <w:noProof/>
-        </w:rPr>
-      </w:r>
-      <w:r>
-        <w:rPr>
-          <w:noProof/>
-        </w:rPr>
-        <w:fldChar w:fldCharType="separate"/>
-      </w:r>
-      <w:r>
-        <w:t>Progettazione logica</w:t>
-      </w:r>
-      <w:r>
-        <w:rPr>
-          <w:noProof/>
-        </w:rPr>
-        <w:fldChar w:fldCharType="end"/>
+        <w:t>3. Progettazione logica</w:t>
       </w:r>
       <w:r>
         <w:rPr>
@@ -1295,7 +1071,7 @@
         <w:tabs>
           <w:tab w:val="right" w:leader="dot" w:pos="9628"/>
         </w:tabs>
-        <w:spacing w:line="480" w:lineRule="auto"/>
+        <w:spacing w:line="360" w:lineRule="auto"/>
         <w:rPr>
           <w:noProof/>
         </w:rPr>
@@ -1305,39 +1081,7 @@
           <w:noProof/>
         </w:rPr>
         <w:tab/>
-        <w:t xml:space="preserve">3.1 </w:t>
-      </w:r>
-      <w:r>
-        <w:rPr>
-          <w:noProof/>
-        </w:rPr>
-        <w:fldChar w:fldCharType="begin"/>
-      </w:r>
-      <w:r>
-        <w:rPr>
-          <w:noProof/>
-        </w:rPr>
-        <w:instrText xml:space="preserve"> REF _Ref518413438 \h </w:instrText>
-      </w:r>
-      <w:r>
-        <w:rPr>
-          <w:noProof/>
-        </w:rPr>
-      </w:r>
-      <w:r>
-        <w:rPr>
-          <w:noProof/>
-        </w:rPr>
-        <w:fldChar w:fldCharType="separate"/>
-      </w:r>
-      <w:r>
-        <w:t>Eliminazioni delle generalizzazioni</w:t>
-      </w:r>
-      <w:r>
-        <w:rPr>
-          <w:noProof/>
-        </w:rPr>
-        <w:fldChar w:fldCharType="end"/>
+        <w:t>3.1 Eliminazioni delle generalizzazioni</w:t>
       </w:r>
       <w:r>
         <w:rPr>
@@ -1353,7 +1097,7 @@
         <w:tabs>
           <w:tab w:val="right" w:leader="dot" w:pos="9628"/>
         </w:tabs>
-        <w:spacing w:line="480" w:lineRule="auto"/>
+        <w:spacing w:line="360" w:lineRule="auto"/>
         <w:rPr>
           <w:noProof/>
         </w:rPr>
@@ -1362,46 +1106,14 @@
         <w:rPr>
           <w:noProof/>
         </w:rPr>
-        <w:t xml:space="preserve">4. </w:t>
+        <w:t>4. Traduzione verso il modello relazionale</w:t>
       </w:r>
       <w:r>
         <w:rPr>
           <w:noProof/>
         </w:rPr>
-        <w:fldChar w:fldCharType="begin"/>
-      </w:r>
-      <w:r>
-        <w:rPr>
-          <w:noProof/>
-        </w:rPr>
-        <w:instrText xml:space="preserve"> REF _Ref518413445 \h </w:instrText>
-      </w:r>
-      <w:r>
-        <w:rPr>
-          <w:noProof/>
-        </w:rPr>
-      </w:r>
-      <w:r>
-        <w:rPr>
-          <w:noProof/>
-        </w:rPr>
-        <w:fldChar w:fldCharType="separate"/>
-      </w:r>
-      <w:r>
-        <w:t>Traduzione verso il modello relazionale</w:t>
-      </w:r>
-      <w:r>
-        <w:rPr>
-          <w:noProof/>
-        </w:rPr>
-        <w:fldChar w:fldCharType="end"/>
-      </w:r>
-      <w:r>
-        <w:rPr>
-          <w:noProof/>
-        </w:rPr>
         <w:tab/>
-        <w:t>11</w:t>
+        <w:t>12</w:t>
       </w:r>
     </w:p>
     <w:p>
@@ -1427,6 +1139,8 @@
       <w:r>
         <w:fldChar w:fldCharType="end"/>
       </w:r>
+      <w:bookmarkStart w:id="0" w:name="_GoBack"/>
+      <w:bookmarkEnd w:id="0"/>
     </w:p>
     <w:p/>
     <w:p/>
@@ -1443,7 +1157,7 @@
           <w:numId w:val="1"/>
         </w:numPr>
       </w:pPr>
-      <w:bookmarkStart w:id="0" w:name="_Ref518413302"/>
+      <w:bookmarkStart w:id="1" w:name="_Ref518413302"/>
       <w:r>
         <w:lastRenderedPageBreak/>
         <w:t xml:space="preserve">Metodologia di </w:t>
@@ -1451,7 +1165,7 @@
       <w:r>
         <w:t>progettazione</w:t>
       </w:r>
-      <w:bookmarkEnd w:id="0"/>
+      <w:bookmarkEnd w:id="1"/>
       <w:r>
         <w:fldChar w:fldCharType="begin"/>
       </w:r>
@@ -1517,11 +1231,11 @@
           <w:numId w:val="1"/>
         </w:numPr>
       </w:pPr>
-      <w:bookmarkStart w:id="1" w:name="_Ref518413334"/>
+      <w:bookmarkStart w:id="2" w:name="_Ref518413334"/>
       <w:r>
         <w:t>Glossario dei termini</w:t>
       </w:r>
-      <w:bookmarkEnd w:id="1"/>
+      <w:bookmarkEnd w:id="2"/>
       <w:r>
         <w:fldChar w:fldCharType="begin"/>
       </w:r>
@@ -2323,11 +2037,11 @@
           <w:numId w:val="1"/>
         </w:numPr>
       </w:pPr>
-      <w:bookmarkStart w:id="2" w:name="_Ref518413345"/>
+      <w:bookmarkStart w:id="3" w:name="_Ref518413345"/>
       <w:r>
         <w:t>Progettazione concettuale</w:t>
       </w:r>
-      <w:bookmarkEnd w:id="2"/>
+      <w:bookmarkEnd w:id="3"/>
       <w:r>
         <w:fldChar w:fldCharType="begin"/>
       </w:r>
@@ -2392,7 +2106,7 @@
           <w:numId w:val="1"/>
         </w:numPr>
       </w:pPr>
-      <w:bookmarkStart w:id="3" w:name="_Ref518413354"/>
+      <w:bookmarkStart w:id="4" w:name="_Ref518413354"/>
       <w:r>
         <w:t xml:space="preserve">Schema scheletro </w:t>
       </w:r>
@@ -2405,7 +2119,7 @@
       <w:r>
         <w:t xml:space="preserve"> E-R</w:t>
       </w:r>
-      <w:bookmarkEnd w:id="3"/>
+      <w:bookmarkEnd w:id="4"/>
       <w:r>
         <w:fldChar w:fldCharType="begin"/>
       </w:r>
@@ -2478,7 +2192,7 @@
           <w:numId w:val="1"/>
         </w:numPr>
       </w:pPr>
-      <w:bookmarkStart w:id="4" w:name="_Ref518413362"/>
+      <w:bookmarkStart w:id="5" w:name="_Ref518413362"/>
       <w:r>
         <w:lastRenderedPageBreak/>
         <w:t>Raffinamento</w:t>
@@ -2492,7 +2206,7 @@
       <w:r>
         <w:t xml:space="preserve"> dello schema scheletro</w:t>
       </w:r>
-      <w:bookmarkEnd w:id="4"/>
+      <w:bookmarkEnd w:id="5"/>
       <w:r>
         <w:fldChar w:fldCharType="begin"/>
       </w:r>
@@ -2559,7 +2273,7 @@
       </w:r>
     </w:p>
     <w:p>
-      <w:bookmarkStart w:id="5" w:name="_Ref518413379"/>
+      <w:bookmarkStart w:id="6" w:name="_Ref518413379"/>
     </w:p>
     <w:p/>
     <w:p/>
@@ -2581,13 +2295,13 @@
           <w:numId w:val="1"/>
         </w:numPr>
       </w:pPr>
-      <w:bookmarkStart w:id="6" w:name="_Ref534645142"/>
+      <w:bookmarkStart w:id="7" w:name="_Ref534645142"/>
       <w:r>
         <w:lastRenderedPageBreak/>
         <w:t>Dizionario dei dati</w:t>
       </w:r>
-      <w:bookmarkEnd w:id="5"/>
       <w:bookmarkEnd w:id="6"/>
+      <w:bookmarkEnd w:id="7"/>
       <w:r>
         <w:fldChar w:fldCharType="begin"/>
       </w:r>
@@ -7063,11 +6777,11 @@
           <w:numId w:val="1"/>
         </w:numPr>
       </w:pPr>
-      <w:bookmarkStart w:id="7" w:name="_Ref518413387"/>
+      <w:bookmarkStart w:id="8" w:name="_Ref518413387"/>
       <w:r>
         <w:t>Progettazione logica</w:t>
       </w:r>
-      <w:bookmarkEnd w:id="7"/>
+      <w:bookmarkEnd w:id="8"/>
       <w:r>
         <w:fldChar w:fldCharType="begin"/>
       </w:r>
@@ -7120,11 +6834,11 @@
           <w:numId w:val="1"/>
         </w:numPr>
       </w:pPr>
-      <w:bookmarkStart w:id="8" w:name="_Ref518413438"/>
+      <w:bookmarkStart w:id="9" w:name="_Ref518413438"/>
       <w:r>
         <w:t>Eliminazioni delle generalizzazioni</w:t>
       </w:r>
-      <w:bookmarkEnd w:id="8"/>
+      <w:bookmarkEnd w:id="9"/>
       <w:r>
         <w:fldChar w:fldCharType="begin"/>
       </w:r>
@@ -7333,12 +7047,12 @@
           <w:numId w:val="1"/>
         </w:numPr>
       </w:pPr>
-      <w:bookmarkStart w:id="9" w:name="_Ref518413445"/>
+      <w:bookmarkStart w:id="10" w:name="_Ref518413445"/>
       <w:r>
         <w:lastRenderedPageBreak/>
         <w:t>Traduzione verso il modello relazionale</w:t>
       </w:r>
-      <w:bookmarkEnd w:id="9"/>
+      <w:bookmarkEnd w:id="10"/>
       <w:r>
         <w:fldChar w:fldCharType="begin"/>
       </w:r>
@@ -7656,8 +7370,6 @@
         </w:rPr>
         <w:t>*</w:t>
       </w:r>
-      <w:bookmarkStart w:id="10" w:name="_GoBack"/>
-      <w:bookmarkEnd w:id="10"/>
       <w:r>
         <w:rPr>
           <w:szCs w:val="28"/>
@@ -11517,7 +11229,7 @@
 </file>
 
 <file path=customXml/itemProps2.xml><?xml version="1.0" encoding="utf-8"?>
-<ds:datastoreItem xmlns:ds="http://schemas.openxmlformats.org/officeDocument/2006/customXml" ds:itemID="{E7F75293-FB2A-4D48-AF25-2CD5EF106450}">
+<ds:datastoreItem xmlns:ds="http://schemas.openxmlformats.org/officeDocument/2006/customXml" ds:itemID="{1010160B-D55F-4C2D-8E2A-70F17CC30C45}">
   <ds:schemaRefs>
     <ds:schemaRef ds:uri="http://schemas.openxmlformats.org/officeDocument/2006/bibliography"/>
   </ds:schemaRefs>

</xml_diff>

<commit_message>
Aggiornamento documentazione, creazione cartella DOCUMENTAZIONE da consegnare
</commit_message>
<xml_diff>
--- a/Documentazioni/Documentazione Database.docx
+++ b/Documentazioni/Documentazione Database.docx
@@ -847,8 +847,16 @@
     <w:p>
       <w:pPr>
         <w:jc w:val="center"/>
-      </w:pPr>
-      <w:r>
+        <w:rPr>
+          <w:sz w:val="32"/>
+          <w:szCs w:val="32"/>
+        </w:rPr>
+      </w:pPr>
+      <w:r>
+        <w:rPr>
+          <w:sz w:val="32"/>
+          <w:szCs w:val="32"/>
+        </w:rPr>
         <w:lastRenderedPageBreak/>
         <w:t>Indice</w:t>
       </w:r>
@@ -856,17 +864,14 @@
     <w:p/>
     <w:p>
       <w:pPr>
-        <w:spacing w:line="480" w:lineRule="auto"/>
+        <w:spacing w:line="360" w:lineRule="auto"/>
         <w:rPr>
           <w:noProof/>
         </w:rPr>
         <w:sectPr>
-          <w:headerReference w:type="default" r:id="rId9"/>
-          <w:footerReference w:type="default" r:id="rId10"/>
           <w:type w:val="continuous"/>
           <w:pgSz w:w="11906" w:h="16838"/>
           <w:pgMar w:top="1417" w:right="1134" w:bottom="1134" w:left="1134" w:header="708" w:footer="708" w:gutter="0"/>
-          <w:pgNumType w:start="1"/>
           <w:cols w:space="708"/>
           <w:titlePg/>
           <w:docGrid w:linePitch="381"/>
@@ -890,7 +895,7 @@
       <w:pPr>
         <w:pStyle w:val="Indice1"/>
         <w:tabs>
-          <w:tab w:val="right" w:leader="dot" w:pos="9628"/>
+          <w:tab w:val="right" w:leader="underscore" w:pos="9628"/>
         </w:tabs>
         <w:spacing w:line="360" w:lineRule="auto"/>
         <w:rPr>
@@ -915,7 +920,7 @@
       <w:pPr>
         <w:pStyle w:val="Indice1"/>
         <w:tabs>
-          <w:tab w:val="right" w:leader="dot" w:pos="9628"/>
+          <w:tab w:val="right" w:leader="underscore" w:pos="9628"/>
         </w:tabs>
         <w:spacing w:line="360" w:lineRule="auto"/>
         <w:rPr>
@@ -941,7 +946,7 @@
       <w:pPr>
         <w:pStyle w:val="Indice1"/>
         <w:tabs>
-          <w:tab w:val="right" w:leader="dot" w:pos="9628"/>
+          <w:tab w:val="right" w:leader="underscore" w:pos="9628"/>
         </w:tabs>
         <w:spacing w:line="360" w:lineRule="auto"/>
         <w:rPr>
@@ -966,7 +971,7 @@
       <w:pPr>
         <w:pStyle w:val="Indice1"/>
         <w:tabs>
-          <w:tab w:val="right" w:leader="dot" w:pos="9628"/>
+          <w:tab w:val="right" w:leader="underscore" w:pos="9628"/>
         </w:tabs>
         <w:spacing w:line="360" w:lineRule="auto"/>
         <w:rPr>
@@ -992,7 +997,7 @@
       <w:pPr>
         <w:pStyle w:val="Indice1"/>
         <w:tabs>
-          <w:tab w:val="right" w:leader="dot" w:pos="9628"/>
+          <w:tab w:val="right" w:leader="underscore" w:pos="9628"/>
         </w:tabs>
         <w:spacing w:line="360" w:lineRule="auto"/>
         <w:rPr>
@@ -1018,7 +1023,7 @@
       <w:pPr>
         <w:pStyle w:val="Indice1"/>
         <w:tabs>
-          <w:tab w:val="right" w:leader="dot" w:pos="9628"/>
+          <w:tab w:val="right" w:leader="underscore" w:pos="9628"/>
         </w:tabs>
         <w:spacing w:line="360" w:lineRule="auto"/>
         <w:rPr>
@@ -1044,7 +1049,7 @@
       <w:pPr>
         <w:pStyle w:val="Indice1"/>
         <w:tabs>
-          <w:tab w:val="right" w:leader="dot" w:pos="9628"/>
+          <w:tab w:val="right" w:leader="underscore" w:pos="9628"/>
         </w:tabs>
         <w:spacing w:line="360" w:lineRule="auto"/>
         <w:rPr>
@@ -1069,7 +1074,7 @@
       <w:pPr>
         <w:pStyle w:val="Indice1"/>
         <w:tabs>
-          <w:tab w:val="right" w:leader="dot" w:pos="9628"/>
+          <w:tab w:val="right" w:leader="underscore" w:pos="9628"/>
         </w:tabs>
         <w:spacing w:line="360" w:lineRule="auto"/>
         <w:rPr>
@@ -1095,7 +1100,7 @@
       <w:pPr>
         <w:pStyle w:val="Indice1"/>
         <w:tabs>
-          <w:tab w:val="right" w:leader="dot" w:pos="9628"/>
+          <w:tab w:val="right" w:leader="underscore" w:pos="9628"/>
         </w:tabs>
         <w:spacing w:line="360" w:lineRule="auto"/>
         <w:rPr>
@@ -1992,15 +1997,7 @@
               <w:rPr>
                 <w:szCs w:val="28"/>
               </w:rPr>
-              <w:t xml:space="preserve"> </w:t>
-            </w:r>
-            <w:bookmarkStart w:id="2" w:name="_GoBack"/>
-            <w:bookmarkEnd w:id="2"/>
-            <w:r>
-              <w:rPr>
-                <w:szCs w:val="28"/>
-              </w:rPr>
-              <w:t>importi in entrata/uscita</w:t>
+              <w:t xml:space="preserve"> importi in entrata/uscita</w:t>
             </w:r>
           </w:p>
           <w:p>
@@ -2041,11 +2038,11 @@
           <w:numId w:val="1"/>
         </w:numPr>
       </w:pPr>
-      <w:bookmarkStart w:id="3" w:name="_Ref518413345"/>
+      <w:bookmarkStart w:id="2" w:name="_Ref518413345"/>
       <w:r>
         <w:t>Progettazione concettuale</w:t>
       </w:r>
-      <w:bookmarkEnd w:id="3"/>
+      <w:bookmarkEnd w:id="2"/>
       <w:r>
         <w:fldChar w:fldCharType="begin"/>
       </w:r>
@@ -2110,7 +2107,7 @@
           <w:numId w:val="1"/>
         </w:numPr>
       </w:pPr>
-      <w:bookmarkStart w:id="4" w:name="_Ref518413354"/>
+      <w:bookmarkStart w:id="3" w:name="_Ref518413354"/>
       <w:r>
         <w:t xml:space="preserve">Schema scheletro </w:t>
       </w:r>
@@ -2123,7 +2120,7 @@
       <w:r>
         <w:t xml:space="preserve"> E-R</w:t>
       </w:r>
-      <w:bookmarkEnd w:id="4"/>
+      <w:bookmarkEnd w:id="3"/>
       <w:r>
         <w:fldChar w:fldCharType="begin"/>
       </w:r>
@@ -2161,7 +2158,7 @@
                     <pic:cNvPicPr/>
                   </pic:nvPicPr>
                   <pic:blipFill>
-                    <a:blip r:embed="rId11" cstate="print">
+                    <a:blip r:embed="rId9" cstate="print">
                       <a:extLst>
                         <a:ext uri="{28A0092B-C50C-407E-A947-70E740481C1C}">
                           <a14:useLocalDpi xmlns:a14="http://schemas.microsoft.com/office/drawing/2010/main" val="0"/>
@@ -2196,7 +2193,7 @@
           <w:numId w:val="1"/>
         </w:numPr>
       </w:pPr>
-      <w:bookmarkStart w:id="5" w:name="_Ref518413362"/>
+      <w:bookmarkStart w:id="4" w:name="_Ref518413362"/>
       <w:r>
         <w:lastRenderedPageBreak/>
         <w:t>Raffinamento</w:t>
@@ -2210,7 +2207,7 @@
       <w:r>
         <w:t xml:space="preserve"> dello schema scheletro</w:t>
       </w:r>
-      <w:bookmarkEnd w:id="5"/>
+      <w:bookmarkEnd w:id="4"/>
       <w:r>
         <w:fldChar w:fldCharType="begin"/>
       </w:r>
@@ -2249,7 +2246,7 @@
                     <pic:cNvPicPr/>
                   </pic:nvPicPr>
                   <pic:blipFill>
-                    <a:blip r:embed="rId12" cstate="print">
+                    <a:blip r:embed="rId10" cstate="print">
                       <a:extLst>
                         <a:ext uri="{28A0092B-C50C-407E-A947-70E740481C1C}">
                           <a14:useLocalDpi xmlns:a14="http://schemas.microsoft.com/office/drawing/2010/main" val="0"/>
@@ -2277,7 +2274,7 @@
       </w:r>
     </w:p>
     <w:p>
-      <w:bookmarkStart w:id="6" w:name="_Ref518413379"/>
+      <w:bookmarkStart w:id="5" w:name="_Ref518413379"/>
     </w:p>
     <w:p/>
     <w:p/>
@@ -2299,13 +2296,13 @@
           <w:numId w:val="1"/>
         </w:numPr>
       </w:pPr>
-      <w:bookmarkStart w:id="7" w:name="_Ref534645142"/>
+      <w:bookmarkStart w:id="6" w:name="_Ref534645142"/>
       <w:r>
         <w:lastRenderedPageBreak/>
         <w:t>Dizionario dei dati</w:t>
       </w:r>
+      <w:bookmarkEnd w:id="5"/>
       <w:bookmarkEnd w:id="6"/>
-      <w:bookmarkEnd w:id="7"/>
       <w:r>
         <w:fldChar w:fldCharType="begin"/>
       </w:r>
@@ -3238,6 +3235,13 @@
             </w:r>
             <w:proofErr w:type="spellEnd"/>
           </w:p>
+          <w:p>
+            <w:pPr>
+              <w:rPr>
+                <w:szCs w:val="28"/>
+              </w:rPr>
+            </w:pPr>
+          </w:p>
         </w:tc>
         <w:tc>
           <w:tcPr>
@@ -6781,11 +6785,11 @@
           <w:numId w:val="1"/>
         </w:numPr>
       </w:pPr>
-      <w:bookmarkStart w:id="8" w:name="_Ref518413387"/>
+      <w:bookmarkStart w:id="7" w:name="_Ref518413387"/>
       <w:r>
         <w:t>Progettazione logica</w:t>
       </w:r>
-      <w:bookmarkEnd w:id="8"/>
+      <w:bookmarkEnd w:id="7"/>
       <w:r>
         <w:fldChar w:fldCharType="begin"/>
       </w:r>
@@ -6838,11 +6842,11 @@
           <w:numId w:val="1"/>
         </w:numPr>
       </w:pPr>
-      <w:bookmarkStart w:id="9" w:name="_Ref518413438"/>
+      <w:bookmarkStart w:id="8" w:name="_Ref518413438"/>
       <w:r>
         <w:t>Eliminazioni delle generalizzazioni</w:t>
       </w:r>
-      <w:bookmarkEnd w:id="9"/>
+      <w:bookmarkEnd w:id="8"/>
       <w:r>
         <w:fldChar w:fldCharType="begin"/>
       </w:r>
@@ -7008,7 +7012,7 @@
                     <pic:cNvPicPr/>
                   </pic:nvPicPr>
                   <pic:blipFill>
-                    <a:blip r:embed="rId13" cstate="print">
+                    <a:blip r:embed="rId11" cstate="print">
                       <a:extLst>
                         <a:ext uri="{28A0092B-C50C-407E-A947-70E740481C1C}">
                           <a14:useLocalDpi xmlns:a14="http://schemas.microsoft.com/office/drawing/2010/main" val="0"/>
@@ -7051,12 +7055,12 @@
           <w:numId w:val="1"/>
         </w:numPr>
       </w:pPr>
-      <w:bookmarkStart w:id="10" w:name="_Ref518413445"/>
+      <w:bookmarkStart w:id="9" w:name="_Ref518413445"/>
       <w:r>
         <w:lastRenderedPageBreak/>
         <w:t>Traduzione verso il modello relazionale</w:t>
       </w:r>
-      <w:bookmarkEnd w:id="10"/>
+      <w:bookmarkEnd w:id="9"/>
       <w:r>
         <w:fldChar w:fldCharType="begin"/>
       </w:r>
@@ -7977,6 +7981,14 @@
         </w:rPr>
         <w:t>)</w:t>
       </w:r>
+    </w:p>
+    <w:p/>
+    <w:p/>
+    <w:p/>
+    <w:p/>
+    <w:p>
+      <w:bookmarkStart w:id="10" w:name="_GoBack"/>
+      <w:bookmarkEnd w:id="10"/>
     </w:p>
     <w:p/>
     <w:p/>
@@ -7984,12 +7996,9 @@
     <w:p/>
     <w:p/>
     <w:p/>
-    <w:p/>
-    <w:p/>
-    <w:p/>
-    <w:p/>
-    <w:p/>
     <w:sectPr>
+      <w:headerReference w:type="default" r:id="rId12"/>
+      <w:footerReference w:type="default" r:id="rId13"/>
       <w:type w:val="continuous"/>
       <w:pgSz w:w="11906" w:h="16838"/>
       <w:pgMar w:top="1417" w:right="1134" w:bottom="1134" w:left="1134" w:header="708" w:footer="708" w:gutter="0"/>
@@ -8030,7 +8039,7 @@
 <w:ftr xmlns:wpc="http://schemas.microsoft.com/office/word/2010/wordprocessingCanvas" xmlns:cx="http://schemas.microsoft.com/office/drawing/2014/chartex" xmlns:cx1="http://schemas.microsoft.com/office/drawing/2015/9/8/chartex" xmlns:cx2="http://schemas.microsoft.com/office/drawing/2015/10/21/chartex" xmlns:cx3="http://schemas.microsoft.com/office/drawing/2016/5/9/chartex" xmlns:cx4="http://schemas.microsoft.com/office/drawing/2016/5/10/chartex" xmlns:cx5="http://schemas.microsoft.com/office/drawing/2016/5/11/chartex" xmlns:cx6="http://schemas.microsoft.com/office/drawing/2016/5/12/chartex" xmlns:cx7="http://schemas.microsoft.com/office/drawing/2016/5/13/chartex" xmlns:cx8="http://schemas.microsoft.com/office/drawing/2016/5/14/chartex" xmlns:mc="http://schemas.openxmlformats.org/markup-compatibility/2006" xmlns:aink="http://schemas.microsoft.com/office/drawing/2016/ink" xmlns:am3d="http://schemas.microsoft.com/office/drawing/2017/model3d" xmlns:o="urn:schemas-microsoft-com:office:office" xmlns:r="http://schemas.openxmlformats.org/officeDocument/2006/relationships" xmlns:m="http://schemas.openxmlformats.org/officeDocument/2006/math" xmlns:v="urn:schemas-microsoft-com:vml" xmlns:wp14="http://schemas.microsoft.com/office/word/2010/wordprocessingDrawing" xmlns:wp="http://schemas.openxmlformats.org/drawingml/2006/wordprocessingDrawing" xmlns:w10="urn:schemas-microsoft-com:office:word" xmlns:w="http://schemas.openxmlformats.org/wordprocessingml/2006/main" xmlns:w14="http://schemas.microsoft.com/office/word/2010/wordml" xmlns:w15="http://schemas.microsoft.com/office/word/2012/wordml" xmlns:w16cid="http://schemas.microsoft.com/office/word/2016/wordml/cid" xmlns:w16se="http://schemas.microsoft.com/office/word/2015/wordml/symex" xmlns:wpg="http://schemas.microsoft.com/office/word/2010/wordprocessingGroup" xmlns:wpi="http://schemas.microsoft.com/office/word/2010/wordprocessingInk" xmlns:wne="http://schemas.microsoft.com/office/word/2006/wordml" xmlns:wps="http://schemas.microsoft.com/office/word/2010/wordprocessingShape" mc:Ignorable="w14 w15 w16se w16cid wp14">
   <w:sdt>
     <w:sdtPr>
-      <w:id w:val="-1522924612"/>
+      <w:id w:val="-293903399"/>
       <w:docPartObj>
         <w:docPartGallery w:val="Page Numbers (Bottom of Page)"/>
         <w:docPartUnique/>
@@ -8121,6 +8130,17 @@
       <w:r>
         <w:t xml:space="preserve"> Si riporta il link all’immagine dello scheletro del diagramma E-R</w:t>
       </w:r>
+      <w:r>
+        <w:t xml:space="preserve"> </w:t>
+      </w:r>
+      <w:hyperlink r:id="rId1" w:history="1">
+        <w:r>
+          <w:rPr>
+            <w:rStyle w:val="Collegamentoipertestuale"/>
+          </w:rPr>
+          <w:t>Diagramma E-R scheletro.jpg</w:t>
+        </w:r>
+      </w:hyperlink>
     </w:p>
   </w:footnote>
   <w:footnote w:id="3">
@@ -8137,6 +8157,14 @@
       <w:r>
         <w:t xml:space="preserve"> Si riporta il link all’immagine del raffinamento dello scheletro E-R </w:t>
       </w:r>
+      <w:hyperlink r:id="rId2" w:history="1">
+        <w:r>
+          <w:rPr>
+            <w:rStyle w:val="Collegamentoipertestuale"/>
+          </w:rPr>
+          <w:t>Diagramma con attributi.jpg</w:t>
+        </w:r>
+      </w:hyperlink>
     </w:p>
   </w:footnote>
   <w:footnote w:id="4">
@@ -8153,6 +8181,14 @@
       <w:r>
         <w:t xml:space="preserve"> Si riporta il link alla immagine del diagramma E-R senza generalizzazioni </w:t>
       </w:r>
+      <w:hyperlink r:id="rId3" w:history="1">
+        <w:r>
+          <w:rPr>
+            <w:rStyle w:val="Collegamentoipertestuale"/>
+          </w:rPr>
+          <w:t>Diagramma senza gerarchie.jpg</w:t>
+        </w:r>
+      </w:hyperlink>
     </w:p>
   </w:footnote>
   <w:footnote w:id="5">
@@ -8231,13 +8267,13 @@
         <w:noProof/>
       </w:rPr>
       <w:drawing>
-        <wp:anchor distT="0" distB="0" distL="114300" distR="114300" simplePos="0" relativeHeight="251658240" behindDoc="0" locked="0" layoutInCell="1" allowOverlap="0" wp14:anchorId="534FDC7B" wp14:editId="234E1943">
+        <wp:anchor distT="0" distB="0" distL="114300" distR="114300" simplePos="0" relativeHeight="251659264" behindDoc="0" locked="0" layoutInCell="1" allowOverlap="0" wp14:anchorId="00B6296C" wp14:editId="7E34B46C">
           <wp:simplePos x="0" y="0"/>
           <wp:positionH relativeFrom="column">
-            <wp:posOffset>6023610</wp:posOffset>
+            <wp:posOffset>5961184</wp:posOffset>
           </wp:positionH>
           <wp:positionV relativeFrom="page">
-            <wp:posOffset>144780</wp:posOffset>
+            <wp:posOffset>114642</wp:posOffset>
           </wp:positionV>
           <wp:extent cx="745200" cy="590400"/>
           <wp:effectExtent l="0" t="0" r="0" b="635"/>
@@ -11233,7 +11269,7 @@
 </file>
 
 <file path=customXml/itemProps2.xml><?xml version="1.0" encoding="utf-8"?>
-<ds:datastoreItem xmlns:ds="http://schemas.openxmlformats.org/officeDocument/2006/customXml" ds:itemID="{53917251-9B20-4537-BBD9-C250888D9653}">
+<ds:datastoreItem xmlns:ds="http://schemas.openxmlformats.org/officeDocument/2006/customXml" ds:itemID="{A34CFEA9-F610-45AB-B109-B4F4F138ECA6}">
   <ds:schemaRefs>
     <ds:schemaRef ds:uri="http://schemas.openxmlformats.org/officeDocument/2006/bibliography"/>
   </ds:schemaRefs>

</xml_diff>